<commit_message>
finish all, except c7, c8
</commit_message>
<xml_diff>
--- a/INFS1200_Module 3 Assignment_V1.docx
+++ b/INFS1200_Module 3 Assignment_V1.docx
@@ -245,7 +245,27 @@
                 <w:sz w:val="18"/>
                 <w:szCs w:val="21"/>
               </w:rPr>
-              <w:t>person should submit on Gradescope)</w:t>
+              <w:t xml:space="preserve">person should submit on </w:t>
+            </w:r>
+            <w:proofErr w:type="spellStart"/>
+            <w:r>
+              <w:rPr>
+                <w:b w:val="0"/>
+                <w:bCs w:val="0"/>
+                <w:sz w:val="18"/>
+                <w:szCs w:val="21"/>
+              </w:rPr>
+              <w:t>Gradescope</w:t>
+            </w:r>
+            <w:proofErr w:type="spellEnd"/>
+            <w:r>
+              <w:rPr>
+                <w:b w:val="0"/>
+                <w:bCs w:val="0"/>
+                <w:sz w:val="18"/>
+                <w:szCs w:val="21"/>
+              </w:rPr>
+              <w:t>)</w:t>
             </w:r>
           </w:p>
         </w:tc>
@@ -618,9 +638,11 @@
       <w:r>
         <w:t xml:space="preserve">an electronic marking tool called </w:t>
       </w:r>
+      <w:proofErr w:type="spellStart"/>
       <w:r>
         <w:t>Gradescope</w:t>
       </w:r>
+      <w:proofErr w:type="spellEnd"/>
       <w:r>
         <w:t>, which will also be used for providing feedback</w:t>
       </w:r>
@@ -634,7 +656,15 @@
         <w:t xml:space="preserve"> </w:t>
       </w:r>
       <w:r>
-        <w:t>You will need to submit two types of files to the autograder:</w:t>
+        <w:t xml:space="preserve">You will need to submit two types of files to the </w:t>
+      </w:r>
+      <w:proofErr w:type="spellStart"/>
+      <w:r>
+        <w:t>autograder</w:t>
+      </w:r>
+      <w:proofErr w:type="spellEnd"/>
+      <w:r>
+        <w:t>:</w:t>
       </w:r>
     </w:p>
     <w:p>
@@ -671,8 +701,17 @@
           <w:i/>
           <w:iCs/>
         </w:rPr>
-        <w:t>.sql</w:t>
-      </w:r>
+        <w:t>.</w:t>
+      </w:r>
+      <w:proofErr w:type="spellStart"/>
+      <w:r>
+        <w:rPr>
+          <w:i/>
+          <w:iCs/>
+        </w:rPr>
+        <w:t>sql</w:t>
+      </w:r>
+      <w:proofErr w:type="spellEnd"/>
       <w:r>
         <w:t xml:space="preserve"> or </w:t>
       </w:r>
@@ -703,7 +742,23 @@
           <w:i/>
           <w:iCs/>
         </w:rPr>
-        <w:t xml:space="preserve">.sql </w:t>
+        <w:t>.</w:t>
+      </w:r>
+      <w:proofErr w:type="spellStart"/>
+      <w:r>
+        <w:rPr>
+          <w:i/>
+          <w:iCs/>
+        </w:rPr>
+        <w:t>sql</w:t>
+      </w:r>
+      <w:proofErr w:type="spellEnd"/>
+      <w:r>
+        <w:rPr>
+          <w:i/>
+          <w:iCs/>
+        </w:rPr>
+        <w:t xml:space="preserve"> </w:t>
       </w:r>
       <w:r>
         <w:t>file will be graded)</w:t>
@@ -781,10 +836,18 @@
         <w:t xml:space="preserve">pdf </w:t>
       </w:r>
       <w:r>
-        <w:t>and upload it to the respective G</w:t>
-      </w:r>
-      <w:r>
-        <w:t xml:space="preserve">radescope portal. Please note that this portal is simply a backup for Sections A, B and C. </w:t>
+        <w:t xml:space="preserve">and upload it to the respective </w:t>
+      </w:r>
+      <w:proofErr w:type="spellStart"/>
+      <w:r>
+        <w:t>G</w:t>
+      </w:r>
+      <w:r>
+        <w:t>radescope</w:t>
+      </w:r>
+      <w:proofErr w:type="spellEnd"/>
+      <w:r>
+        <w:t xml:space="preserve"> portal. Please note that this portal is simply a backup for Sections A, B and C. </w:t>
       </w:r>
       <w:r>
         <w:rPr>
@@ -808,7 +871,15 @@
         <w:t>W</w:t>
       </w:r>
       <w:r>
-        <w:t xml:space="preserve">hen submitting to the autograder, please </w:t>
+        <w:t xml:space="preserve">hen submitting to the </w:t>
+      </w:r>
+      <w:proofErr w:type="spellStart"/>
+      <w:r>
+        <w:t>autograder</w:t>
+      </w:r>
+      <w:proofErr w:type="spellEnd"/>
+      <w:r>
+        <w:t xml:space="preserve">, please </w:t>
       </w:r>
       <w:r>
         <w:t xml:space="preserve">select all your </w:t>
@@ -823,12 +894,21 @@
       <w:r>
         <w:t xml:space="preserve"> or .</w:t>
       </w:r>
+      <w:proofErr w:type="spellStart"/>
       <w:r>
         <w:rPr>
           <w:i/>
           <w:iCs/>
         </w:rPr>
-        <w:t xml:space="preserve">sql </w:t>
+        <w:t>sql</w:t>
+      </w:r>
+      <w:proofErr w:type="spellEnd"/>
+      <w:r>
+        <w:rPr>
+          <w:i/>
+          <w:iCs/>
+        </w:rPr>
+        <w:t xml:space="preserve"> </w:t>
       </w:r>
       <w:r>
         <w:t xml:space="preserve">individually </w:t>
@@ -853,13 +933,26 @@
         <w:t xml:space="preserve"> a zip file.</w:t>
       </w:r>
       <w:r>
-        <w:t xml:space="preserve"> Additionally, for student working in a group, only one group member should submit via Gradescope. The student submitting on behalf of their group must add their group member to their submission via </w:t>
-      </w:r>
+        <w:t xml:space="preserve"> Additionally, for student working in a group, only one group member should submit via </w:t>
+      </w:r>
+      <w:proofErr w:type="spellStart"/>
+      <w:r>
+        <w:t>Gradescope</w:t>
+      </w:r>
+      <w:proofErr w:type="spellEnd"/>
+      <w:r>
+        <w:t xml:space="preserve">. The student submitting on behalf of their group must add their group member to their submission via </w:t>
+      </w:r>
+      <w:proofErr w:type="spellStart"/>
       <w:r>
         <w:t>G</w:t>
       </w:r>
       <w:r>
-        <w:t>radescope.</w:t>
+        <w:t>radescope</w:t>
+      </w:r>
+      <w:proofErr w:type="spellEnd"/>
+      <w:r>
+        <w:t>.</w:t>
       </w:r>
     </w:p>
     <w:p>
@@ -1071,7 +1164,15 @@
         <w:jc w:val="both"/>
       </w:pPr>
       <w:r>
-        <w:t>Section E – RiPPLE Task: 2.5</w:t>
+        <w:t xml:space="preserve">Section E – </w:t>
+      </w:r>
+      <w:proofErr w:type="spellStart"/>
+      <w:r>
+        <w:t>RiPPLE</w:t>
+      </w:r>
+      <w:proofErr w:type="spellEnd"/>
+      <w:r>
+        <w:t xml:space="preserve"> Task: 2.5</w:t>
       </w:r>
       <w:r>
         <w:t xml:space="preserve"> marks</w:t>
@@ -1088,10 +1189,18 @@
       </w:pPr>
       <w:r>
         <w:lastRenderedPageBreak/>
-        <w:t>Grading and a</w:t>
-      </w:r>
-      <w:r>
-        <w:t>utograder feedback</w:t>
+        <w:t xml:space="preserve">Grading and </w:t>
+      </w:r>
+      <w:proofErr w:type="spellStart"/>
+      <w:r>
+        <w:t>a</w:t>
+      </w:r>
+      <w:r>
+        <w:t>utograder</w:t>
+      </w:r>
+      <w:proofErr w:type="spellEnd"/>
+      <w:r>
+        <w:t xml:space="preserve"> feedback</w:t>
       </w:r>
     </w:p>
     <w:p>
@@ -1114,13 +1223,34 @@
         <w:t xml:space="preserve">graded </w:t>
       </w:r>
       <w:r>
-        <w:t xml:space="preserve">via an autograder </w:t>
-      </w:r>
-      <w:r>
-        <w:t>deployed on Gradescope</w:t>
-      </w:r>
-      <w:r>
-        <w:t xml:space="preserve">; however we reserve the right to </w:t>
+        <w:t xml:space="preserve">via an </w:t>
+      </w:r>
+      <w:proofErr w:type="spellStart"/>
+      <w:r>
+        <w:t>autograder</w:t>
+      </w:r>
+      <w:proofErr w:type="spellEnd"/>
+      <w:r>
+        <w:t xml:space="preserve"> </w:t>
+      </w:r>
+      <w:r>
+        <w:t xml:space="preserve">deployed on </w:t>
+      </w:r>
+      <w:proofErr w:type="spellStart"/>
+      <w:r>
+        <w:t>Gradescope</w:t>
+      </w:r>
+      <w:proofErr w:type="spellEnd"/>
+      <w:r>
+        <w:t xml:space="preserve">; </w:t>
+      </w:r>
+      <w:proofErr w:type="gramStart"/>
+      <w:r>
+        <w:t>however</w:t>
+      </w:r>
+      <w:proofErr w:type="gramEnd"/>
+      <w:r>
+        <w:t xml:space="preserve"> we reserve the right to </w:t>
       </w:r>
       <w:r>
         <w:t>revert</w:t>
@@ -1305,7 +1435,15 @@
         <w:t>When you submit your code, t</w:t>
       </w:r>
       <w:r>
-        <w:t xml:space="preserve">he autograder will provide you with two forms of </w:t>
+        <w:t xml:space="preserve">he </w:t>
+      </w:r>
+      <w:proofErr w:type="spellStart"/>
+      <w:r>
+        <w:t>autograder</w:t>
+      </w:r>
+      <w:proofErr w:type="spellEnd"/>
+      <w:r>
+        <w:t xml:space="preserve"> will provide you with two forms of </w:t>
       </w:r>
       <w:r>
         <w:t xml:space="preserve">immediate </w:t>
@@ -1372,8 +1510,13 @@
         <w:t xml:space="preserve"> </w:t>
       </w:r>
       <w:r>
-        <w:t>by the autograder</w:t>
-      </w:r>
+        <w:t xml:space="preserve">by the </w:t>
+      </w:r>
+      <w:proofErr w:type="spellStart"/>
+      <w:r>
+        <w:t>autograder</w:t>
+      </w:r>
+      <w:proofErr w:type="spellEnd"/>
       <w:r>
         <w:t xml:space="preserve"> </w:t>
       </w:r>
@@ -1419,7 +1562,15 @@
         <w:t xml:space="preserve"> </w:t>
       </w:r>
       <w:r>
-        <w:t xml:space="preserve">The autograder </w:t>
+        <w:t xml:space="preserve">The </w:t>
+      </w:r>
+      <w:proofErr w:type="spellStart"/>
+      <w:r>
+        <w:t>autograder</w:t>
+      </w:r>
+      <w:proofErr w:type="spellEnd"/>
+      <w:r>
+        <w:t xml:space="preserve"> </w:t>
       </w:r>
       <w:r>
         <w:t>will return y</w:t>
@@ -1440,7 +1591,15 @@
         <w:t>so that you can judge your progress</w:t>
       </w:r>
       <w:r>
-        <w:t xml:space="preserve"> (i.e. 90% of simple instance tests passed)</w:t>
+        <w:t xml:space="preserve"> (</w:t>
+      </w:r>
+      <w:proofErr w:type="gramStart"/>
+      <w:r>
+        <w:t>i.e.</w:t>
+      </w:r>
+      <w:proofErr w:type="gramEnd"/>
+      <w:r>
+        <w:t xml:space="preserve"> 90% of simple instance tests passed)</w:t>
       </w:r>
       <w:r>
         <w:t>.</w:t>
@@ -1488,13 +1647,37 @@
         <w:t xml:space="preserve">of </w:t>
       </w:r>
       <w:r>
-        <w:t xml:space="preserve">the Gradescope autograder </w:t>
+        <w:t xml:space="preserve">the </w:t>
+      </w:r>
+      <w:proofErr w:type="spellStart"/>
+      <w:r>
+        <w:t>Gradescope</w:t>
+      </w:r>
+      <w:proofErr w:type="spellEnd"/>
+      <w:r>
+        <w:t xml:space="preserve"> </w:t>
+      </w:r>
+      <w:proofErr w:type="spellStart"/>
+      <w:r>
+        <w:t>autograder</w:t>
+      </w:r>
+      <w:proofErr w:type="spellEnd"/>
+      <w:r>
+        <w:t xml:space="preserve"> </w:t>
       </w:r>
       <w:r>
         <w:t xml:space="preserve">will be released </w:t>
       </w:r>
       <w:r>
-        <w:t>closer to the assignment deadline. Note that you will be able to resubmit to the autograder an unlimited number of times before the deadline.</w:t>
+        <w:t xml:space="preserve">closer to the assignment deadline. Note that you will be able to resubmit to the </w:t>
+      </w:r>
+      <w:proofErr w:type="spellStart"/>
+      <w:r>
+        <w:t>autograder</w:t>
+      </w:r>
+      <w:proofErr w:type="spellEnd"/>
+      <w:r>
+        <w:t xml:space="preserve"> an unlimited number of times before the deadline.</w:t>
       </w:r>
     </w:p>
     <w:p>
@@ -1527,7 +1710,15 @@
         <w:t xml:space="preserve"> the </w:t>
       </w:r>
       <w:r>
-        <w:t xml:space="preserve">simple data instance. Because the autograder uses the same DBMS as </w:t>
+        <w:t xml:space="preserve">simple data instance. Because the </w:t>
+      </w:r>
+      <w:proofErr w:type="spellStart"/>
+      <w:r>
+        <w:t>autograder</w:t>
+      </w:r>
+      <w:proofErr w:type="spellEnd"/>
+      <w:r>
+        <w:t xml:space="preserve"> uses the same DBMS as </w:t>
       </w:r>
       <w:r>
         <w:t>your zones, you are encouraged to use your zones to develop your assignment answers.</w:t>
@@ -1800,6 +1991,7 @@
       <w:r>
         <w:t xml:space="preserve">A relational database has been setup to track customer browsing activity for an online movie streaming service called </w:t>
       </w:r>
+      <w:proofErr w:type="spellStart"/>
       <w:r>
         <w:rPr>
           <w:i/>
@@ -1807,6 +1999,7 @@
         </w:rPr>
         <w:t>SurfTheStream</w:t>
       </w:r>
+      <w:proofErr w:type="spellEnd"/>
       <w:r>
         <w:t xml:space="preserve">. Movies are identified by a unique code that consists of a four-character prefix and four-digit suffix. Additionally, each movie is assigned a content rating which must be one of the following options: “G”, “PG”, “M”, “MA15+” or “R18+”. </w:t>
       </w:r>
@@ -1909,31 +2102,53 @@
         <w:t>id</w:t>
       </w:r>
       <w:r>
-        <w:t>, name, dob, bestFriend</w:t>
-      </w:r>
+        <w:t xml:space="preserve">, name, dob, </w:t>
+      </w:r>
+      <w:proofErr w:type="spellStart"/>
+      <w:r>
+        <w:t>bestFriend</w:t>
+      </w:r>
+      <w:proofErr w:type="spellEnd"/>
       <w:r>
         <w:t xml:space="preserve">, </w:t>
       </w:r>
+      <w:proofErr w:type="spellStart"/>
       <w:r>
         <w:t>subscriptionLevel</w:t>
       </w:r>
+      <w:proofErr w:type="spellEnd"/>
       <w:r>
         <w:t>]</w:t>
       </w:r>
       <w:r>
         <w:br/>
-        <w:t>Customer.bestFriend references Customer.id</w:t>
+      </w:r>
+      <w:proofErr w:type="spellStart"/>
+      <w:r>
+        <w:t>Customer.bestFriend</w:t>
+      </w:r>
+      <w:proofErr w:type="spellEnd"/>
+      <w:r>
+        <w:t xml:space="preserve"> references Customer.id</w:t>
       </w:r>
       <w:r>
         <w:br/>
+      </w:r>
+      <w:proofErr w:type="spellStart"/>
+      <w:r>
         <w:t>Customer.</w:t>
       </w:r>
       <w:r>
-        <w:t xml:space="preserve">subscriptionLevel </w:t>
+        <w:t>subscriptionLevel</w:t>
+      </w:r>
+      <w:proofErr w:type="spellEnd"/>
+      <w:r>
+        <w:t xml:space="preserve"> </w:t>
       </w:r>
       <w:r>
         <w:t xml:space="preserve">references </w:t>
       </w:r>
+      <w:proofErr w:type="spellStart"/>
       <w:r>
         <w:t>Subscription</w:t>
       </w:r>
@@ -1943,6 +2158,7 @@
       <w:r>
         <w:t>level</w:t>
       </w:r>
+      <w:proofErr w:type="spellEnd"/>
     </w:p>
     <w:p>
       <w:pPr>
@@ -1968,8 +2184,13 @@
         <w:t>rating</w:t>
       </w:r>
       <w:r>
-        <w:t>, releaseDate</w:t>
-      </w:r>
+        <w:t xml:space="preserve">, </w:t>
+      </w:r>
+      <w:proofErr w:type="spellStart"/>
+      <w:r>
+        <w:t>releaseDate</w:t>
+      </w:r>
+      <w:proofErr w:type="spellEnd"/>
       <w:r>
         <w:t>]</w:t>
       </w:r>
@@ -1994,34 +2215,65 @@
         </w:rPr>
         <w:t xml:space="preserve">, </w:t>
       </w:r>
+      <w:proofErr w:type="spellStart"/>
       <w:r>
         <w:rPr>
           <w:u w:val="single"/>
         </w:rPr>
         <w:t>moviePrefix</w:t>
       </w:r>
+      <w:proofErr w:type="spellEnd"/>
       <w:r>
         <w:rPr>
           <w:u w:val="single"/>
         </w:rPr>
         <w:t xml:space="preserve">, </w:t>
       </w:r>
+      <w:proofErr w:type="spellStart"/>
       <w:r>
         <w:rPr>
           <w:u w:val="single"/>
         </w:rPr>
         <w:t>movieSuffix</w:t>
       </w:r>
+      <w:proofErr w:type="spellEnd"/>
       <w:r>
         <w:t>, timestamp]</w:t>
       </w:r>
       <w:r>
         <w:br/>
-        <w:t>Previews.customer references Customer.id</w:t>
+      </w:r>
+      <w:proofErr w:type="spellStart"/>
+      <w:r>
+        <w:t>Previews.customer</w:t>
+      </w:r>
+      <w:proofErr w:type="spellEnd"/>
+      <w:r>
+        <w:t xml:space="preserve"> references Customer.id</w:t>
       </w:r>
       <w:r>
         <w:br/>
-        <w:t>Previews.{moviePrefix, movieSuffix} reference Movie.{prefix, suffix}</w:t>
+      </w:r>
+      <w:proofErr w:type="gramStart"/>
+      <w:r>
+        <w:t>Previews.{</w:t>
+      </w:r>
+      <w:proofErr w:type="spellStart"/>
+      <w:proofErr w:type="gramEnd"/>
+      <w:r>
+        <w:t>moviePrefix</w:t>
+      </w:r>
+      <w:proofErr w:type="spellEnd"/>
+      <w:r>
+        <w:t xml:space="preserve">, </w:t>
+      </w:r>
+      <w:proofErr w:type="spellStart"/>
+      <w:r>
+        <w:t>movieSuffix</w:t>
+      </w:r>
+      <w:proofErr w:type="spellEnd"/>
+      <w:r>
+        <w:t>} reference Movie.{prefix, suffix}</w:t>
       </w:r>
     </w:p>
     <w:p>
@@ -2044,24 +2296,28 @@
         </w:rPr>
         <w:t xml:space="preserve">, </w:t>
       </w:r>
+      <w:proofErr w:type="spellStart"/>
       <w:r>
         <w:rPr>
           <w:u w:val="single"/>
         </w:rPr>
         <w:t>moviePrefix</w:t>
       </w:r>
+      <w:proofErr w:type="spellEnd"/>
       <w:r>
         <w:rPr>
           <w:u w:val="single"/>
         </w:rPr>
         <w:t xml:space="preserve">, </w:t>
       </w:r>
+      <w:proofErr w:type="spellStart"/>
       <w:r>
         <w:rPr>
           <w:u w:val="single"/>
         </w:rPr>
         <w:t>movieSuffix</w:t>
       </w:r>
+      <w:proofErr w:type="spellEnd"/>
       <w:r>
         <w:rPr>
           <w:u w:val="single"/>
@@ -2076,11 +2332,38 @@
       </w:r>
       <w:r>
         <w:br/>
-        <w:t>Streams.customer reference Customer.id</w:t>
+      </w:r>
+      <w:proofErr w:type="spellStart"/>
+      <w:r>
+        <w:t>Streams.customer</w:t>
+      </w:r>
+      <w:proofErr w:type="spellEnd"/>
+      <w:r>
+        <w:t xml:space="preserve"> reference Customer.id</w:t>
       </w:r>
       <w:r>
         <w:br/>
-        <w:t>Streams.{moviePrefix, movieSuffix} reference Movie.{prefix, suffix}</w:t>
+      </w:r>
+      <w:proofErr w:type="gramStart"/>
+      <w:r>
+        <w:t>Streams.{</w:t>
+      </w:r>
+      <w:proofErr w:type="spellStart"/>
+      <w:proofErr w:type="gramEnd"/>
+      <w:r>
+        <w:t>moviePrefix</w:t>
+      </w:r>
+      <w:proofErr w:type="spellEnd"/>
+      <w:r>
+        <w:t xml:space="preserve">, </w:t>
+      </w:r>
+      <w:proofErr w:type="spellStart"/>
+      <w:r>
+        <w:t>movieSuffix</w:t>
+      </w:r>
+      <w:proofErr w:type="spellEnd"/>
+      <w:r>
+        <w:t>} reference Movie.{prefix, suffix}</w:t>
       </w:r>
     </w:p>
     <w:p>
@@ -2147,8 +2430,17 @@
           <w:b/>
           <w:bCs/>
         </w:rPr>
-        <w:t>not forget to submit to the autograder</w:t>
-      </w:r>
+        <w:t xml:space="preserve">not forget to submit to the </w:t>
+      </w:r>
+      <w:proofErr w:type="spellStart"/>
+      <w:r>
+        <w:rPr>
+          <w:b/>
+          <w:bCs/>
+        </w:rPr>
+        <w:t>autograder</w:t>
+      </w:r>
+      <w:proofErr w:type="spellEnd"/>
       <w:r>
         <w:rPr>
           <w:b/>
@@ -2617,6 +2909,7 @@
                     </w:rPr>
                     <w:t xml:space="preserve">Table: </w:t>
                   </w:r>
+                  <w:proofErr w:type="spellStart"/>
                   <w:r>
                     <w:rPr>
                       <w:b/>
@@ -2625,6 +2918,7 @@
                     </w:rPr>
                     <w:t>MovieEmployee</w:t>
                   </w:r>
+                  <w:proofErr w:type="spellEnd"/>
                 </w:p>
               </w:tc>
             </w:tr>
@@ -2761,6 +3055,7 @@
                       <w:sz w:val="22"/>
                     </w:rPr>
                   </w:pPr>
+                  <w:proofErr w:type="spellStart"/>
                   <w:r>
                     <w:rPr>
                       <w:sz w:val="22"/>
@@ -2773,6 +3068,7 @@
                     </w:rPr>
                     <w:t>refix</w:t>
                   </w:r>
+                  <w:proofErr w:type="spellEnd"/>
                 </w:p>
               </w:tc>
               <w:tc>
@@ -2787,12 +3083,14 @@
                       <w:sz w:val="22"/>
                     </w:rPr>
                   </w:pPr>
+                  <w:proofErr w:type="gramStart"/>
                   <w:r>
                     <w:rPr>
                       <w:sz w:val="22"/>
                     </w:rPr>
                     <w:t>VARCHAR(</w:t>
                   </w:r>
+                  <w:proofErr w:type="gramEnd"/>
                   <w:r>
                     <w:rPr>
                       <w:sz w:val="22"/>
@@ -2864,6 +3162,7 @@
                       <w:sz w:val="22"/>
                     </w:rPr>
                   </w:pPr>
+                  <w:proofErr w:type="spellStart"/>
                   <w:r>
                     <w:rPr>
                       <w:sz w:val="22"/>
@@ -2876,6 +3175,7 @@
                     </w:rPr>
                     <w:t>uffix</w:t>
                   </w:r>
+                  <w:proofErr w:type="spellEnd"/>
                 </w:p>
               </w:tc>
               <w:tc>
@@ -2890,12 +3190,14 @@
                       <w:sz w:val="22"/>
                     </w:rPr>
                   </w:pPr>
+                  <w:proofErr w:type="gramStart"/>
                   <w:r>
                     <w:rPr>
                       <w:sz w:val="22"/>
                     </w:rPr>
                     <w:t>VARCHAR(</w:t>
                   </w:r>
+                  <w:proofErr w:type="gramEnd"/>
                   <w:r>
                     <w:rPr>
                       <w:sz w:val="22"/>
@@ -2967,12 +3269,14 @@
                       <w:sz w:val="22"/>
                     </w:rPr>
                   </w:pPr>
+                  <w:proofErr w:type="spellStart"/>
                   <w:r>
                     <w:rPr>
                       <w:sz w:val="22"/>
                     </w:rPr>
                     <w:t>employeeName</w:t>
                   </w:r>
+                  <w:proofErr w:type="spellEnd"/>
                 </w:p>
               </w:tc>
               <w:tc>
@@ -2987,12 +3291,14 @@
                       <w:sz w:val="22"/>
                     </w:rPr>
                   </w:pPr>
+                  <w:proofErr w:type="gramStart"/>
                   <w:r>
                     <w:rPr>
                       <w:sz w:val="22"/>
                     </w:rPr>
                     <w:t>VARCHAR(</w:t>
                   </w:r>
+                  <w:proofErr w:type="gramEnd"/>
                   <w:r>
                     <w:rPr>
                       <w:sz w:val="22"/>
@@ -3167,12 +3473,14 @@
                       <w:sz w:val="22"/>
                     </w:rPr>
                   </w:pPr>
+                  <w:proofErr w:type="spellStart"/>
                   <w:r>
                     <w:rPr>
                       <w:sz w:val="22"/>
                     </w:rPr>
                     <w:t>startDate</w:t>
                   </w:r>
+                  <w:proofErr w:type="spellEnd"/>
                 </w:p>
               </w:tc>
               <w:tc>
@@ -3284,24 +3592,44 @@
                 <w:sz w:val="22"/>
               </w:rPr>
             </w:pPr>
+            <w:proofErr w:type="spellStart"/>
+            <w:proofErr w:type="gramStart"/>
             <w:r>
               <w:rPr>
                 <w:sz w:val="22"/>
               </w:rPr>
               <w:t>MovieEmployee</w:t>
             </w:r>
+            <w:proofErr w:type="spellEnd"/>
             <w:r>
               <w:rPr>
                 <w:sz w:val="22"/>
               </w:rPr>
               <w:t>.{</w:t>
             </w:r>
-            <w:r>
-              <w:rPr>
-                <w:sz w:val="22"/>
-              </w:rPr>
-              <w:t>moviePrefix, movieSuffix</w:t>
-            </w:r>
+            <w:proofErr w:type="spellStart"/>
+            <w:proofErr w:type="gramEnd"/>
+            <w:r>
+              <w:rPr>
+                <w:sz w:val="22"/>
+              </w:rPr>
+              <w:t>moviePrefix</w:t>
+            </w:r>
+            <w:proofErr w:type="spellEnd"/>
+            <w:r>
+              <w:rPr>
+                <w:sz w:val="22"/>
+              </w:rPr>
+              <w:t xml:space="preserve">, </w:t>
+            </w:r>
+            <w:proofErr w:type="spellStart"/>
+            <w:r>
+              <w:rPr>
+                <w:sz w:val="22"/>
+              </w:rPr>
+              <w:t>movieSuffix</w:t>
+            </w:r>
+            <w:proofErr w:type="spellEnd"/>
             <w:r>
               <w:rPr>
                 <w:sz w:val="22"/>
@@ -3414,6 +3742,7 @@
               </w:rPr>
               <w:t xml:space="preserve"> in </w:t>
             </w:r>
+            <w:proofErr w:type="spellStart"/>
             <w:r>
               <w:rPr>
                 <w:i/>
@@ -3422,6 +3751,7 @@
               </w:rPr>
               <w:t>MovieEmployee</w:t>
             </w:r>
+            <w:proofErr w:type="spellEnd"/>
             <w:r>
               <w:rPr>
                 <w:sz w:val="22"/>
@@ -3511,6 +3841,7 @@
               <w:t xml:space="preserve"> the </w:t>
             </w:r>
             <w:hyperlink r:id="rId11" w:history="1">
+              <w:proofErr w:type="spellStart"/>
               <w:r>
                 <w:rPr>
                   <w:rStyle w:val="Hyperlink"/>
@@ -3518,6 +3849,7 @@
                 </w:rPr>
                 <w:t>enum</w:t>
               </w:r>
+              <w:proofErr w:type="spellEnd"/>
             </w:hyperlink>
             <w:r>
               <w:rPr>
@@ -3649,8 +3981,24 @@
               <w:rPr>
                 <w:szCs w:val="20"/>
               </w:rPr>
-              <w:t>DROP TABLE IF EXISTS `MovieEmployee`;</w:t>
-            </w:r>
+              <w:t>DROP TABLE IF EXISTS `</w:t>
+            </w:r>
+            <w:proofErr w:type="spellStart"/>
+            <w:r>
+              <w:rPr>
+                <w:szCs w:val="20"/>
+              </w:rPr>
+              <w:t>MovieEmployee</w:t>
+            </w:r>
+            <w:proofErr w:type="spellEnd"/>
+            <w:proofErr w:type="gramStart"/>
+            <w:r>
+              <w:rPr>
+                <w:szCs w:val="20"/>
+              </w:rPr>
+              <w:t>`;</w:t>
+            </w:r>
+            <w:proofErr w:type="gramEnd"/>
           </w:p>
           <w:p>
             <w:pPr>
@@ -3664,7 +4012,21 @@
               <w:rPr>
                 <w:szCs w:val="20"/>
               </w:rPr>
-              <w:t>CREATE TABLE `MovieEmployee` (</w:t>
+              <w:t>CREATE TABLE `</w:t>
+            </w:r>
+            <w:proofErr w:type="spellStart"/>
+            <w:r>
+              <w:rPr>
+                <w:szCs w:val="20"/>
+              </w:rPr>
+              <w:t>MovieEmployee</w:t>
+            </w:r>
+            <w:proofErr w:type="spellEnd"/>
+            <w:r>
+              <w:rPr>
+                <w:szCs w:val="20"/>
+              </w:rPr>
+              <w:t>` (</w:t>
             </w:r>
           </w:p>
           <w:p>
@@ -3681,11 +4043,27 @@
               </w:rPr>
               <w:tab/>
             </w:r>
+            <w:proofErr w:type="spellStart"/>
+            <w:proofErr w:type="gramStart"/>
             <w:r>
               <w:rPr>
                 <w:szCs w:val="20"/>
               </w:rPr>
-              <w:t>moviePrefix  VARCHAR(4) NOT NULL,</w:t>
+              <w:t>moviePrefix</w:t>
+            </w:r>
+            <w:proofErr w:type="spellEnd"/>
+            <w:r>
+              <w:rPr>
+                <w:szCs w:val="20"/>
+              </w:rPr>
+              <w:t xml:space="preserve">  VARCHAR</w:t>
+            </w:r>
+            <w:proofErr w:type="gramEnd"/>
+            <w:r>
+              <w:rPr>
+                <w:szCs w:val="20"/>
+              </w:rPr>
+              <w:t>(4) NOT NULL,</w:t>
             </w:r>
           </w:p>
           <w:p>
@@ -3701,7 +4079,28 @@
                 <w:szCs w:val="20"/>
               </w:rPr>
               <w:tab/>
-              <w:t>movieSuffix  VARCHAR(4) NOT NULL,</w:t>
+            </w:r>
+            <w:proofErr w:type="spellStart"/>
+            <w:proofErr w:type="gramStart"/>
+            <w:r>
+              <w:rPr>
+                <w:szCs w:val="20"/>
+              </w:rPr>
+              <w:t>movieSuffix</w:t>
+            </w:r>
+            <w:proofErr w:type="spellEnd"/>
+            <w:r>
+              <w:rPr>
+                <w:szCs w:val="20"/>
+              </w:rPr>
+              <w:t xml:space="preserve">  VARCHAR</w:t>
+            </w:r>
+            <w:proofErr w:type="gramEnd"/>
+            <w:r>
+              <w:rPr>
+                <w:szCs w:val="20"/>
+              </w:rPr>
+              <w:t>(4) NOT NULL,</w:t>
             </w:r>
           </w:p>
           <w:p>
@@ -3717,7 +4116,34 @@
                 <w:szCs w:val="20"/>
               </w:rPr>
               <w:tab/>
-              <w:t>employeeName VARCHAR(100) NOT NULL,</w:t>
+            </w:r>
+            <w:proofErr w:type="spellStart"/>
+            <w:r>
+              <w:rPr>
+                <w:szCs w:val="20"/>
+              </w:rPr>
+              <w:t>employeeName</w:t>
+            </w:r>
+            <w:proofErr w:type="spellEnd"/>
+            <w:r>
+              <w:rPr>
+                <w:szCs w:val="20"/>
+              </w:rPr>
+              <w:t xml:space="preserve"> </w:t>
+            </w:r>
+            <w:proofErr w:type="gramStart"/>
+            <w:r>
+              <w:rPr>
+                <w:szCs w:val="20"/>
+              </w:rPr>
+              <w:t>VARCHAR(</w:t>
+            </w:r>
+            <w:proofErr w:type="gramEnd"/>
+            <w:r>
+              <w:rPr>
+                <w:szCs w:val="20"/>
+              </w:rPr>
+              <w:t>100) NOT NULL,</w:t>
             </w:r>
           </w:p>
           <w:p>
@@ -3733,7 +4159,21 @@
                 <w:szCs w:val="20"/>
               </w:rPr>
               <w:tab/>
-              <w:t>role ENUM("Actor", "Production", "Other") NOT NULL,</w:t>
+              <w:t xml:space="preserve">role </w:t>
+            </w:r>
+            <w:proofErr w:type="gramStart"/>
+            <w:r>
+              <w:rPr>
+                <w:szCs w:val="20"/>
+              </w:rPr>
+              <w:t>ENUM(</w:t>
+            </w:r>
+            <w:proofErr w:type="gramEnd"/>
+            <w:r>
+              <w:rPr>
+                <w:szCs w:val="20"/>
+              </w:rPr>
+              <w:t>"Actor", "Production", "Other") NOT NULL,</w:t>
             </w:r>
           </w:p>
           <w:p>
@@ -3750,11 +4190,19 @@
               </w:rPr>
               <w:tab/>
             </w:r>
+            <w:proofErr w:type="spellStart"/>
             <w:r>
               <w:rPr>
                 <w:szCs w:val="20"/>
               </w:rPr>
-              <w:t>startdate DATE,</w:t>
+              <w:t>startdate</w:t>
+            </w:r>
+            <w:proofErr w:type="spellEnd"/>
+            <w:r>
+              <w:rPr>
+                <w:szCs w:val="20"/>
+              </w:rPr>
+              <w:t xml:space="preserve"> DATE,</w:t>
             </w:r>
           </w:p>
           <w:p>
@@ -3775,7 +4223,49 @@
               <w:rPr>
                 <w:szCs w:val="20"/>
               </w:rPr>
-              <w:t>PRIMARY KEY (moviePrefix, movieSuffix, employeeName, role),</w:t>
+              <w:t>PRIMARY KEY (</w:t>
+            </w:r>
+            <w:proofErr w:type="spellStart"/>
+            <w:r>
+              <w:rPr>
+                <w:szCs w:val="20"/>
+              </w:rPr>
+              <w:t>moviePrefix</w:t>
+            </w:r>
+            <w:proofErr w:type="spellEnd"/>
+            <w:r>
+              <w:rPr>
+                <w:szCs w:val="20"/>
+              </w:rPr>
+              <w:t xml:space="preserve">, </w:t>
+            </w:r>
+            <w:proofErr w:type="spellStart"/>
+            <w:r>
+              <w:rPr>
+                <w:szCs w:val="20"/>
+              </w:rPr>
+              <w:t>movieSuffix</w:t>
+            </w:r>
+            <w:proofErr w:type="spellEnd"/>
+            <w:r>
+              <w:rPr>
+                <w:szCs w:val="20"/>
+              </w:rPr>
+              <w:t xml:space="preserve">, </w:t>
+            </w:r>
+            <w:proofErr w:type="spellStart"/>
+            <w:r>
+              <w:rPr>
+                <w:szCs w:val="20"/>
+              </w:rPr>
+              <w:t>employeeName</w:t>
+            </w:r>
+            <w:proofErr w:type="spellEnd"/>
+            <w:r>
+              <w:rPr>
+                <w:szCs w:val="20"/>
+              </w:rPr>
+              <w:t>, role),</w:t>
             </w:r>
             <w:r>
               <w:rPr>
@@ -3802,7 +4292,51 @@
               <w:rPr>
                 <w:szCs w:val="20"/>
               </w:rPr>
-              <w:t xml:space="preserve">FOREIGN KEY MovieEmployee(moviePrefix, movieSuffix) REFERENCES Movie(prefix, suffix) </w:t>
+              <w:t xml:space="preserve">FOREIGN KEY </w:t>
+            </w:r>
+            <w:proofErr w:type="spellStart"/>
+            <w:proofErr w:type="gramStart"/>
+            <w:r>
+              <w:rPr>
+                <w:szCs w:val="20"/>
+              </w:rPr>
+              <w:t>MovieEmployee</w:t>
+            </w:r>
+            <w:proofErr w:type="spellEnd"/>
+            <w:r>
+              <w:rPr>
+                <w:szCs w:val="20"/>
+              </w:rPr>
+              <w:t>(</w:t>
+            </w:r>
+            <w:proofErr w:type="spellStart"/>
+            <w:proofErr w:type="gramEnd"/>
+            <w:r>
+              <w:rPr>
+                <w:szCs w:val="20"/>
+              </w:rPr>
+              <w:t>moviePrefix</w:t>
+            </w:r>
+            <w:proofErr w:type="spellEnd"/>
+            <w:r>
+              <w:rPr>
+                <w:szCs w:val="20"/>
+              </w:rPr>
+              <w:t xml:space="preserve">, </w:t>
+            </w:r>
+            <w:proofErr w:type="spellStart"/>
+            <w:r>
+              <w:rPr>
+                <w:szCs w:val="20"/>
+              </w:rPr>
+              <w:t>movieSuffix</w:t>
+            </w:r>
+            <w:proofErr w:type="spellEnd"/>
+            <w:r>
+              <w:rPr>
+                <w:szCs w:val="20"/>
+              </w:rPr>
+              <w:t xml:space="preserve">) REFERENCES Movie(prefix, suffix) </w:t>
             </w:r>
           </w:p>
           <w:p>
@@ -4002,7 +4536,21 @@
               <w:rPr>
                 <w:sz w:val="22"/>
               </w:rPr>
-              <w:t>“CountryOfOrigin”</w:t>
+              <w:t>“</w:t>
+            </w:r>
+            <w:proofErr w:type="spellStart"/>
+            <w:r>
+              <w:rPr>
+                <w:sz w:val="22"/>
+              </w:rPr>
+              <w:t>CountryOfOrigin</w:t>
+            </w:r>
+            <w:proofErr w:type="spellEnd"/>
+            <w:r>
+              <w:rPr>
+                <w:sz w:val="22"/>
+              </w:rPr>
+              <w:t>”</w:t>
             </w:r>
             <w:r>
               <w:rPr>
@@ -4217,7 +4765,35 @@
               <w:rPr>
                 <w:sz w:val="22"/>
               </w:rPr>
-              <w:t>ADD CountryOfOrigin VARCHAR(3);</w:t>
+              <w:t xml:space="preserve">ADD </w:t>
+            </w:r>
+            <w:proofErr w:type="spellStart"/>
+            <w:r>
+              <w:rPr>
+                <w:sz w:val="22"/>
+              </w:rPr>
+              <w:t>CountryOfOrigin</w:t>
+            </w:r>
+            <w:proofErr w:type="spellEnd"/>
+            <w:r>
+              <w:rPr>
+                <w:sz w:val="22"/>
+              </w:rPr>
+              <w:t xml:space="preserve"> </w:t>
+            </w:r>
+            <w:proofErr w:type="gramStart"/>
+            <w:r>
+              <w:rPr>
+                <w:sz w:val="22"/>
+              </w:rPr>
+              <w:t>VARCHAR(</w:t>
+            </w:r>
+            <w:proofErr w:type="gramEnd"/>
+            <w:r>
+              <w:rPr>
+                <w:sz w:val="22"/>
+              </w:rPr>
+              <w:t>3);</w:t>
             </w:r>
           </w:p>
         </w:tc>
@@ -4708,11 +5284,19 @@
                 <w:sz w:val="22"/>
               </w:rPr>
             </w:pPr>
-            <w:r>
-              <w:rPr>
-                <w:sz w:val="22"/>
-              </w:rPr>
-              <w:t xml:space="preserve">In an effort to purge the system of fake </w:t>
+            <w:proofErr w:type="gramStart"/>
+            <w:r>
+              <w:rPr>
+                <w:sz w:val="22"/>
+              </w:rPr>
+              <w:t>In an effort to</w:t>
+            </w:r>
+            <w:proofErr w:type="gramEnd"/>
+            <w:r>
+              <w:rPr>
+                <w:sz w:val="22"/>
+              </w:rPr>
+              <w:t xml:space="preserve"> purge the system of fake </w:t>
             </w:r>
             <w:r>
               <w:rPr>
@@ -4750,6 +5334,7 @@
               </w:rPr>
               <w:t xml:space="preserve">Chief Information Officer of </w:t>
             </w:r>
+            <w:proofErr w:type="spellStart"/>
             <w:r>
               <w:rPr>
                 <w:i/>
@@ -4758,6 +5343,7 @@
               </w:rPr>
               <w:t>SurfTheStream</w:t>
             </w:r>
+            <w:proofErr w:type="spellEnd"/>
             <w:r>
               <w:rPr>
                 <w:sz w:val="22"/>
@@ -5174,7 +5760,39 @@
                 <w:sz w:val="22"/>
                 <w:lang w:val="en-US"/>
               </w:rPr>
-              <w:t xml:space="preserve">    OR YEAR(GETDATE() - C.dob) &gt; 110 </w:t>
+              <w:t xml:space="preserve">    OR YEAR(</w:t>
+            </w:r>
+            <w:proofErr w:type="gramStart"/>
+            <w:r>
+              <w:rPr>
+                <w:sz w:val="22"/>
+                <w:lang w:val="en-US"/>
+              </w:rPr>
+              <w:t>GETDATE(</w:t>
+            </w:r>
+            <w:proofErr w:type="gramEnd"/>
+            <w:r>
+              <w:rPr>
+                <w:sz w:val="22"/>
+                <w:lang w:val="en-US"/>
+              </w:rPr>
+              <w:t xml:space="preserve">) - </w:t>
+            </w:r>
+            <w:proofErr w:type="spellStart"/>
+            <w:r>
+              <w:rPr>
+                <w:sz w:val="22"/>
+                <w:lang w:val="en-US"/>
+              </w:rPr>
+              <w:t>C.dob</w:t>
+            </w:r>
+            <w:proofErr w:type="spellEnd"/>
+            <w:r>
+              <w:rPr>
+                <w:sz w:val="22"/>
+                <w:lang w:val="en-US"/>
+              </w:rPr>
+              <w:t xml:space="preserve">) &gt; 110 </w:t>
             </w:r>
           </w:p>
           <w:p>
@@ -5194,7 +5812,39 @@
                 <w:sz w:val="22"/>
                 <w:lang w:val="en-US"/>
               </w:rPr>
-              <w:t xml:space="preserve">    OR YEAT(GETDATE() - C.dob) &lt; 10</w:t>
+              <w:t xml:space="preserve">    OR YEAT(</w:t>
+            </w:r>
+            <w:proofErr w:type="gramStart"/>
+            <w:r>
+              <w:rPr>
+                <w:sz w:val="22"/>
+                <w:lang w:val="en-US"/>
+              </w:rPr>
+              <w:t>GETDATE(</w:t>
+            </w:r>
+            <w:proofErr w:type="gramEnd"/>
+            <w:r>
+              <w:rPr>
+                <w:sz w:val="22"/>
+                <w:lang w:val="en-US"/>
+              </w:rPr>
+              <w:t xml:space="preserve">) - </w:t>
+            </w:r>
+            <w:proofErr w:type="spellStart"/>
+            <w:r>
+              <w:rPr>
+                <w:sz w:val="22"/>
+                <w:lang w:val="en-US"/>
+              </w:rPr>
+              <w:t>C.dob</w:t>
+            </w:r>
+            <w:proofErr w:type="spellEnd"/>
+            <w:r>
+              <w:rPr>
+                <w:sz w:val="22"/>
+                <w:lang w:val="en-US"/>
+              </w:rPr>
+              <w:t>) &lt; 10</w:t>
             </w:r>
           </w:p>
         </w:tc>
@@ -6184,7 +6834,23 @@
               <w:rPr>
                 <w:sz w:val="22"/>
               </w:rPr>
-              <w:t>WHERE C.subscriptionLevel LIKE 'basic'</w:t>
+              <w:t xml:space="preserve">WHERE </w:t>
+            </w:r>
+            <w:proofErr w:type="spellStart"/>
+            <w:proofErr w:type="gramStart"/>
+            <w:r>
+              <w:rPr>
+                <w:sz w:val="22"/>
+              </w:rPr>
+              <w:t>C.subscriptionLevel</w:t>
+            </w:r>
+            <w:proofErr w:type="spellEnd"/>
+            <w:proofErr w:type="gramEnd"/>
+            <w:r>
+              <w:rPr>
+                <w:sz w:val="22"/>
+              </w:rPr>
+              <w:t xml:space="preserve"> LIKE 'basic'</w:t>
             </w:r>
           </w:p>
           <w:p>
@@ -6199,7 +6865,49 @@
               <w:rPr>
                 <w:sz w:val="22"/>
               </w:rPr>
-              <w:t>ORDER BY YEAR(C.dob) DESC, MONTH(C.dob) DESC, DAY(C.dob) DESC</w:t>
+              <w:t>ORDER BY YEAR(</w:t>
+            </w:r>
+            <w:proofErr w:type="spellStart"/>
+            <w:r>
+              <w:rPr>
+                <w:sz w:val="22"/>
+              </w:rPr>
+              <w:t>C.dob</w:t>
+            </w:r>
+            <w:proofErr w:type="spellEnd"/>
+            <w:r>
+              <w:rPr>
+                <w:sz w:val="22"/>
+              </w:rPr>
+              <w:t>) DESC, MONTH(</w:t>
+            </w:r>
+            <w:proofErr w:type="spellStart"/>
+            <w:r>
+              <w:rPr>
+                <w:sz w:val="22"/>
+              </w:rPr>
+              <w:t>C.dob</w:t>
+            </w:r>
+            <w:proofErr w:type="spellEnd"/>
+            <w:r>
+              <w:rPr>
+                <w:sz w:val="22"/>
+              </w:rPr>
+              <w:t>) DESC, DAY(</w:t>
+            </w:r>
+            <w:proofErr w:type="spellStart"/>
+            <w:r>
+              <w:rPr>
+                <w:sz w:val="22"/>
+              </w:rPr>
+              <w:t>C.dob</w:t>
+            </w:r>
+            <w:proofErr w:type="spellEnd"/>
+            <w:r>
+              <w:rPr>
+                <w:sz w:val="22"/>
+              </w:rPr>
+              <w:t>) DESC</w:t>
             </w:r>
           </w:p>
         </w:tc>
@@ -6404,7 +7112,21 @@
               <w:rPr>
                 <w:sz w:val="22"/>
               </w:rPr>
-              <w:t>day time period is inclusive and should be correct to the second the query is run.</w:t>
+              <w:t xml:space="preserve">day </w:t>
+            </w:r>
+            <w:proofErr w:type="gramStart"/>
+            <w:r>
+              <w:rPr>
+                <w:sz w:val="22"/>
+              </w:rPr>
+              <w:t>time period</w:t>
+            </w:r>
+            <w:proofErr w:type="gramEnd"/>
+            <w:r>
+              <w:rPr>
+                <w:sz w:val="22"/>
+              </w:rPr>
+              <w:t xml:space="preserve"> is inclusive and should be correct to the second the query is run.</w:t>
             </w:r>
           </w:p>
         </w:tc>
@@ -6572,7 +7294,35 @@
               <w:rPr>
                 <w:sz w:val="22"/>
               </w:rPr>
-              <w:t>WHERE (GETDATE() - DATE(S.timestamp)) &lt; 7</w:t>
+              <w:t>WHERE (</w:t>
+            </w:r>
+            <w:proofErr w:type="gramStart"/>
+            <w:r>
+              <w:rPr>
+                <w:sz w:val="22"/>
+              </w:rPr>
+              <w:t>GETDATE(</w:t>
+            </w:r>
+            <w:proofErr w:type="gramEnd"/>
+            <w:r>
+              <w:rPr>
+                <w:sz w:val="22"/>
+              </w:rPr>
+              <w:t>) - DATE(</w:t>
+            </w:r>
+            <w:proofErr w:type="spellStart"/>
+            <w:r>
+              <w:rPr>
+                <w:sz w:val="22"/>
+              </w:rPr>
+              <w:t>S.timestamp</w:t>
+            </w:r>
+            <w:proofErr w:type="spellEnd"/>
+            <w:r>
+              <w:rPr>
+                <w:sz w:val="22"/>
+              </w:rPr>
+              <w:t>)) &lt; 7</w:t>
             </w:r>
           </w:p>
         </w:tc>
@@ -6949,7 +7699,27 @@
                 <w:sz w:val="22"/>
                 <w:szCs w:val="22"/>
               </w:rPr>
-              <w:t>SELECT M.releaseDate, COUNT(*)</w:t>
+              <w:t xml:space="preserve">SELECT </w:t>
+            </w:r>
+            <w:proofErr w:type="spellStart"/>
+            <w:proofErr w:type="gramStart"/>
+            <w:r>
+              <w:rPr>
+                <w:rFonts w:ascii="ArialMT" w:hAnsi="ArialMT"/>
+                <w:sz w:val="22"/>
+                <w:szCs w:val="22"/>
+              </w:rPr>
+              <w:t>M.releaseDate</w:t>
+            </w:r>
+            <w:proofErr w:type="spellEnd"/>
+            <w:proofErr w:type="gramEnd"/>
+            <w:r>
+              <w:rPr>
+                <w:rFonts w:ascii="ArialMT" w:hAnsi="ArialMT"/>
+                <w:sz w:val="22"/>
+                <w:szCs w:val="22"/>
+              </w:rPr>
+              <w:t>, COUNT(*)</w:t>
             </w:r>
           </w:p>
           <w:p>
@@ -6989,8 +7759,20 @@
                 <w:sz w:val="22"/>
                 <w:szCs w:val="22"/>
               </w:rPr>
-              <w:t>GROUP BY M.releaseDate</w:t>
-            </w:r>
+              <w:t xml:space="preserve">GROUP BY </w:t>
+            </w:r>
+            <w:proofErr w:type="spellStart"/>
+            <w:proofErr w:type="gramStart"/>
+            <w:r>
+              <w:rPr>
+                <w:rFonts w:ascii="ArialMT" w:hAnsi="ArialMT"/>
+                <w:sz w:val="22"/>
+                <w:szCs w:val="22"/>
+              </w:rPr>
+              <w:t>M.releaseDate</w:t>
+            </w:r>
+            <w:proofErr w:type="spellEnd"/>
+            <w:proofErr w:type="gramEnd"/>
           </w:p>
         </w:tc>
       </w:tr>
@@ -7113,11 +7895,19 @@
               </w:rPr>
               <w:t xml:space="preserve">, </w:t>
             </w:r>
-            <w:r>
-              <w:rPr>
-                <w:sz w:val="22"/>
-              </w:rPr>
-              <w:t xml:space="preserve">name and age difference </w:t>
+            <w:proofErr w:type="gramStart"/>
+            <w:r>
+              <w:rPr>
+                <w:sz w:val="22"/>
+              </w:rPr>
+              <w:t>name</w:t>
+            </w:r>
+            <w:proofErr w:type="gramEnd"/>
+            <w:r>
+              <w:rPr>
+                <w:sz w:val="22"/>
+              </w:rPr>
+              <w:t xml:space="preserve"> and age difference </w:t>
             </w:r>
             <w:r>
               <w:rPr>
@@ -7418,7 +8208,27 @@
                 <w:sz w:val="22"/>
                 <w:szCs w:val="22"/>
               </w:rPr>
-              <w:t>SELECT C.id, C.name, F.name, DATEDIFF(C.dob,F.dob)</w:t>
+              <w:t>SELECT C.id, C.name, F.name, DATEDIFF(</w:t>
+            </w:r>
+            <w:proofErr w:type="spellStart"/>
+            <w:proofErr w:type="gramStart"/>
+            <w:r>
+              <w:rPr>
+                <w:rFonts w:ascii="ArialMT" w:hAnsi="ArialMT"/>
+                <w:sz w:val="22"/>
+                <w:szCs w:val="22"/>
+              </w:rPr>
+              <w:t>C.dob,F.dob</w:t>
+            </w:r>
+            <w:proofErr w:type="spellEnd"/>
+            <w:proofErr w:type="gramEnd"/>
+            <w:r>
+              <w:rPr>
+                <w:rFonts w:ascii="ArialMT" w:hAnsi="ArialMT"/>
+                <w:sz w:val="22"/>
+                <w:szCs w:val="22"/>
+              </w:rPr>
+              <w:t>)</w:t>
             </w:r>
           </w:p>
           <w:p>
@@ -7458,7 +8268,27 @@
                 <w:sz w:val="22"/>
                 <w:szCs w:val="22"/>
               </w:rPr>
-              <w:t>JOIN Customer F ON (C.bestFriend = F.id)</w:t>
+              <w:t>JOIN Customer F ON (</w:t>
+            </w:r>
+            <w:proofErr w:type="spellStart"/>
+            <w:proofErr w:type="gramStart"/>
+            <w:r>
+              <w:rPr>
+                <w:rFonts w:ascii="ArialMT" w:hAnsi="ArialMT"/>
+                <w:sz w:val="22"/>
+                <w:szCs w:val="22"/>
+              </w:rPr>
+              <w:t>C.bestFriend</w:t>
+            </w:r>
+            <w:proofErr w:type="spellEnd"/>
+            <w:proofErr w:type="gramEnd"/>
+            <w:r>
+              <w:rPr>
+                <w:rFonts w:ascii="ArialMT" w:hAnsi="ArialMT"/>
+                <w:sz w:val="22"/>
+                <w:szCs w:val="22"/>
+              </w:rPr>
+              <w:t xml:space="preserve"> = F.id)</w:t>
             </w:r>
           </w:p>
         </w:tc>
@@ -8198,7 +9028,25 @@
                 <w:rFonts w:ascii="Arial" w:hAnsi="Arial" w:cs="Arial"/>
                 <w:sz w:val="22"/>
               </w:rPr>
-              <w:t>SELECT C.id, C.name, COUNT(S.customer)</w:t>
+              <w:t>SELECT C.id, C.name, COUNT(</w:t>
+            </w:r>
+            <w:proofErr w:type="spellStart"/>
+            <w:proofErr w:type="gramStart"/>
+            <w:r>
+              <w:rPr>
+                <w:rFonts w:ascii="Arial" w:hAnsi="Arial" w:cs="Arial"/>
+                <w:sz w:val="22"/>
+              </w:rPr>
+              <w:t>S.customer</w:t>
+            </w:r>
+            <w:proofErr w:type="spellEnd"/>
+            <w:proofErr w:type="gramEnd"/>
+            <w:r>
+              <w:rPr>
+                <w:rFonts w:ascii="Arial" w:hAnsi="Arial" w:cs="Arial"/>
+                <w:sz w:val="22"/>
+              </w:rPr>
+              <w:t>)</w:t>
             </w:r>
           </w:p>
           <w:p>
@@ -8232,7 +9080,25 @@
                 <w:rFonts w:ascii="Arial" w:hAnsi="Arial" w:cs="Arial"/>
                 <w:sz w:val="22"/>
               </w:rPr>
-              <w:t>JOIN Streams S ON (S.customer = C.id)</w:t>
+              <w:t>JOIN Streams S ON (</w:t>
+            </w:r>
+            <w:proofErr w:type="spellStart"/>
+            <w:proofErr w:type="gramStart"/>
+            <w:r>
+              <w:rPr>
+                <w:rFonts w:ascii="Arial" w:hAnsi="Arial" w:cs="Arial"/>
+                <w:sz w:val="22"/>
+              </w:rPr>
+              <w:t>S.customer</w:t>
+            </w:r>
+            <w:proofErr w:type="spellEnd"/>
+            <w:proofErr w:type="gramEnd"/>
+            <w:r>
+              <w:rPr>
+                <w:rFonts w:ascii="Arial" w:hAnsi="Arial" w:cs="Arial"/>
+                <w:sz w:val="22"/>
+              </w:rPr>
+              <w:t xml:space="preserve"> = C.id)</w:t>
             </w:r>
           </w:p>
           <w:p>
@@ -8249,7 +9115,25 @@
                 <w:rFonts w:ascii="Arial" w:hAnsi="Arial" w:cs="Arial"/>
                 <w:sz w:val="22"/>
               </w:rPr>
-              <w:t>WHERE S.duration &gt;= 3600 AND C.id IN (</w:t>
+              <w:t xml:space="preserve">WHERE </w:t>
+            </w:r>
+            <w:proofErr w:type="spellStart"/>
+            <w:proofErr w:type="gramStart"/>
+            <w:r>
+              <w:rPr>
+                <w:rFonts w:ascii="Arial" w:hAnsi="Arial" w:cs="Arial"/>
+                <w:sz w:val="22"/>
+              </w:rPr>
+              <w:t>S.duration</w:t>
+            </w:r>
+            <w:proofErr w:type="spellEnd"/>
+            <w:proofErr w:type="gramEnd"/>
+            <w:r>
+              <w:rPr>
+                <w:rFonts w:ascii="Arial" w:hAnsi="Arial" w:cs="Arial"/>
+                <w:sz w:val="22"/>
+              </w:rPr>
+              <w:t xml:space="preserve"> &gt;= 3600 AND C.id IN (</w:t>
             </w:r>
           </w:p>
           <w:p>
@@ -8266,7 +9150,23 @@
                 <w:rFonts w:ascii="Arial" w:hAnsi="Arial" w:cs="Arial"/>
                 <w:sz w:val="22"/>
               </w:rPr>
-              <w:t xml:space="preserve">    SELECT S2.customer </w:t>
+              <w:t xml:space="preserve">    SELECT S</w:t>
+            </w:r>
+            <w:proofErr w:type="gramStart"/>
+            <w:r>
+              <w:rPr>
+                <w:rFonts w:ascii="Arial" w:hAnsi="Arial" w:cs="Arial"/>
+                <w:sz w:val="22"/>
+              </w:rPr>
+              <w:t>2.customer</w:t>
+            </w:r>
+            <w:proofErr w:type="gramEnd"/>
+            <w:r>
+              <w:rPr>
+                <w:rFonts w:ascii="Arial" w:hAnsi="Arial" w:cs="Arial"/>
+                <w:sz w:val="22"/>
+              </w:rPr>
+              <w:t xml:space="preserve"> </w:t>
             </w:r>
           </w:p>
           <w:p>
@@ -8301,8 +9201,17 @@
                 <w:rFonts w:ascii="Arial" w:hAnsi="Arial" w:cs="Arial"/>
                 <w:sz w:val="22"/>
               </w:rPr>
-              <w:t xml:space="preserve">    GROUP BY S2.customer</w:t>
-            </w:r>
+              <w:t xml:space="preserve">    GROUP BY S</w:t>
+            </w:r>
+            <w:proofErr w:type="gramStart"/>
+            <w:r>
+              <w:rPr>
+                <w:rFonts w:ascii="Arial" w:hAnsi="Arial" w:cs="Arial"/>
+                <w:sz w:val="22"/>
+              </w:rPr>
+              <w:t>2.customer</w:t>
+            </w:r>
+            <w:proofErr w:type="gramEnd"/>
           </w:p>
           <w:p>
             <w:pPr>
@@ -8318,7 +9227,23 @@
                 <w:rFonts w:ascii="Arial" w:hAnsi="Arial" w:cs="Arial"/>
                 <w:sz w:val="22"/>
               </w:rPr>
-              <w:t xml:space="preserve">    HAVING COUNT(S2.customer) = 5</w:t>
+              <w:t xml:space="preserve">    HAVING COUNT(S</w:t>
+            </w:r>
+            <w:proofErr w:type="gramStart"/>
+            <w:r>
+              <w:rPr>
+                <w:rFonts w:ascii="Arial" w:hAnsi="Arial" w:cs="Arial"/>
+                <w:sz w:val="22"/>
+              </w:rPr>
+              <w:t>2.customer</w:t>
+            </w:r>
+            <w:proofErr w:type="gramEnd"/>
+            <w:r>
+              <w:rPr>
+                <w:rFonts w:ascii="Arial" w:hAnsi="Arial" w:cs="Arial"/>
+                <w:sz w:val="22"/>
+              </w:rPr>
+              <w:t>) = 5</w:t>
             </w:r>
           </w:p>
           <w:p>
@@ -8353,8 +9278,19 @@
                 <w:rFonts w:ascii="Arial" w:hAnsi="Arial" w:cs="Arial"/>
                 <w:sz w:val="22"/>
               </w:rPr>
-              <w:t>GROUP BY S.customer</w:t>
-            </w:r>
+              <w:t xml:space="preserve">GROUP BY </w:t>
+            </w:r>
+            <w:proofErr w:type="spellStart"/>
+            <w:proofErr w:type="gramStart"/>
+            <w:r>
+              <w:rPr>
+                <w:rFonts w:ascii="Arial" w:hAnsi="Arial" w:cs="Arial"/>
+                <w:sz w:val="22"/>
+              </w:rPr>
+              <w:t>S.customer</w:t>
+            </w:r>
+            <w:proofErr w:type="spellEnd"/>
+            <w:proofErr w:type="gramEnd"/>
           </w:p>
         </w:tc>
       </w:tr>
@@ -9212,7 +10148,21 @@
         <w:rPr>
           <w:sz w:val="22"/>
         </w:rPr>
-        <w:t>(s) relating to the UoD provided in the task description</w:t>
+        <w:t xml:space="preserve">(s) relating to the </w:t>
+      </w:r>
+      <w:proofErr w:type="spellStart"/>
+      <w:r>
+        <w:rPr>
+          <w:sz w:val="22"/>
+        </w:rPr>
+        <w:t>UoD</w:t>
+      </w:r>
+      <w:proofErr w:type="spellEnd"/>
+      <w:r>
+        <w:rPr>
+          <w:sz w:val="22"/>
+        </w:rPr>
+        <w:t xml:space="preserve"> provided in the task description</w:t>
       </w:r>
       <w:r>
         <w:rPr>
@@ -9296,6 +10246,7 @@
                 <w:sz w:val="22"/>
               </w:rPr>
             </w:pPr>
+            <w:proofErr w:type="spellStart"/>
             <w:r>
               <w:rPr>
                 <w:i/>
@@ -9304,6 +10255,7 @@
               </w:rPr>
               <w:t>SurfTheStream</w:t>
             </w:r>
+            <w:proofErr w:type="spellEnd"/>
             <w:r>
               <w:rPr>
                 <w:sz w:val="22"/>
@@ -9613,13 +10565,25 @@
               </w:rPr>
               <w:t xml:space="preserve">ON </w:t>
             </w:r>
+            <w:proofErr w:type="spellStart"/>
+            <w:proofErr w:type="gramStart"/>
             <w:r>
               <w:rPr>
                 <w:rFonts w:ascii="ArialMT" w:hAnsi="ArialMT"/>
                 <w:sz w:val="22"/>
                 <w:szCs w:val="22"/>
               </w:rPr>
-              <w:t>P.customer = C.id</w:t>
+              <w:t>P.customer</w:t>
+            </w:r>
+            <w:proofErr w:type="spellEnd"/>
+            <w:proofErr w:type="gramEnd"/>
+            <w:r>
+              <w:rPr>
+                <w:rFonts w:ascii="ArialMT" w:hAnsi="ArialMT"/>
+                <w:sz w:val="22"/>
+                <w:szCs w:val="22"/>
+              </w:rPr>
+              <w:t xml:space="preserve"> = C.id</w:t>
             </w:r>
             <w:r>
               <w:br/>
@@ -9652,13 +10616,41 @@
               </w:rPr>
               <w:t xml:space="preserve">ON </w:t>
             </w:r>
+            <w:proofErr w:type="spellStart"/>
             <w:r>
               <w:rPr>
                 <w:rFonts w:ascii="ArialMT" w:hAnsi="ArialMT"/>
                 <w:sz w:val="22"/>
                 <w:szCs w:val="22"/>
               </w:rPr>
-              <w:t xml:space="preserve">M.prefix = P.moviePrefix </w:t>
+              <w:t>M.prefix</w:t>
+            </w:r>
+            <w:proofErr w:type="spellEnd"/>
+            <w:r>
+              <w:rPr>
+                <w:rFonts w:ascii="ArialMT" w:hAnsi="ArialMT"/>
+                <w:sz w:val="22"/>
+                <w:szCs w:val="22"/>
+              </w:rPr>
+              <w:t xml:space="preserve"> = </w:t>
+            </w:r>
+            <w:proofErr w:type="spellStart"/>
+            <w:r>
+              <w:rPr>
+                <w:rFonts w:ascii="ArialMT" w:hAnsi="ArialMT"/>
+                <w:sz w:val="22"/>
+                <w:szCs w:val="22"/>
+              </w:rPr>
+              <w:t>P.moviePrefix</w:t>
+            </w:r>
+            <w:proofErr w:type="spellEnd"/>
+            <w:r>
+              <w:rPr>
+                <w:rFonts w:ascii="ArialMT" w:hAnsi="ArialMT"/>
+                <w:sz w:val="22"/>
+                <w:szCs w:val="22"/>
+              </w:rPr>
+              <w:t xml:space="preserve"> </w:t>
             </w:r>
             <w:r>
               <w:rPr>
@@ -9670,13 +10662,41 @@
               </w:rPr>
               <w:t xml:space="preserve">AND </w:t>
             </w:r>
+            <w:proofErr w:type="spellStart"/>
             <w:r>
               <w:rPr>
                 <w:rFonts w:ascii="ArialMT" w:hAnsi="ArialMT"/>
                 <w:sz w:val="22"/>
                 <w:szCs w:val="22"/>
               </w:rPr>
-              <w:t xml:space="preserve">M.suffix = P.movieSuffix </w:t>
+              <w:t>M.suffix</w:t>
+            </w:r>
+            <w:proofErr w:type="spellEnd"/>
+            <w:r>
+              <w:rPr>
+                <w:rFonts w:ascii="ArialMT" w:hAnsi="ArialMT"/>
+                <w:sz w:val="22"/>
+                <w:szCs w:val="22"/>
+              </w:rPr>
+              <w:t xml:space="preserve"> = </w:t>
+            </w:r>
+            <w:proofErr w:type="spellStart"/>
+            <w:r>
+              <w:rPr>
+                <w:rFonts w:ascii="ArialMT" w:hAnsi="ArialMT"/>
+                <w:sz w:val="22"/>
+                <w:szCs w:val="22"/>
+              </w:rPr>
+              <w:t>P.movieSuffix</w:t>
+            </w:r>
+            <w:proofErr w:type="spellEnd"/>
+            <w:r>
+              <w:rPr>
+                <w:rFonts w:ascii="ArialMT" w:hAnsi="ArialMT"/>
+                <w:sz w:val="22"/>
+                <w:szCs w:val="22"/>
+              </w:rPr>
+              <w:t xml:space="preserve"> </w:t>
             </w:r>
             <w:r>
               <w:rPr>
@@ -9694,7 +10714,43 @@
                 <w:sz w:val="22"/>
                 <w:szCs w:val="22"/>
               </w:rPr>
-              <w:t>(P.timestamp, M.releaseDate) &lt; 8</w:t>
+              <w:t>(</w:t>
+            </w:r>
+            <w:proofErr w:type="spellStart"/>
+            <w:r>
+              <w:rPr>
+                <w:rFonts w:ascii="ArialMT" w:hAnsi="ArialMT"/>
+                <w:sz w:val="22"/>
+                <w:szCs w:val="22"/>
+              </w:rPr>
+              <w:t>P.timestamp</w:t>
+            </w:r>
+            <w:proofErr w:type="spellEnd"/>
+            <w:r>
+              <w:rPr>
+                <w:rFonts w:ascii="ArialMT" w:hAnsi="ArialMT"/>
+                <w:sz w:val="22"/>
+                <w:szCs w:val="22"/>
+              </w:rPr>
+              <w:t xml:space="preserve">, </w:t>
+            </w:r>
+            <w:proofErr w:type="spellStart"/>
+            <w:r>
+              <w:rPr>
+                <w:rFonts w:ascii="ArialMT" w:hAnsi="ArialMT"/>
+                <w:sz w:val="22"/>
+                <w:szCs w:val="22"/>
+              </w:rPr>
+              <w:t>M.releaseDate</w:t>
+            </w:r>
+            <w:proofErr w:type="spellEnd"/>
+            <w:r>
+              <w:rPr>
+                <w:rFonts w:ascii="ArialMT" w:hAnsi="ArialMT"/>
+                <w:sz w:val="22"/>
+                <w:szCs w:val="22"/>
+              </w:rPr>
+              <w:t>) &lt; 8</w:t>
             </w:r>
             <w:r>
               <w:br/>
@@ -9837,6 +10893,7 @@
                 <w:sz w:val="22"/>
               </w:rPr>
             </w:pPr>
+            <w:proofErr w:type="spellStart"/>
             <w:r>
               <w:rPr>
                 <w:i/>
@@ -9845,6 +10902,7 @@
               </w:rPr>
               <w:t>SurfTheStream</w:t>
             </w:r>
+            <w:proofErr w:type="spellEnd"/>
             <w:r>
               <w:rPr>
                 <w:sz w:val="22"/>
@@ -9940,21 +10998,74 @@
               </w:numPr>
               <w:spacing w:line="276" w:lineRule="auto"/>
               <w:cnfStyle w:val="000000000000" w:firstRow="0" w:lastRow="0" w:firstColumn="0" w:lastColumn="0" w:oddVBand="0" w:evenVBand="0" w:oddHBand="0" w:evenHBand="0" w:firstRowFirstColumn="0" w:firstRowLastColumn="0" w:lastRowFirstColumn="0" w:lastRowLastColumn="0"/>
-            </w:pPr>
-            <w:r>
-              <w:t xml:space="preserve"> In order to be a loyal customer, a customer who watch a lot of movies in a fix</w:t>
-            </w:r>
-            <w:r>
+              <w:rPr>
+                <w:sz w:val="22"/>
+              </w:rPr>
+            </w:pPr>
+            <w:r>
+              <w:t xml:space="preserve"> </w:t>
+            </w:r>
+            <w:proofErr w:type="gramStart"/>
+            <w:r>
+              <w:rPr>
+                <w:sz w:val="22"/>
+              </w:rPr>
+              <w:t>In order to</w:t>
+            </w:r>
+            <w:proofErr w:type="gramEnd"/>
+            <w:r>
+              <w:rPr>
+                <w:sz w:val="22"/>
+              </w:rPr>
+              <w:t xml:space="preserve"> be a loyal customer, a customer who watch a lot of movies in a fix</w:t>
+            </w:r>
+            <w:r>
+              <w:rPr>
+                <w:sz w:val="22"/>
+              </w:rPr>
               <w:t xml:space="preserve"> and long</w:t>
             </w:r>
             <w:r>
+              <w:rPr>
+                <w:sz w:val="22"/>
+              </w:rPr>
               <w:t xml:space="preserve"> duration (a month, </w:t>
             </w:r>
             <w:r>
+              <w:rPr>
+                <w:sz w:val="22"/>
+              </w:rPr>
               <w:t>a year</w:t>
             </w:r>
             <w:r>
-              <w:t>...). We can go for customer who watch at least 10 movies in a month (approximately 2 times per week).</w:t>
+              <w:rPr>
+                <w:sz w:val="22"/>
+              </w:rPr>
+              <w:t>...)</w:t>
+            </w:r>
+            <w:r>
+              <w:rPr>
+                <w:sz w:val="22"/>
+              </w:rPr>
+              <w:t xml:space="preserve"> and have high subscription level</w:t>
+            </w:r>
+            <w:r>
+              <w:rPr>
+                <w:sz w:val="22"/>
+              </w:rPr>
+              <w:t>. We can go for customer who watch at least 10 movies in a month (approximately 2 times per week)</w:t>
+            </w:r>
+            <w:r>
+              <w:rPr>
+                <w:sz w:val="22"/>
+              </w:rPr>
+              <w:t xml:space="preserve"> and </w:t>
+            </w:r>
+            <w:r>
+              <w:rPr>
+                <w:sz w:val="22"/>
+              </w:rPr>
+              <w:t>have.</w:t>
             </w:r>
           </w:p>
           <w:p>
@@ -9967,6 +11078,78 @@
               <w:spacing w:line="276" w:lineRule="auto"/>
               <w:cnfStyle w:val="000000000000" w:firstRow="0" w:lastRow="0" w:firstColumn="0" w:lastColumn="0" w:oddVBand="0" w:evenVBand="0" w:oddHBand="0" w:evenHBand="0" w:firstRowFirstColumn="0" w:firstRowLastColumn="0" w:lastRowFirstColumn="0" w:lastRowLastColumn="0"/>
             </w:pPr>
+            <w:r>
+              <w:rPr>
+                <w:sz w:val="22"/>
+              </w:rPr>
+              <w:t xml:space="preserve">Customer who </w:t>
+            </w:r>
+            <w:r>
+              <w:rPr>
+                <w:sz w:val="22"/>
+              </w:rPr>
+              <w:t>has</w:t>
+            </w:r>
+            <w:r>
+              <w:rPr>
+                <w:sz w:val="22"/>
+              </w:rPr>
+              <w:t xml:space="preserve"> large t</w:t>
+            </w:r>
+            <w:r>
+              <w:rPr>
+                <w:sz w:val="22"/>
+              </w:rPr>
+              <w:t xml:space="preserve">otal </w:t>
+            </w:r>
+            <w:r>
+              <w:rPr>
+                <w:sz w:val="22"/>
+              </w:rPr>
+              <w:t>s</w:t>
+            </w:r>
+            <w:r>
+              <w:rPr>
+                <w:sz w:val="22"/>
+              </w:rPr>
+              <w:t>tream time</w:t>
+            </w:r>
+            <w:r>
+              <w:rPr>
+                <w:sz w:val="22"/>
+              </w:rPr>
+              <w:t xml:space="preserve"> </w:t>
+            </w:r>
+            <w:r>
+              <w:rPr>
+                <w:sz w:val="22"/>
+              </w:rPr>
+              <w:t>is large. For instance, total stream time is 50 hours (</w:t>
+            </w:r>
+            <w:r>
+              <w:rPr>
+                <w:sz w:val="22"/>
+              </w:rPr>
+              <w:t xml:space="preserve">equivalent to </w:t>
+            </w:r>
+            <w:r>
+              <w:rPr>
+                <w:sz w:val="22"/>
+              </w:rPr>
+              <w:t>180000</w:t>
+            </w:r>
+            <w:r>
+              <w:rPr>
+                <w:sz w:val="22"/>
+              </w:rPr>
+              <w:t xml:space="preserve"> seconds</w:t>
+            </w:r>
+            <w:r>
+              <w:rPr>
+                <w:sz w:val="22"/>
+              </w:rPr>
+              <w:t>) or more to have a free subscription to loyal customer.</w:t>
+            </w:r>
           </w:p>
         </w:tc>
       </w:tr>
@@ -10008,192 +11191,101 @@
             </w:pPr>
             <w:r>
               <w:rPr>
-                <w:rFonts w:ascii="Arial" w:hAnsi="Arial" w:cs="Arial"/>
-                <w:b/>
-                <w:bCs/>
-                <w:sz w:val="22"/>
-              </w:rPr>
-              <w:t xml:space="preserve">SELECT </w:t>
-            </w:r>
-            <w:r>
-              <w:rPr>
-                <w:rFonts w:ascii="ArialMT" w:hAnsi="ArialMT"/>
-                <w:sz w:val="22"/>
-              </w:rPr>
-              <w:t>C.*</w:t>
-            </w:r>
-            <w:r>
-              <w:br/>
-            </w:r>
-            <w:r>
-              <w:rPr>
-                <w:rFonts w:ascii="Arial" w:hAnsi="Arial" w:cs="Arial"/>
-                <w:b/>
-                <w:bCs/>
-                <w:sz w:val="22"/>
-              </w:rPr>
-              <w:t xml:space="preserve">FROM </w:t>
-            </w:r>
-            <w:r>
-              <w:rPr>
-                <w:rFonts w:ascii="ArialMT" w:hAnsi="ArialMT"/>
-                <w:sz w:val="22"/>
-              </w:rPr>
-              <w:t>Customer C</w:t>
-            </w:r>
-            <w:r>
-              <w:br/>
-            </w:r>
-            <w:r>
-              <w:rPr>
-                <w:rFonts w:ascii="Arial" w:hAnsi="Arial" w:cs="Arial"/>
-                <w:b/>
-                <w:bCs/>
-                <w:sz w:val="22"/>
-              </w:rPr>
-              <w:t xml:space="preserve">JOIN </w:t>
-            </w:r>
-            <w:r>
-              <w:rPr>
-                <w:rFonts w:ascii="ArialMT" w:hAnsi="ArialMT"/>
-                <w:sz w:val="22"/>
-              </w:rPr>
-              <w:t xml:space="preserve">Previews P </w:t>
-            </w:r>
-            <w:r>
-              <w:rPr>
-                <w:rFonts w:ascii="Arial" w:hAnsi="Arial" w:cs="Arial"/>
-                <w:b/>
-                <w:bCs/>
-                <w:sz w:val="22"/>
-              </w:rPr>
-              <w:t xml:space="preserve">ON </w:t>
-            </w:r>
-            <w:r>
-              <w:rPr>
-                <w:rFonts w:ascii="ArialMT" w:hAnsi="ArialMT"/>
-                <w:sz w:val="22"/>
-              </w:rPr>
-              <w:t>P.customer = C.id</w:t>
-            </w:r>
-            <w:r>
-              <w:br/>
-            </w:r>
-            <w:r>
-              <w:rPr>
-                <w:rFonts w:ascii="Arial" w:hAnsi="Arial" w:cs="Arial"/>
-                <w:b/>
-                <w:bCs/>
-                <w:sz w:val="22"/>
-              </w:rPr>
-              <w:t xml:space="preserve">JOIN </w:t>
-            </w:r>
-            <w:r>
-              <w:rPr>
-                <w:rFonts w:ascii="ArialMT" w:hAnsi="ArialMT"/>
-                <w:sz w:val="22"/>
-              </w:rPr>
-              <w:t xml:space="preserve">Movie M </w:t>
-            </w:r>
-            <w:r>
-              <w:rPr>
-                <w:rFonts w:ascii="Arial" w:hAnsi="Arial" w:cs="Arial"/>
-                <w:b/>
-                <w:bCs/>
-                <w:sz w:val="22"/>
-              </w:rPr>
-              <w:t xml:space="preserve">ON </w:t>
-            </w:r>
-            <w:r>
-              <w:rPr>
-                <w:rFonts w:ascii="ArialMT" w:hAnsi="ArialMT"/>
-                <w:sz w:val="22"/>
-              </w:rPr>
-              <w:t xml:space="preserve">M.prefix = P.moviePrefix </w:t>
-            </w:r>
-            <w:r>
-              <w:rPr>
-                <w:rFonts w:ascii="Arial" w:hAnsi="Arial" w:cs="Arial"/>
-                <w:b/>
-                <w:bCs/>
-                <w:sz w:val="22"/>
-              </w:rPr>
-              <w:t xml:space="preserve">AND </w:t>
-            </w:r>
-            <w:r>
-              <w:rPr>
-                <w:rFonts w:ascii="ArialMT" w:hAnsi="ArialMT"/>
-                <w:sz w:val="22"/>
-              </w:rPr>
-              <w:t xml:space="preserve">M.suffix = P.movieSuffix </w:t>
-            </w:r>
-            <w:r>
-              <w:rPr>
-                <w:rFonts w:ascii="Arial" w:hAnsi="Arial" w:cs="Arial"/>
-                <w:b/>
-                <w:bCs/>
-                <w:sz w:val="22"/>
-              </w:rPr>
-              <w:t>WHERE DATEDIFF</w:t>
-            </w:r>
-            <w:r>
-              <w:rPr>
-                <w:rFonts w:ascii="ArialMT" w:hAnsi="ArialMT"/>
-                <w:sz w:val="22"/>
-              </w:rPr>
-              <w:t xml:space="preserve">(P.timestamp, M.releaseDate) &lt; </w:t>
-            </w:r>
-            <w:r>
-              <w:rPr>
-                <w:rFonts w:ascii="ArialMT" w:hAnsi="ArialMT"/>
-                <w:sz w:val="22"/>
-              </w:rPr>
-              <w:t>30</w:t>
-            </w:r>
-            <w:r>
-              <w:br/>
-            </w:r>
-            <w:r>
-              <w:rPr>
-                <w:rFonts w:ascii="Arial" w:hAnsi="Arial" w:cs="Arial"/>
-                <w:b/>
-                <w:bCs/>
-                <w:sz w:val="22"/>
-              </w:rPr>
-              <w:t xml:space="preserve">GROUP BY </w:t>
-            </w:r>
-            <w:r>
-              <w:rPr>
-                <w:rFonts w:ascii="ArialMT" w:hAnsi="ArialMT"/>
-                <w:sz w:val="22"/>
-              </w:rPr>
-              <w:t>C.id</w:t>
-            </w:r>
-            <w:r>
-              <w:br/>
-            </w:r>
-            <w:r>
-              <w:rPr>
-                <w:rFonts w:ascii="Arial" w:hAnsi="Arial" w:cs="Arial"/>
-                <w:b/>
-                <w:bCs/>
-                <w:sz w:val="22"/>
-              </w:rPr>
-              <w:t>HAVING COUNT</w:t>
-            </w:r>
-            <w:r>
-              <w:rPr>
-                <w:rFonts w:ascii="ArialMT" w:hAnsi="ArialMT"/>
-                <w:sz w:val="22"/>
-              </w:rPr>
-              <w:t xml:space="preserve">(*) &gt; </w:t>
-            </w:r>
-            <w:r>
-              <w:rPr>
-                <w:rFonts w:ascii="ArialMT" w:hAnsi="ArialMT"/>
-                <w:sz w:val="22"/>
-              </w:rPr>
-              <w:t>10</w:t>
+                <w:sz w:val="22"/>
+              </w:rPr>
+              <w:t>SELECT C.id</w:t>
+            </w:r>
+          </w:p>
+          <w:p>
+            <w:pPr>
+              <w:spacing w:line="276" w:lineRule="auto"/>
+              <w:cnfStyle w:val="000000000000" w:firstRow="0" w:lastRow="0" w:firstColumn="0" w:lastColumn="0" w:oddVBand="0" w:evenVBand="0" w:oddHBand="0" w:evenHBand="0" w:firstRowFirstColumn="0" w:firstRowLastColumn="0" w:lastRowFirstColumn="0" w:lastRowLastColumn="0"/>
+              <w:rPr>
+                <w:sz w:val="22"/>
+              </w:rPr>
+            </w:pPr>
+            <w:r>
+              <w:rPr>
+                <w:sz w:val="22"/>
+              </w:rPr>
+              <w:t>FROM Customer C</w:t>
+            </w:r>
+          </w:p>
+          <w:p>
+            <w:pPr>
+              <w:spacing w:line="276" w:lineRule="auto"/>
+              <w:cnfStyle w:val="000000000000" w:firstRow="0" w:lastRow="0" w:firstColumn="0" w:lastColumn="0" w:oddVBand="0" w:evenVBand="0" w:oddHBand="0" w:evenHBand="0" w:firstRowFirstColumn="0" w:firstRowLastColumn="0" w:lastRowFirstColumn="0" w:lastRowLastColumn="0"/>
+              <w:rPr>
+                <w:sz w:val="22"/>
+              </w:rPr>
+            </w:pPr>
+            <w:r>
+              <w:rPr>
+                <w:sz w:val="22"/>
+              </w:rPr>
+              <w:t xml:space="preserve">JOIN Streams S ON (C.id = </w:t>
+            </w:r>
+            <w:proofErr w:type="spellStart"/>
+            <w:proofErr w:type="gramStart"/>
+            <w:r>
+              <w:rPr>
+                <w:sz w:val="22"/>
+              </w:rPr>
+              <w:t>S.customer</w:t>
+            </w:r>
+            <w:proofErr w:type="spellEnd"/>
+            <w:proofErr w:type="gramEnd"/>
+            <w:r>
+              <w:rPr>
+                <w:sz w:val="22"/>
+              </w:rPr>
+              <w:t>)</w:t>
+            </w:r>
+          </w:p>
+          <w:p>
+            <w:pPr>
+              <w:spacing w:line="276" w:lineRule="auto"/>
+              <w:cnfStyle w:val="000000000000" w:firstRow="0" w:lastRow="0" w:firstColumn="0" w:lastColumn="0" w:oddVBand="0" w:evenVBand="0" w:oddHBand="0" w:evenHBand="0" w:firstRowFirstColumn="0" w:firstRowLastColumn="0" w:lastRowFirstColumn="0" w:lastRowLastColumn="0"/>
+              <w:rPr>
+                <w:sz w:val="22"/>
+              </w:rPr>
+            </w:pPr>
+            <w:r>
+              <w:rPr>
+                <w:sz w:val="22"/>
+              </w:rPr>
+              <w:t>GROUP BY C.id</w:t>
+            </w:r>
+          </w:p>
+          <w:p>
+            <w:pPr>
+              <w:spacing w:line="276" w:lineRule="auto"/>
+              <w:cnfStyle w:val="000000000000" w:firstRow="0" w:lastRow="0" w:firstColumn="0" w:lastColumn="0" w:oddVBand="0" w:evenVBand="0" w:oddHBand="0" w:evenHBand="0" w:firstRowFirstColumn="0" w:firstRowLastColumn="0" w:lastRowFirstColumn="0" w:lastRowLastColumn="0"/>
+              <w:rPr>
+                <w:sz w:val="22"/>
+              </w:rPr>
+            </w:pPr>
+            <w:r>
+              <w:rPr>
+                <w:sz w:val="22"/>
+              </w:rPr>
+              <w:t>HAVING SUM(</w:t>
+            </w:r>
+            <w:proofErr w:type="spellStart"/>
+            <w:proofErr w:type="gramStart"/>
+            <w:r>
+              <w:rPr>
+                <w:sz w:val="22"/>
+              </w:rPr>
+              <w:t>S.duration</w:t>
+            </w:r>
+            <w:proofErr w:type="spellEnd"/>
+            <w:proofErr w:type="gramEnd"/>
+            <w:r>
+              <w:rPr>
+                <w:sz w:val="22"/>
+              </w:rPr>
+              <w:t>) &gt; 180000;</w:t>
             </w:r>
           </w:p>
         </w:tc>
@@ -10210,7 +11302,15 @@
       </w:pPr>
       <w:r>
         <w:lastRenderedPageBreak/>
-        <w:t>Section E – RiPPLE Task</w:t>
+        <w:t xml:space="preserve">Section E – </w:t>
+      </w:r>
+      <w:proofErr w:type="spellStart"/>
+      <w:r>
+        <w:t>RiPPLE</w:t>
+      </w:r>
+      <w:proofErr w:type="spellEnd"/>
+      <w:r>
+        <w:t xml:space="preserve"> Task</w:t>
       </w:r>
     </w:p>
     <w:p>
@@ -10229,7 +11329,25 @@
           <w:szCs w:val="20"/>
           <w:lang w:eastAsia="zh-CN"/>
         </w:rPr>
-        <w:t xml:space="preserve">Using the RiPPLE online software, you must complete the following activities before the assignment due date: </w:t>
+        <w:t xml:space="preserve">Using the </w:t>
+      </w:r>
+      <w:proofErr w:type="spellStart"/>
+      <w:r>
+        <w:rPr>
+          <w:rFonts w:ascii="ArialMT" w:eastAsia="Times New Roman" w:hAnsi="ArialMT" w:cs="Times New Roman"/>
+          <w:szCs w:val="20"/>
+          <w:lang w:eastAsia="zh-CN"/>
+        </w:rPr>
+        <w:t>RiPPLE</w:t>
+      </w:r>
+      <w:proofErr w:type="spellEnd"/>
+      <w:r>
+        <w:rPr>
+          <w:rFonts w:ascii="ArialMT" w:eastAsia="Times New Roman" w:hAnsi="ArialMT" w:cs="Times New Roman"/>
+          <w:szCs w:val="20"/>
+          <w:lang w:eastAsia="zh-CN"/>
+        </w:rPr>
+        <w:t xml:space="preserve"> online software, you must complete the following activities before the assignment due date: </w:t>
       </w:r>
     </w:p>
     <w:p>
@@ -10341,7 +11459,25 @@
           <w:szCs w:val="20"/>
           <w:lang w:eastAsia="zh-CN"/>
         </w:rPr>
-        <w:t xml:space="preserve">: Answer 10 or more questions correctly. To answer a resource correctly your first response must be correct. You can attempt as many questions as you want, and incorrect answers do not count against you. Only answers from the Practice tab are counted. Answering in-class RiPPLE activity questions does not count towards questions answers. </w:t>
+        <w:t xml:space="preserve">: Answer 10 or more questions correctly. To answer a resource correctly your first response must be correct. You can attempt as many questions as you want, and incorrect answers do not count against you. Only answers from the Practice tab are counted. Answering in-class </w:t>
+      </w:r>
+      <w:proofErr w:type="spellStart"/>
+      <w:r>
+        <w:rPr>
+          <w:rFonts w:ascii="ArialMT" w:eastAsia="Times New Roman" w:hAnsi="ArialMT" w:cs="Times New Roman"/>
+          <w:szCs w:val="20"/>
+          <w:lang w:eastAsia="zh-CN"/>
+        </w:rPr>
+        <w:t>RiPPLE</w:t>
+      </w:r>
+      <w:proofErr w:type="spellEnd"/>
+      <w:r>
+        <w:rPr>
+          <w:rFonts w:ascii="ArialMT" w:eastAsia="Times New Roman" w:hAnsi="ArialMT" w:cs="Times New Roman"/>
+          <w:szCs w:val="20"/>
+          <w:lang w:eastAsia="zh-CN"/>
+        </w:rPr>
+        <w:t xml:space="preserve"> activity questions does not count towards questions answers. </w:t>
       </w:r>
     </w:p>
     <w:p>
@@ -10385,7 +11521,25 @@
           <w:szCs w:val="20"/>
           <w:lang w:eastAsia="zh-CN"/>
         </w:rPr>
-        <w:t xml:space="preserve">through the RiPPLE platform, via the link available on Blackboard. </w:t>
+        <w:t xml:space="preserve">through the </w:t>
+      </w:r>
+      <w:proofErr w:type="spellStart"/>
+      <w:r>
+        <w:rPr>
+          <w:rFonts w:ascii="ArialMT" w:eastAsia="Times New Roman" w:hAnsi="ArialMT" w:cs="Times New Roman"/>
+          <w:szCs w:val="20"/>
+          <w:lang w:eastAsia="zh-CN"/>
+        </w:rPr>
+        <w:t>RiPPLE</w:t>
+      </w:r>
+      <w:proofErr w:type="spellEnd"/>
+      <w:r>
+        <w:rPr>
+          <w:rFonts w:ascii="ArialMT" w:eastAsia="Times New Roman" w:hAnsi="ArialMT" w:cs="Times New Roman"/>
+          <w:szCs w:val="20"/>
+          <w:lang w:eastAsia="zh-CN"/>
+        </w:rPr>
+        <w:t xml:space="preserve"> platform, via the link available on Blackboard. </w:t>
       </w:r>
     </w:p>
     <w:p>
@@ -10431,7 +11585,25 @@
           <w:szCs w:val="20"/>
           <w:lang w:eastAsia="zh-CN"/>
         </w:rPr>
-        <w:t>be in the following categories on RiPPLE:</w:t>
+        <w:t xml:space="preserve">be in the following categories on </w:t>
+      </w:r>
+      <w:proofErr w:type="spellStart"/>
+      <w:r>
+        <w:rPr>
+          <w:rFonts w:ascii="ArialMT" w:eastAsia="Times New Roman" w:hAnsi="ArialMT" w:cs="Times New Roman"/>
+          <w:szCs w:val="20"/>
+          <w:lang w:eastAsia="zh-CN"/>
+        </w:rPr>
+        <w:t>RiPPLE</w:t>
+      </w:r>
+      <w:proofErr w:type="spellEnd"/>
+      <w:r>
+        <w:rPr>
+          <w:rFonts w:ascii="ArialMT" w:eastAsia="Times New Roman" w:hAnsi="ArialMT" w:cs="Times New Roman"/>
+          <w:szCs w:val="20"/>
+          <w:lang w:eastAsia="zh-CN"/>
+        </w:rPr>
+        <w:t>:</w:t>
       </w:r>
     </w:p>
     <w:p>
@@ -10479,6 +11651,7 @@
           <w:lang w:eastAsia="zh-CN"/>
         </w:rPr>
       </w:pPr>
+      <w:proofErr w:type="gramStart"/>
       <w:r>
         <w:rPr>
           <w:rFonts w:ascii="ArialMT" w:eastAsia="Times New Roman" w:hAnsi="ArialMT" w:cs="Times New Roman"/>
@@ -10487,6 +11660,7 @@
         </w:rPr>
         <w:t>Functional-dependency</w:t>
       </w:r>
+      <w:proofErr w:type="gramEnd"/>
       <w:r>
         <w:rPr>
           <w:rFonts w:ascii="ArialMT" w:eastAsia="Times New Roman" w:hAnsi="ArialMT" w:cs="Times New Roman"/>
@@ -10534,7 +11708,43 @@
           <w:szCs w:val="20"/>
           <w:lang w:eastAsia="zh-CN"/>
         </w:rPr>
-        <w:t xml:space="preserve">Creating, moderating or answering questions from other categories will not be counted towards your mark for the RiPPLE component of this assignment. </w:t>
+        <w:t xml:space="preserve">Creating, </w:t>
+      </w:r>
+      <w:proofErr w:type="gramStart"/>
+      <w:r>
+        <w:rPr>
+          <w:rFonts w:ascii="ArialMT" w:eastAsia="Times New Roman" w:hAnsi="ArialMT" w:cs="Times New Roman"/>
+          <w:szCs w:val="20"/>
+          <w:lang w:eastAsia="zh-CN"/>
+        </w:rPr>
+        <w:t>moderating</w:t>
+      </w:r>
+      <w:proofErr w:type="gramEnd"/>
+      <w:r>
+        <w:rPr>
+          <w:rFonts w:ascii="ArialMT" w:eastAsia="Times New Roman" w:hAnsi="ArialMT" w:cs="Times New Roman"/>
+          <w:szCs w:val="20"/>
+          <w:lang w:eastAsia="zh-CN"/>
+        </w:rPr>
+        <w:t xml:space="preserve"> or answering questions from other categories will not be counted towards your mark for the </w:t>
+      </w:r>
+      <w:proofErr w:type="spellStart"/>
+      <w:r>
+        <w:rPr>
+          <w:rFonts w:ascii="ArialMT" w:eastAsia="Times New Roman" w:hAnsi="ArialMT" w:cs="Times New Roman"/>
+          <w:szCs w:val="20"/>
+          <w:lang w:eastAsia="zh-CN"/>
+        </w:rPr>
+        <w:t>RiPPLE</w:t>
+      </w:r>
+      <w:proofErr w:type="spellEnd"/>
+      <w:r>
+        <w:rPr>
+          <w:rFonts w:ascii="ArialMT" w:eastAsia="Times New Roman" w:hAnsi="ArialMT" w:cs="Times New Roman"/>
+          <w:szCs w:val="20"/>
+          <w:lang w:eastAsia="zh-CN"/>
+        </w:rPr>
+        <w:t xml:space="preserve"> component of this assignment. </w:t>
       </w:r>
     </w:p>
     <w:sectPr>

</xml_diff>

<commit_message>
maintain the similarity of file Assignment 3.pdf and submit code
</commit_message>
<xml_diff>
--- a/INFS1200_Module 3 Assignment_V1.docx
+++ b/INFS1200_Module 3 Assignment_V1.docx
@@ -1283,15 +1283,7 @@
       </w:r>
       <w:proofErr w:type="spellEnd"/>
       <w:r>
-        <w:t xml:space="preserve">; </w:t>
-      </w:r>
-      <w:proofErr w:type="gramStart"/>
-      <w:r>
-        <w:t>however</w:t>
-      </w:r>
-      <w:proofErr w:type="gramEnd"/>
-      <w:r>
-        <w:t xml:space="preserve"> we reserve the right to </w:t>
+        <w:t xml:space="preserve">; however we reserve the right to </w:t>
       </w:r>
       <w:r>
         <w:t>revert</w:t>
@@ -1632,15 +1624,7 @@
         <w:t>so that you can judge your progress</w:t>
       </w:r>
       <w:r>
-        <w:t xml:space="preserve"> (</w:t>
-      </w:r>
-      <w:proofErr w:type="gramStart"/>
-      <w:r>
-        <w:t>i.e.</w:t>
-      </w:r>
-      <w:proofErr w:type="gramEnd"/>
-      <w:r>
-        <w:t xml:space="preserve"> 90% of simple instance tests passed)</w:t>
+        <w:t xml:space="preserve"> (i.e. 90% of simple instance tests passed)</w:t>
       </w:r>
       <w:r>
         <w:t>.</w:t>
@@ -2294,13 +2278,9 @@
       </w:r>
       <w:r>
         <w:br/>
-      </w:r>
-      <w:proofErr w:type="gramStart"/>
-      <w:r>
         <w:t>Previews.{</w:t>
       </w:r>
       <w:proofErr w:type="spellStart"/>
-      <w:proofErr w:type="gramEnd"/>
       <w:r>
         <w:t>moviePrefix</w:t>
       </w:r>
@@ -2384,13 +2364,9 @@
       </w:r>
       <w:r>
         <w:br/>
-      </w:r>
-      <w:proofErr w:type="gramStart"/>
-      <w:r>
         <w:t>Streams.{</w:t>
       </w:r>
       <w:proofErr w:type="spellStart"/>
-      <w:proofErr w:type="gramEnd"/>
       <w:r>
         <w:t>moviePrefix</w:t>
       </w:r>
@@ -3124,14 +3100,12 @@
                       <w:sz w:val="22"/>
                     </w:rPr>
                   </w:pPr>
-                  <w:proofErr w:type="gramStart"/>
                   <w:r>
                     <w:rPr>
                       <w:sz w:val="22"/>
                     </w:rPr>
                     <w:t>VARCHAR(</w:t>
                   </w:r>
-                  <w:proofErr w:type="gramEnd"/>
                   <w:r>
                     <w:rPr>
                       <w:sz w:val="22"/>
@@ -3231,14 +3205,12 @@
                       <w:sz w:val="22"/>
                     </w:rPr>
                   </w:pPr>
-                  <w:proofErr w:type="gramStart"/>
                   <w:r>
                     <w:rPr>
                       <w:sz w:val="22"/>
                     </w:rPr>
                     <w:t>VARCHAR(</w:t>
                   </w:r>
-                  <w:proofErr w:type="gramEnd"/>
                   <w:r>
                     <w:rPr>
                       <w:sz w:val="22"/>
@@ -3332,14 +3304,12 @@
                       <w:sz w:val="22"/>
                     </w:rPr>
                   </w:pPr>
-                  <w:proofErr w:type="gramStart"/>
                   <w:r>
                     <w:rPr>
                       <w:sz w:val="22"/>
                     </w:rPr>
                     <w:t>VARCHAR(</w:t>
                   </w:r>
-                  <w:proofErr w:type="gramEnd"/>
                   <w:r>
                     <w:rPr>
                       <w:sz w:val="22"/>
@@ -3634,7 +3604,6 @@
               </w:rPr>
             </w:pPr>
             <w:proofErr w:type="spellStart"/>
-            <w:proofErr w:type="gramStart"/>
             <w:r>
               <w:rPr>
                 <w:sz w:val="22"/>
@@ -3649,7 +3618,6 @@
               <w:t>.{</w:t>
             </w:r>
             <w:proofErr w:type="spellStart"/>
-            <w:proofErr w:type="gramEnd"/>
             <w:r>
               <w:rPr>
                 <w:sz w:val="22"/>
@@ -4053,21 +4021,36 @@
               <w:rPr>
                 <w:szCs w:val="20"/>
               </w:rPr>
-              <w:t xml:space="preserve"> </w:t>
-            </w:r>
-            <w:proofErr w:type="gramStart"/>
-            <w:r>
+              <w:t xml:space="preserve"> VARCHAR(4) NOT NULL,</w:t>
+            </w:r>
+          </w:p>
+          <w:p>
+            <w:pPr>
+              <w:spacing w:line="276" w:lineRule="auto"/>
+              <w:cnfStyle w:val="000000000000" w:firstRow="0" w:lastRow="0" w:firstColumn="0" w:lastColumn="0" w:oddVBand="0" w:evenVBand="0" w:oddHBand="0" w:evenHBand="0" w:firstRowFirstColumn="0" w:firstRowLastColumn="0" w:lastRowFirstColumn="0" w:lastRowLastColumn="0"/>
               <w:rPr>
                 <w:szCs w:val="20"/>
               </w:rPr>
-              <w:t>VARCHAR(</w:t>
-            </w:r>
-            <w:proofErr w:type="gramEnd"/>
+            </w:pPr>
             <w:r>
               <w:rPr>
                 <w:szCs w:val="20"/>
               </w:rPr>
-              <w:t>4) NOT NULL,</w:t>
+              <w:tab/>
+            </w:r>
+            <w:proofErr w:type="spellStart"/>
+            <w:r>
+              <w:rPr>
+                <w:szCs w:val="20"/>
+              </w:rPr>
+              <w:t>movieSuffix</w:t>
+            </w:r>
+            <w:proofErr w:type="spellEnd"/>
+            <w:r>
+              <w:rPr>
+                <w:szCs w:val="20"/>
+              </w:rPr>
+              <w:t xml:space="preserve"> VARCHAR(4) NOT NULL,</w:t>
             </w:r>
           </w:p>
           <w:p>
@@ -4089,71 +4072,14 @@
               <w:rPr>
                 <w:szCs w:val="20"/>
               </w:rPr>
-              <w:t>movieSuffix</w:t>
+              <w:t>employeeName</w:t>
             </w:r>
             <w:proofErr w:type="spellEnd"/>
             <w:r>
               <w:rPr>
                 <w:szCs w:val="20"/>
               </w:rPr>
-              <w:t xml:space="preserve"> </w:t>
-            </w:r>
-            <w:proofErr w:type="gramStart"/>
-            <w:r>
-              <w:rPr>
-                <w:szCs w:val="20"/>
-              </w:rPr>
-              <w:t>VARCHAR(</w:t>
-            </w:r>
-            <w:proofErr w:type="gramEnd"/>
-            <w:r>
-              <w:rPr>
-                <w:szCs w:val="20"/>
-              </w:rPr>
-              <w:t>4) NOT NULL,</w:t>
-            </w:r>
-          </w:p>
-          <w:p>
-            <w:pPr>
-              <w:spacing w:line="276" w:lineRule="auto"/>
-              <w:cnfStyle w:val="000000000000" w:firstRow="0" w:lastRow="0" w:firstColumn="0" w:lastColumn="0" w:oddVBand="0" w:evenVBand="0" w:oddHBand="0" w:evenHBand="0" w:firstRowFirstColumn="0" w:firstRowLastColumn="0" w:lastRowFirstColumn="0" w:lastRowLastColumn="0"/>
-              <w:rPr>
-                <w:szCs w:val="20"/>
-              </w:rPr>
-            </w:pPr>
-            <w:r>
-              <w:rPr>
-                <w:szCs w:val="20"/>
-              </w:rPr>
-              <w:tab/>
-            </w:r>
-            <w:proofErr w:type="spellStart"/>
-            <w:r>
-              <w:rPr>
-                <w:szCs w:val="20"/>
-              </w:rPr>
-              <w:t>employeeName</w:t>
-            </w:r>
-            <w:proofErr w:type="spellEnd"/>
-            <w:r>
-              <w:rPr>
-                <w:szCs w:val="20"/>
-              </w:rPr>
-              <w:t xml:space="preserve"> </w:t>
-            </w:r>
-            <w:proofErr w:type="gramStart"/>
-            <w:r>
-              <w:rPr>
-                <w:szCs w:val="20"/>
-              </w:rPr>
-              <w:t>VARCHAR(</w:t>
-            </w:r>
-            <w:proofErr w:type="gramEnd"/>
-            <w:r>
-              <w:rPr>
-                <w:szCs w:val="20"/>
-              </w:rPr>
-              <w:t>100) NOT NULL,</w:t>
+              <w:t xml:space="preserve"> VARCHAR(100) NOT NULL,</w:t>
             </w:r>
           </w:p>
           <w:p>
@@ -4234,17 +4160,9 @@
                 <w:szCs w:val="20"/>
               </w:rPr>
               <w:tab/>
-              <w:t xml:space="preserve">PRIMARY </w:t>
-            </w:r>
-            <w:proofErr w:type="gramStart"/>
-            <w:r>
-              <w:rPr>
-                <w:szCs w:val="20"/>
-              </w:rPr>
-              <w:t>KEY(</w:t>
+              <w:t>PRIMARY KEY(</w:t>
             </w:r>
             <w:proofErr w:type="spellStart"/>
-            <w:proofErr w:type="gramEnd"/>
             <w:r>
               <w:rPr>
                 <w:szCs w:val="20"/>
@@ -4328,21 +4246,7 @@
               <w:rPr>
                 <w:szCs w:val="20"/>
               </w:rPr>
-              <w:t xml:space="preserve">) REFERENCES </w:t>
-            </w:r>
-            <w:proofErr w:type="gramStart"/>
-            <w:r>
-              <w:rPr>
-                <w:szCs w:val="20"/>
-              </w:rPr>
-              <w:t>Movie(</w:t>
-            </w:r>
-            <w:proofErr w:type="gramEnd"/>
-            <w:r>
-              <w:rPr>
-                <w:szCs w:val="20"/>
-              </w:rPr>
-              <w:t>prefix, suffix) ON UPDATE CASCADE ON DELETE RESTRICT</w:t>
+              <w:t>) REFERENCES Movie(prefix, suffix) ON UPDATE CASCADE ON DELETE RESTRICT</w:t>
             </w:r>
           </w:p>
           <w:p>
@@ -4785,21 +4689,7 @@
               <w:rPr>
                 <w:sz w:val="22"/>
               </w:rPr>
-              <w:t xml:space="preserve"> </w:t>
-            </w:r>
-            <w:proofErr w:type="gramStart"/>
-            <w:r>
-              <w:rPr>
-                <w:sz w:val="22"/>
-              </w:rPr>
-              <w:t>VARCHAR(</w:t>
-            </w:r>
-            <w:proofErr w:type="gramEnd"/>
-            <w:r>
-              <w:rPr>
-                <w:sz w:val="22"/>
-              </w:rPr>
-              <w:t>3)</w:t>
+              <w:t xml:space="preserve"> VARCHAR(3)</w:t>
             </w:r>
             <w:r>
               <w:rPr>
@@ -5302,19 +5192,11 @@
                 <w:sz w:val="22"/>
               </w:rPr>
             </w:pPr>
-            <w:proofErr w:type="gramStart"/>
-            <w:r>
-              <w:rPr>
-                <w:sz w:val="22"/>
-              </w:rPr>
-              <w:t>In an effort to</w:t>
-            </w:r>
-            <w:proofErr w:type="gramEnd"/>
-            <w:r>
-              <w:rPr>
-                <w:sz w:val="22"/>
-              </w:rPr>
-              <w:t xml:space="preserve"> purge the system of fake </w:t>
+            <w:r>
+              <w:rPr>
+                <w:sz w:val="22"/>
+              </w:rPr>
+              <w:t xml:space="preserve">In an effort to purge the system of fake </w:t>
             </w:r>
             <w:r>
               <w:rPr>
@@ -5778,46 +5660,23 @@
                 <w:sz w:val="22"/>
                 <w:lang w:val="en-US"/>
               </w:rPr>
-              <w:t xml:space="preserve">    OR </w:t>
-            </w:r>
-            <w:proofErr w:type="gramStart"/>
+              <w:t xml:space="preserve">    OR FLOOR(DATEDIFF(CURRENT_DATE, </w:t>
+            </w:r>
+            <w:proofErr w:type="spellStart"/>
             <w:r>
               <w:rPr>
                 <w:sz w:val="22"/>
                 <w:lang w:val="en-US"/>
               </w:rPr>
-              <w:t>YEAR(</w:t>
-            </w:r>
-            <w:proofErr w:type="gramEnd"/>
+              <w:t>C.dob</w:t>
+            </w:r>
+            <w:proofErr w:type="spellEnd"/>
             <w:r>
               <w:rPr>
                 <w:sz w:val="22"/>
                 <w:lang w:val="en-US"/>
               </w:rPr>
-              <w:t xml:space="preserve">DATEDIFF(CURRENT_DATE, </w:t>
-            </w:r>
-            <w:proofErr w:type="spellStart"/>
-            <w:r>
-              <w:rPr>
-                <w:sz w:val="22"/>
-                <w:lang w:val="en-US"/>
-              </w:rPr>
-              <w:t>C.dob</w:t>
-            </w:r>
-            <w:proofErr w:type="spellEnd"/>
-            <w:r>
-              <w:rPr>
-                <w:sz w:val="22"/>
-                <w:lang w:val="en-US"/>
-              </w:rPr>
-              <w:t>)</w:t>
-            </w:r>
-            <w:r>
-              <w:rPr>
-                <w:sz w:val="22"/>
-                <w:lang w:val="en-US"/>
-              </w:rPr>
-              <w:t xml:space="preserve">) &gt; 110 </w:t>
+              <w:t xml:space="preserve">)/365) &gt; 110 </w:t>
             </w:r>
           </w:p>
           <w:p>
@@ -5837,222 +5696,7 @@
                 <w:sz w:val="22"/>
                 <w:lang w:val="en-US"/>
               </w:rPr>
-              <w:t xml:space="preserve">    OR </w:t>
-            </w:r>
-            <w:proofErr w:type="gramStart"/>
-            <w:r>
-              <w:rPr>
-                <w:sz w:val="22"/>
-                <w:lang w:val="en-US"/>
-              </w:rPr>
-              <w:t>YEA</w:t>
-            </w:r>
-            <w:r>
-              <w:rPr>
-                <w:sz w:val="22"/>
-                <w:lang w:val="en-US"/>
-              </w:rPr>
-              <w:t>R</w:t>
-            </w:r>
-            <w:r>
-              <w:rPr>
-                <w:sz w:val="22"/>
-                <w:lang w:val="en-US"/>
-              </w:rPr>
-              <w:t>(</w:t>
-            </w:r>
-            <w:proofErr w:type="gramEnd"/>
-            <w:r>
-              <w:rPr>
-                <w:sz w:val="22"/>
-                <w:lang w:val="en-US"/>
-              </w:rPr>
-              <w:t xml:space="preserve">DATEDIFF(CURRENT_DATE, </w:t>
-            </w:r>
-            <w:proofErr w:type="spellStart"/>
-            <w:r>
-              <w:rPr>
-                <w:sz w:val="22"/>
-                <w:lang w:val="en-US"/>
-              </w:rPr>
-              <w:t>C.dob</w:t>
-            </w:r>
-            <w:proofErr w:type="spellEnd"/>
-            <w:r>
-              <w:rPr>
-                <w:sz w:val="22"/>
-                <w:lang w:val="en-US"/>
-              </w:rPr>
-              <w:t>)</w:t>
-            </w:r>
-            <w:r>
-              <w:rPr>
-                <w:sz w:val="22"/>
-                <w:lang w:val="en-US"/>
-              </w:rPr>
-              <w:t>) &lt; 10</w:t>
-            </w:r>
-            <w:r>
-              <w:rPr>
-                <w:sz w:val="22"/>
-                <w:lang w:val="en-US"/>
-              </w:rPr>
-              <w:t>;</w:t>
-            </w:r>
-          </w:p>
-          <w:p>
-            <w:pPr>
-              <w:tabs>
-                <w:tab w:val="left" w:pos="792"/>
-              </w:tabs>
-              <w:spacing w:line="276" w:lineRule="auto"/>
-              <w:cnfStyle w:val="000000000000" w:firstRow="0" w:lastRow="0" w:firstColumn="0" w:lastColumn="0" w:oddVBand="0" w:evenVBand="0" w:oddHBand="0" w:evenHBand="0" w:firstRowFirstColumn="0" w:firstRowLastColumn="0" w:lastRowFirstColumn="0" w:lastRowLastColumn="0"/>
-              <w:rPr>
-                <w:sz w:val="22"/>
-                <w:lang w:val="en-US"/>
-              </w:rPr>
-            </w:pPr>
-            <w:r>
-              <w:rPr>
-                <w:sz w:val="22"/>
-                <w:lang w:val="en-US"/>
-              </w:rPr>
-              <w:t>-</w:t>
-            </w:r>
-            <w:r>
-              <w:rPr>
-                <w:sz w:val="22"/>
-                <w:lang w:val="en-US"/>
-              </w:rPr>
-              <w:t>- Second method:</w:t>
-            </w:r>
-          </w:p>
-          <w:p>
-            <w:pPr>
-              <w:tabs>
-                <w:tab w:val="left" w:pos="792"/>
-              </w:tabs>
-              <w:spacing w:line="276" w:lineRule="auto"/>
-              <w:cnfStyle w:val="000000000000" w:firstRow="0" w:lastRow="0" w:firstColumn="0" w:lastColumn="0" w:oddVBand="0" w:evenVBand="0" w:oddHBand="0" w:evenHBand="0" w:firstRowFirstColumn="0" w:firstRowLastColumn="0" w:lastRowFirstColumn="0" w:lastRowLastColumn="0"/>
-              <w:rPr>
-                <w:sz w:val="22"/>
-                <w:lang w:val="en-US"/>
-              </w:rPr>
-            </w:pPr>
-            <w:r>
-              <w:rPr>
-                <w:sz w:val="22"/>
-                <w:lang w:val="en-US"/>
-              </w:rPr>
-              <w:t>DELETE FROM Customer C</w:t>
-            </w:r>
-          </w:p>
-          <w:p>
-            <w:pPr>
-              <w:tabs>
-                <w:tab w:val="left" w:pos="792"/>
-              </w:tabs>
-              <w:spacing w:line="276" w:lineRule="auto"/>
-              <w:cnfStyle w:val="000000000000" w:firstRow="0" w:lastRow="0" w:firstColumn="0" w:lastColumn="0" w:oddVBand="0" w:evenVBand="0" w:oddHBand="0" w:evenHBand="0" w:firstRowFirstColumn="0" w:firstRowLastColumn="0" w:lastRowFirstColumn="0" w:lastRowLastColumn="0"/>
-              <w:rPr>
-                <w:sz w:val="22"/>
-                <w:lang w:val="en-US"/>
-              </w:rPr>
-            </w:pPr>
-            <w:r>
-              <w:rPr>
-                <w:sz w:val="22"/>
-                <w:lang w:val="en-US"/>
-              </w:rPr>
-              <w:t xml:space="preserve">WHERE CHAR_LENGTH(C.id) &lt; 3 </w:t>
-            </w:r>
-          </w:p>
-          <w:p>
-            <w:pPr>
-              <w:tabs>
-                <w:tab w:val="left" w:pos="792"/>
-              </w:tabs>
-              <w:spacing w:line="276" w:lineRule="auto"/>
-              <w:cnfStyle w:val="000000000000" w:firstRow="0" w:lastRow="0" w:firstColumn="0" w:lastColumn="0" w:oddVBand="0" w:evenVBand="0" w:oddHBand="0" w:evenHBand="0" w:firstRowFirstColumn="0" w:firstRowLastColumn="0" w:lastRowFirstColumn="0" w:lastRowLastColumn="0"/>
-              <w:rPr>
-                <w:sz w:val="22"/>
-                <w:lang w:val="en-US"/>
-              </w:rPr>
-            </w:pPr>
-            <w:r>
-              <w:rPr>
-                <w:sz w:val="22"/>
-                <w:lang w:val="en-US"/>
-              </w:rPr>
-              <w:t xml:space="preserve">    OR </w:t>
-            </w:r>
-            <w:proofErr w:type="gramStart"/>
-            <w:r>
-              <w:rPr>
-                <w:sz w:val="22"/>
-                <w:lang w:val="en-US"/>
-              </w:rPr>
-              <w:t>FLOOR(</w:t>
-            </w:r>
-            <w:proofErr w:type="gramEnd"/>
-            <w:r>
-              <w:rPr>
-                <w:sz w:val="22"/>
-                <w:lang w:val="en-US"/>
-              </w:rPr>
-              <w:t xml:space="preserve">DATEDIFF(CURRENT_DATE, </w:t>
-            </w:r>
-            <w:proofErr w:type="spellStart"/>
-            <w:r>
-              <w:rPr>
-                <w:sz w:val="22"/>
-                <w:lang w:val="en-US"/>
-              </w:rPr>
-              <w:t>C.dob</w:t>
-            </w:r>
-            <w:proofErr w:type="spellEnd"/>
-            <w:r>
-              <w:rPr>
-                <w:sz w:val="22"/>
-                <w:lang w:val="en-US"/>
-              </w:rPr>
-              <w:t xml:space="preserve">)/365) &gt; 110 </w:t>
-            </w:r>
-          </w:p>
-          <w:p>
-            <w:pPr>
-              <w:tabs>
-                <w:tab w:val="left" w:pos="792"/>
-              </w:tabs>
-              <w:spacing w:line="276" w:lineRule="auto"/>
-              <w:cnfStyle w:val="000000000000" w:firstRow="0" w:lastRow="0" w:firstColumn="0" w:lastColumn="0" w:oddVBand="0" w:evenVBand="0" w:oddHBand="0" w:evenHBand="0" w:firstRowFirstColumn="0" w:firstRowLastColumn="0" w:lastRowFirstColumn="0" w:lastRowLastColumn="0"/>
-              <w:rPr>
-                <w:sz w:val="22"/>
-                <w:lang w:val="en-US"/>
-              </w:rPr>
-            </w:pPr>
-            <w:r>
-              <w:rPr>
-                <w:sz w:val="22"/>
-                <w:lang w:val="en-US"/>
-              </w:rPr>
-              <w:t xml:space="preserve">    OR </w:t>
-            </w:r>
-            <w:proofErr w:type="gramStart"/>
-            <w:r>
-              <w:rPr>
-                <w:sz w:val="22"/>
-                <w:lang w:val="en-US"/>
-              </w:rPr>
-              <w:t>FLOOR(</w:t>
-            </w:r>
-            <w:proofErr w:type="gramEnd"/>
-            <w:r>
-              <w:rPr>
-                <w:sz w:val="22"/>
-                <w:lang w:val="en-US"/>
-              </w:rPr>
-              <w:t xml:space="preserve">DATEDIFF(CURRENT_DATE, </w:t>
+              <w:t xml:space="preserve">    OR FLOOR(DATEDIFF(CURRENT_DATE, </w:t>
             </w:r>
             <w:proofErr w:type="spellStart"/>
             <w:r>
@@ -6434,287 +6078,6 @@
               <w:rPr>
                 <w:szCs w:val="20"/>
               </w:rPr>
-              <w:t>INSERT INTO</w:t>
-            </w:r>
-            <w:r>
-              <w:rPr>
-                <w:szCs w:val="20"/>
-              </w:rPr>
-              <w:t xml:space="preserve"> Previews (customer, </w:t>
-            </w:r>
-            <w:proofErr w:type="spellStart"/>
-            <w:r>
-              <w:rPr>
-                <w:szCs w:val="20"/>
-              </w:rPr>
-              <w:t>moviePrefix</w:t>
-            </w:r>
-            <w:proofErr w:type="spellEnd"/>
-            <w:r>
-              <w:rPr>
-                <w:szCs w:val="20"/>
-              </w:rPr>
-              <w:t xml:space="preserve">, </w:t>
-            </w:r>
-            <w:proofErr w:type="spellStart"/>
-            <w:r>
-              <w:rPr>
-                <w:szCs w:val="20"/>
-              </w:rPr>
-              <w:t>movieSuffix</w:t>
-            </w:r>
-            <w:proofErr w:type="spellEnd"/>
-            <w:r>
-              <w:rPr>
-                <w:szCs w:val="20"/>
-              </w:rPr>
-              <w:t>, timestamp)</w:t>
-            </w:r>
-          </w:p>
-          <w:p>
-            <w:pPr>
-              <w:spacing w:line="276" w:lineRule="auto"/>
-              <w:cnfStyle w:val="000000000000" w:firstRow="0" w:lastRow="0" w:firstColumn="0" w:lastColumn="0" w:oddVBand="0" w:evenVBand="0" w:oddHBand="0" w:evenHBand="0" w:firstRowFirstColumn="0" w:firstRowLastColumn="0" w:lastRowFirstColumn="0" w:lastRowLastColumn="0"/>
-              <w:rPr>
-                <w:szCs w:val="20"/>
-              </w:rPr>
-            </w:pPr>
-            <w:r>
-              <w:rPr>
-                <w:szCs w:val="20"/>
-              </w:rPr>
-              <w:t xml:space="preserve">    SELECT C.id, </w:t>
-            </w:r>
-            <w:proofErr w:type="spellStart"/>
-            <w:proofErr w:type="gramStart"/>
-            <w:r>
-              <w:rPr>
-                <w:szCs w:val="20"/>
-              </w:rPr>
-              <w:t>M.prefix</w:t>
-            </w:r>
-            <w:proofErr w:type="spellEnd"/>
-            <w:proofErr w:type="gramEnd"/>
-            <w:r>
-              <w:rPr>
-                <w:szCs w:val="20"/>
-              </w:rPr>
-              <w:t xml:space="preserve">, </w:t>
-            </w:r>
-            <w:proofErr w:type="spellStart"/>
-            <w:r>
-              <w:rPr>
-                <w:szCs w:val="20"/>
-              </w:rPr>
-              <w:t>M.suffix</w:t>
-            </w:r>
-            <w:proofErr w:type="spellEnd"/>
-            <w:r>
-              <w:rPr>
-                <w:szCs w:val="20"/>
-              </w:rPr>
-              <w:t>, NOW()</w:t>
-            </w:r>
-          </w:p>
-          <w:p>
-            <w:pPr>
-              <w:spacing w:line="276" w:lineRule="auto"/>
-              <w:cnfStyle w:val="000000000000" w:firstRow="0" w:lastRow="0" w:firstColumn="0" w:lastColumn="0" w:oddVBand="0" w:evenVBand="0" w:oddHBand="0" w:evenHBand="0" w:firstRowFirstColumn="0" w:firstRowLastColumn="0" w:lastRowFirstColumn="0" w:lastRowLastColumn="0"/>
-              <w:rPr>
-                <w:szCs w:val="20"/>
-              </w:rPr>
-            </w:pPr>
-            <w:r>
-              <w:rPr>
-                <w:szCs w:val="20"/>
-              </w:rPr>
-              <w:t xml:space="preserve">    FROM Customer C, Movie M</w:t>
-            </w:r>
-          </w:p>
-          <w:p>
-            <w:pPr>
-              <w:spacing w:line="276" w:lineRule="auto"/>
-              <w:cnfStyle w:val="000000000000" w:firstRow="0" w:lastRow="0" w:firstColumn="0" w:lastColumn="0" w:oddVBand="0" w:evenVBand="0" w:oddHBand="0" w:evenHBand="0" w:firstRowFirstColumn="0" w:firstRowLastColumn="0" w:lastRowFirstColumn="0" w:lastRowLastColumn="0"/>
-              <w:rPr>
-                <w:szCs w:val="20"/>
-              </w:rPr>
-            </w:pPr>
-            <w:r>
-              <w:rPr>
-                <w:szCs w:val="20"/>
-              </w:rPr>
-              <w:t xml:space="preserve">    WHERE M.name LIKE "%Harry Potter%" AND C.id NOT IN (</w:t>
-            </w:r>
-          </w:p>
-          <w:p>
-            <w:pPr>
-              <w:spacing w:line="276" w:lineRule="auto"/>
-              <w:cnfStyle w:val="000000000000" w:firstRow="0" w:lastRow="0" w:firstColumn="0" w:lastColumn="0" w:oddVBand="0" w:evenVBand="0" w:oddHBand="0" w:evenHBand="0" w:firstRowFirstColumn="0" w:firstRowLastColumn="0" w:lastRowFirstColumn="0" w:lastRowLastColumn="0"/>
-              <w:rPr>
-                <w:szCs w:val="20"/>
-              </w:rPr>
-            </w:pPr>
-            <w:r>
-              <w:rPr>
-                <w:szCs w:val="20"/>
-              </w:rPr>
-              <w:t xml:space="preserve">        SELECT </w:t>
-            </w:r>
-            <w:proofErr w:type="spellStart"/>
-            <w:proofErr w:type="gramStart"/>
-            <w:r>
-              <w:rPr>
-                <w:szCs w:val="20"/>
-              </w:rPr>
-              <w:t>P.customer</w:t>
-            </w:r>
-            <w:proofErr w:type="spellEnd"/>
-            <w:proofErr w:type="gramEnd"/>
-          </w:p>
-          <w:p>
-            <w:pPr>
-              <w:spacing w:line="276" w:lineRule="auto"/>
-              <w:cnfStyle w:val="000000000000" w:firstRow="0" w:lastRow="0" w:firstColumn="0" w:lastColumn="0" w:oddVBand="0" w:evenVBand="0" w:oddHBand="0" w:evenHBand="0" w:firstRowFirstColumn="0" w:firstRowLastColumn="0" w:lastRowFirstColumn="0" w:lastRowLastColumn="0"/>
-              <w:rPr>
-                <w:szCs w:val="20"/>
-              </w:rPr>
-            </w:pPr>
-            <w:r>
-              <w:rPr>
-                <w:szCs w:val="20"/>
-              </w:rPr>
-              <w:t xml:space="preserve">        FROM Previews P</w:t>
-            </w:r>
-          </w:p>
-          <w:p>
-            <w:pPr>
-              <w:spacing w:line="276" w:lineRule="auto"/>
-              <w:cnfStyle w:val="000000000000" w:firstRow="0" w:lastRow="0" w:firstColumn="0" w:lastColumn="0" w:oddVBand="0" w:evenVBand="0" w:oddHBand="0" w:evenHBand="0" w:firstRowFirstColumn="0" w:firstRowLastColumn="0" w:lastRowFirstColumn="0" w:lastRowLastColumn="0"/>
-              <w:rPr>
-                <w:szCs w:val="20"/>
-              </w:rPr>
-            </w:pPr>
-            <w:r>
-              <w:rPr>
-                <w:szCs w:val="20"/>
-              </w:rPr>
-              <w:t xml:space="preserve">        JOIN Movie M2 ON (M</w:t>
-            </w:r>
-            <w:proofErr w:type="gramStart"/>
-            <w:r>
-              <w:rPr>
-                <w:szCs w:val="20"/>
-              </w:rPr>
-              <w:t>2.prefix</w:t>
-            </w:r>
-            <w:proofErr w:type="gramEnd"/>
-            <w:r>
-              <w:rPr>
-                <w:szCs w:val="20"/>
-              </w:rPr>
-              <w:t xml:space="preserve"> = </w:t>
-            </w:r>
-            <w:proofErr w:type="spellStart"/>
-            <w:r>
-              <w:rPr>
-                <w:szCs w:val="20"/>
-              </w:rPr>
-              <w:t>P.moviePrefix</w:t>
-            </w:r>
-            <w:proofErr w:type="spellEnd"/>
-            <w:r>
-              <w:rPr>
-                <w:szCs w:val="20"/>
-              </w:rPr>
-              <w:t xml:space="preserve"> AND M2.suffix = </w:t>
-            </w:r>
-            <w:proofErr w:type="spellStart"/>
-            <w:r>
-              <w:rPr>
-                <w:szCs w:val="20"/>
-              </w:rPr>
-              <w:t>P.movieSuffix</w:t>
-            </w:r>
-            <w:proofErr w:type="spellEnd"/>
-            <w:r>
-              <w:rPr>
-                <w:szCs w:val="20"/>
-              </w:rPr>
-              <w:t>)</w:t>
-            </w:r>
-          </w:p>
-          <w:p>
-            <w:pPr>
-              <w:spacing w:line="276" w:lineRule="auto"/>
-              <w:cnfStyle w:val="000000000000" w:firstRow="0" w:lastRow="0" w:firstColumn="0" w:lastColumn="0" w:oddVBand="0" w:evenVBand="0" w:oddHBand="0" w:evenHBand="0" w:firstRowFirstColumn="0" w:firstRowLastColumn="0" w:lastRowFirstColumn="0" w:lastRowLastColumn="0"/>
-              <w:rPr>
-                <w:szCs w:val="20"/>
-              </w:rPr>
-            </w:pPr>
-            <w:r>
-              <w:rPr>
-                <w:szCs w:val="20"/>
-              </w:rPr>
-              <w:t xml:space="preserve">        WHERE M2.name LIKE "%Harry Potter%"</w:t>
-            </w:r>
-          </w:p>
-          <w:p>
-            <w:pPr>
-              <w:spacing w:line="276" w:lineRule="auto"/>
-              <w:cnfStyle w:val="000000000000" w:firstRow="0" w:lastRow="0" w:firstColumn="0" w:lastColumn="0" w:oddVBand="0" w:evenVBand="0" w:oddHBand="0" w:evenHBand="0" w:firstRowFirstColumn="0" w:firstRowLastColumn="0" w:lastRowFirstColumn="0" w:lastRowLastColumn="0"/>
-              <w:rPr>
-                <w:szCs w:val="20"/>
-              </w:rPr>
-            </w:pPr>
-            <w:r>
-              <w:rPr>
-                <w:szCs w:val="20"/>
-              </w:rPr>
-              <w:t xml:space="preserve">        )</w:t>
-            </w:r>
-          </w:p>
-          <w:p>
-            <w:pPr>
-              <w:spacing w:line="276" w:lineRule="auto"/>
-              <w:cnfStyle w:val="000000000000" w:firstRow="0" w:lastRow="0" w:firstColumn="0" w:lastColumn="0" w:oddVBand="0" w:evenVBand="0" w:oddHBand="0" w:evenHBand="0" w:firstRowFirstColumn="0" w:firstRowLastColumn="0" w:lastRowFirstColumn="0" w:lastRowLastColumn="0"/>
-              <w:rPr>
-                <w:szCs w:val="20"/>
-              </w:rPr>
-            </w:pPr>
-          </w:p>
-          <w:p>
-            <w:pPr>
-              <w:spacing w:line="276" w:lineRule="auto"/>
-              <w:cnfStyle w:val="000000000000" w:firstRow="0" w:lastRow="0" w:firstColumn="0" w:lastColumn="0" w:oddVBand="0" w:evenVBand="0" w:oddHBand="0" w:evenHBand="0" w:firstRowFirstColumn="0" w:firstRowLastColumn="0" w:lastRowFirstColumn="0" w:lastRowLastColumn="0"/>
-              <w:rPr>
-                <w:szCs w:val="20"/>
-              </w:rPr>
-            </w:pPr>
-            <w:r>
-              <w:rPr>
-                <w:szCs w:val="20"/>
-              </w:rPr>
-              <w:t>-</w:t>
-            </w:r>
-            <w:r>
-              <w:rPr>
-                <w:szCs w:val="20"/>
-              </w:rPr>
-              <w:t>- Second method</w:t>
-            </w:r>
-          </w:p>
-          <w:p>
-            <w:pPr>
-              <w:spacing w:line="276" w:lineRule="auto"/>
-              <w:cnfStyle w:val="000000000000" w:firstRow="0" w:lastRow="0" w:firstColumn="0" w:lastColumn="0" w:oddVBand="0" w:evenVBand="0" w:oddHBand="0" w:evenHBand="0" w:firstRowFirstColumn="0" w:firstRowLastColumn="0" w:lastRowFirstColumn="0" w:lastRowLastColumn="0"/>
-              <w:rPr>
-                <w:szCs w:val="20"/>
-              </w:rPr>
-            </w:pPr>
-            <w:r>
-              <w:rPr>
-                <w:szCs w:val="20"/>
-              </w:rPr>
               <w:t xml:space="preserve">INSERT INTO Previews (customer, </w:t>
             </w:r>
             <w:proofErr w:type="spellStart"/>
@@ -6762,7 +6125,6 @@
               <w:t xml:space="preserve">SELECT C.id, </w:t>
             </w:r>
             <w:proofErr w:type="spellStart"/>
-            <w:proofErr w:type="gramStart"/>
             <w:r>
               <w:rPr>
                 <w:szCs w:val="20"/>
@@ -6770,7 +6132,6 @@
               <w:t>M.prefix</w:t>
             </w:r>
             <w:proofErr w:type="spellEnd"/>
-            <w:proofErr w:type="gramEnd"/>
             <w:r>
               <w:rPr>
                 <w:szCs w:val="20"/>
@@ -6908,7 +6269,6 @@
               <w:t xml:space="preserve">WHERE </w:t>
             </w:r>
             <w:proofErr w:type="spellStart"/>
-            <w:proofErr w:type="gramStart"/>
             <w:r>
               <w:rPr>
                 <w:szCs w:val="20"/>
@@ -6916,7 +6276,6 @@
               <w:t>P.customer</w:t>
             </w:r>
             <w:proofErr w:type="spellEnd"/>
-            <w:proofErr w:type="gramEnd"/>
             <w:r>
               <w:rPr>
                 <w:szCs w:val="20"/>
@@ -6946,7 +6305,6 @@
               <w:t xml:space="preserve">AND </w:t>
             </w:r>
             <w:proofErr w:type="spellStart"/>
-            <w:proofErr w:type="gramStart"/>
             <w:r>
               <w:rPr>
                 <w:szCs w:val="20"/>
@@ -6954,7 +6312,6 @@
               <w:t>P.moviePrefix</w:t>
             </w:r>
             <w:proofErr w:type="spellEnd"/>
-            <w:proofErr w:type="gramEnd"/>
             <w:r>
               <w:rPr>
                 <w:szCs w:val="20"/>
@@ -6998,7 +6355,6 @@
               <w:t xml:space="preserve">AND </w:t>
             </w:r>
             <w:proofErr w:type="spellStart"/>
-            <w:proofErr w:type="gramStart"/>
             <w:r>
               <w:rPr>
                 <w:szCs w:val="20"/>
@@ -7006,7 +6362,6 @@
               <w:t>P.movieSuffix</w:t>
             </w:r>
             <w:proofErr w:type="spellEnd"/>
-            <w:proofErr w:type="gramEnd"/>
             <w:r>
               <w:rPr>
                 <w:szCs w:val="20"/>
@@ -7674,7 +7029,6 @@
               <w:t xml:space="preserve">WHERE </w:t>
             </w:r>
             <w:proofErr w:type="spellStart"/>
-            <w:proofErr w:type="gramStart"/>
             <w:r>
               <w:rPr>
                 <w:sz w:val="22"/>
@@ -7682,7 +7036,6 @@
               <w:t>C.subscriptionLevel</w:t>
             </w:r>
             <w:proofErr w:type="spellEnd"/>
-            <w:proofErr w:type="gramEnd"/>
             <w:r>
               <w:rPr>
                 <w:sz w:val="22"/>
@@ -7761,130 +7114,11 @@
               </w:rPr>
               <w:t>) DESC</w:t>
             </w:r>
-          </w:p>
-          <w:p>
-            <w:pPr>
-              <w:spacing w:line="276" w:lineRule="auto"/>
-              <w:cnfStyle w:val="000000000000" w:firstRow="0" w:lastRow="0" w:firstColumn="0" w:lastColumn="0" w:oddVBand="0" w:evenVBand="0" w:oddHBand="0" w:evenHBand="0" w:firstRowFirstColumn="0" w:firstRowLastColumn="0" w:lastRowFirstColumn="0" w:lastRowLastColumn="0"/>
-              <w:rPr>
-                <w:sz w:val="22"/>
-              </w:rPr>
-            </w:pPr>
-            <w:r>
-              <w:rPr>
-                <w:sz w:val="22"/>
-              </w:rPr>
-              <w:t>-</w:t>
-            </w:r>
-            <w:r>
-              <w:rPr>
-                <w:sz w:val="22"/>
-              </w:rPr>
-              <w:t>- Second method</w:t>
-            </w:r>
-          </w:p>
-          <w:p>
-            <w:pPr>
-              <w:spacing w:line="276" w:lineRule="auto"/>
-              <w:cnfStyle w:val="000000000000" w:firstRow="0" w:lastRow="0" w:firstColumn="0" w:lastColumn="0" w:oddVBand="0" w:evenVBand="0" w:oddHBand="0" w:evenHBand="0" w:firstRowFirstColumn="0" w:firstRowLastColumn="0" w:lastRowFirstColumn="0" w:lastRowLastColumn="0"/>
-              <w:rPr>
-                <w:sz w:val="22"/>
-              </w:rPr>
-            </w:pPr>
-            <w:r>
-              <w:rPr>
-                <w:sz w:val="22"/>
-              </w:rPr>
-              <w:t xml:space="preserve">SELECT C.id, C.name </w:t>
-            </w:r>
-          </w:p>
-          <w:p>
-            <w:pPr>
-              <w:spacing w:line="276" w:lineRule="auto"/>
-              <w:cnfStyle w:val="000000000000" w:firstRow="0" w:lastRow="0" w:firstColumn="0" w:lastColumn="0" w:oddVBand="0" w:evenVBand="0" w:oddHBand="0" w:evenHBand="0" w:firstRowFirstColumn="0" w:firstRowLastColumn="0" w:lastRowFirstColumn="0" w:lastRowLastColumn="0"/>
-              <w:rPr>
-                <w:sz w:val="22"/>
-              </w:rPr>
-            </w:pPr>
-            <w:r>
-              <w:rPr>
-                <w:sz w:val="22"/>
-              </w:rPr>
-              <w:t xml:space="preserve">FROM Customer C </w:t>
-            </w:r>
-          </w:p>
-          <w:p>
-            <w:pPr>
-              <w:spacing w:line="276" w:lineRule="auto"/>
-              <w:cnfStyle w:val="000000000000" w:firstRow="0" w:lastRow="0" w:firstColumn="0" w:lastColumn="0" w:oddVBand="0" w:evenVBand="0" w:oddHBand="0" w:evenHBand="0" w:firstRowFirstColumn="0" w:firstRowLastColumn="0" w:lastRowFirstColumn="0" w:lastRowLastColumn="0"/>
-              <w:rPr>
-                <w:sz w:val="22"/>
-              </w:rPr>
-            </w:pPr>
-            <w:r>
-              <w:rPr>
-                <w:sz w:val="22"/>
-              </w:rPr>
-              <w:t xml:space="preserve">WHERE </w:t>
-            </w:r>
-            <w:proofErr w:type="spellStart"/>
-            <w:proofErr w:type="gramStart"/>
-            <w:r>
-              <w:rPr>
-                <w:sz w:val="22"/>
-              </w:rPr>
-              <w:t>C.subscriptionLevel</w:t>
-            </w:r>
-            <w:proofErr w:type="spellEnd"/>
-            <w:proofErr w:type="gramEnd"/>
-            <w:r>
-              <w:rPr>
-                <w:sz w:val="22"/>
-              </w:rPr>
-              <w:t xml:space="preserve"> = "Basic"</w:t>
-            </w:r>
-          </w:p>
-          <w:p>
-            <w:pPr>
-              <w:spacing w:line="276" w:lineRule="auto"/>
-              <w:cnfStyle w:val="000000000000" w:firstRow="0" w:lastRow="0" w:firstColumn="0" w:lastColumn="0" w:oddVBand="0" w:evenVBand="0" w:oddHBand="0" w:evenHBand="0" w:firstRowFirstColumn="0" w:firstRowLastColumn="0" w:lastRowFirstColumn="0" w:lastRowLastColumn="0"/>
-              <w:rPr>
-                <w:sz w:val="22"/>
-              </w:rPr>
-            </w:pPr>
-            <w:r>
-              <w:rPr>
-                <w:sz w:val="22"/>
-              </w:rPr>
-              <w:t xml:space="preserve">ORDER BY </w:t>
-            </w:r>
-            <w:proofErr w:type="gramStart"/>
-            <w:r>
-              <w:rPr>
-                <w:sz w:val="22"/>
-              </w:rPr>
-              <w:t>TIMESTAMPDIFF(</w:t>
-            </w:r>
-            <w:proofErr w:type="gramEnd"/>
-            <w:r>
-              <w:rPr>
-                <w:sz w:val="22"/>
-              </w:rPr>
-              <w:t xml:space="preserve">YEAR , </w:t>
-            </w:r>
-            <w:proofErr w:type="spellStart"/>
-            <w:r>
-              <w:rPr>
-                <w:sz w:val="22"/>
-              </w:rPr>
-              <w:t>C.dob</w:t>
-            </w:r>
-            <w:proofErr w:type="spellEnd"/>
-            <w:r>
-              <w:rPr>
-                <w:sz w:val="22"/>
-              </w:rPr>
-              <w:t>, NOW()) ASC;</w:t>
+            <w:r>
+              <w:rPr>
+                <w:sz w:val="22"/>
+              </w:rPr>
+              <w:t>;</w:t>
             </w:r>
           </w:p>
         </w:tc>
@@ -8089,21 +7323,7 @@
               <w:rPr>
                 <w:sz w:val="22"/>
               </w:rPr>
-              <w:t xml:space="preserve">day </w:t>
-            </w:r>
-            <w:proofErr w:type="gramStart"/>
-            <w:r>
-              <w:rPr>
-                <w:sz w:val="22"/>
-              </w:rPr>
-              <w:t>time period</w:t>
-            </w:r>
-            <w:proofErr w:type="gramEnd"/>
-            <w:r>
-              <w:rPr>
-                <w:sz w:val="22"/>
-              </w:rPr>
-              <w:t xml:space="preserve"> is inclusive and should be correct to the second the query is run.</w:t>
+              <w:t>day time period is inclusive and should be correct to the second the query is run.</w:t>
             </w:r>
           </w:p>
         </w:tc>
@@ -8250,10 +7470,9 @@
               <w:rPr>
                 <w:sz w:val="22"/>
               </w:rPr>
-              <w:t xml:space="preserve">SELECT </w:t>
+              <w:t xml:space="preserve">SELECT DISTINCT </w:t>
             </w:r>
             <w:proofErr w:type="spellStart"/>
-            <w:proofErr w:type="gramStart"/>
             <w:r>
               <w:rPr>
                 <w:sz w:val="22"/>
@@ -8261,7 +7480,6 @@
               <w:t>S.moviePrefix</w:t>
             </w:r>
             <w:proofErr w:type="spellEnd"/>
-            <w:proofErr w:type="gramEnd"/>
             <w:r>
               <w:rPr>
                 <w:sz w:val="22"/>
@@ -8295,7 +7513,7 @@
               <w:rPr>
                 <w:sz w:val="22"/>
               </w:rPr>
-              <w:t>FROM Streams S, Movie M</w:t>
+              <w:t>FROM Streams S</w:t>
             </w:r>
           </w:p>
           <w:p>
@@ -8310,27 +7528,84 @@
               <w:rPr>
                 <w:sz w:val="22"/>
               </w:rPr>
-              <w:t xml:space="preserve">WHERE </w:t>
-            </w:r>
-            <w:proofErr w:type="gramStart"/>
-            <w:r>
-              <w:rPr>
-                <w:sz w:val="22"/>
-              </w:rPr>
-              <w:t>DATEDIFF(</w:t>
-            </w:r>
-            <w:proofErr w:type="gramEnd"/>
-            <w:r>
-              <w:rPr>
-                <w:sz w:val="22"/>
-              </w:rPr>
-              <w:t>CURRENT_DATE, DATE(</w:t>
+              <w:t>JOIN Movie M ON (</w:t>
             </w:r>
             <w:proofErr w:type="spellStart"/>
             <w:r>
               <w:rPr>
                 <w:sz w:val="22"/>
               </w:rPr>
+              <w:t>M.prefix</w:t>
+            </w:r>
+            <w:proofErr w:type="spellEnd"/>
+            <w:r>
+              <w:rPr>
+                <w:sz w:val="22"/>
+              </w:rPr>
+              <w:t xml:space="preserve"> = </w:t>
+            </w:r>
+            <w:proofErr w:type="spellStart"/>
+            <w:r>
+              <w:rPr>
+                <w:sz w:val="22"/>
+              </w:rPr>
+              <w:t>S.moviePrefix</w:t>
+            </w:r>
+            <w:proofErr w:type="spellEnd"/>
+            <w:r>
+              <w:rPr>
+                <w:sz w:val="22"/>
+              </w:rPr>
+              <w:t xml:space="preserve"> AND </w:t>
+            </w:r>
+            <w:proofErr w:type="spellStart"/>
+            <w:r>
+              <w:rPr>
+                <w:sz w:val="22"/>
+              </w:rPr>
+              <w:t>M.suffix</w:t>
+            </w:r>
+            <w:proofErr w:type="spellEnd"/>
+            <w:r>
+              <w:rPr>
+                <w:sz w:val="22"/>
+              </w:rPr>
+              <w:t xml:space="preserve"> = </w:t>
+            </w:r>
+            <w:proofErr w:type="spellStart"/>
+            <w:r>
+              <w:rPr>
+                <w:sz w:val="22"/>
+              </w:rPr>
+              <w:t>S.movieSuffix</w:t>
+            </w:r>
+            <w:proofErr w:type="spellEnd"/>
+            <w:r>
+              <w:rPr>
+                <w:sz w:val="22"/>
+              </w:rPr>
+              <w:t>)</w:t>
+            </w:r>
+          </w:p>
+          <w:p>
+            <w:pPr>
+              <w:spacing w:line="276" w:lineRule="auto"/>
+              <w:cnfStyle w:val="000000000000" w:firstRow="0" w:lastRow="0" w:firstColumn="0" w:lastColumn="0" w:oddVBand="0" w:evenVBand="0" w:oddHBand="0" w:evenHBand="0" w:firstRowFirstColumn="0" w:firstRowLastColumn="0" w:lastRowFirstColumn="0" w:lastRowLastColumn="0"/>
+              <w:rPr>
+                <w:sz w:val="22"/>
+              </w:rPr>
+            </w:pPr>
+            <w:r>
+              <w:rPr>
+                <w:sz w:val="22"/>
+              </w:rPr>
+              <w:t>WHERE DATEDIFF(CURRENT_DATE, DATE(</w:t>
+            </w:r>
+            <w:proofErr w:type="spellStart"/>
+            <w:r>
+              <w:rPr>
+                <w:sz w:val="22"/>
+              </w:rPr>
               <w:t>S.timestamp</w:t>
             </w:r>
             <w:proofErr w:type="spellEnd"/>
@@ -8338,63 +7613,7 @@
               <w:rPr>
                 <w:sz w:val="22"/>
               </w:rPr>
-              <w:t>)) &lt; 7 AND (</w:t>
-            </w:r>
-            <w:proofErr w:type="spellStart"/>
-            <w:r>
-              <w:rPr>
-                <w:sz w:val="22"/>
-              </w:rPr>
-              <w:t>M.prefix</w:t>
-            </w:r>
-            <w:proofErr w:type="spellEnd"/>
-            <w:r>
-              <w:rPr>
-                <w:sz w:val="22"/>
-              </w:rPr>
-              <w:t xml:space="preserve"> = </w:t>
-            </w:r>
-            <w:proofErr w:type="spellStart"/>
-            <w:r>
-              <w:rPr>
-                <w:sz w:val="22"/>
-              </w:rPr>
-              <w:t>S.moviePrefix</w:t>
-            </w:r>
-            <w:proofErr w:type="spellEnd"/>
-            <w:r>
-              <w:rPr>
-                <w:sz w:val="22"/>
-              </w:rPr>
-              <w:t xml:space="preserve"> AND </w:t>
-            </w:r>
-            <w:proofErr w:type="spellStart"/>
-            <w:r>
-              <w:rPr>
-                <w:sz w:val="22"/>
-              </w:rPr>
-              <w:t>M.suffix</w:t>
-            </w:r>
-            <w:proofErr w:type="spellEnd"/>
-            <w:r>
-              <w:rPr>
-                <w:sz w:val="22"/>
-              </w:rPr>
-              <w:t xml:space="preserve"> = </w:t>
-            </w:r>
-            <w:proofErr w:type="spellStart"/>
-            <w:r>
-              <w:rPr>
-                <w:sz w:val="22"/>
-              </w:rPr>
-              <w:t>S.movieSuffix</w:t>
-            </w:r>
-            <w:proofErr w:type="spellEnd"/>
-            <w:r>
-              <w:rPr>
-                <w:sz w:val="22"/>
-              </w:rPr>
-              <w:t>)</w:t>
+              <w:t>)) &lt; 7;</w:t>
             </w:r>
           </w:p>
         </w:tc>
@@ -8774,7 +7993,6 @@
               <w:t>SELECT YEAR(</w:t>
             </w:r>
             <w:proofErr w:type="spellStart"/>
-            <w:proofErr w:type="gramStart"/>
             <w:r>
               <w:rPr>
                 <w:rFonts w:ascii="ArialMT" w:hAnsi="ArialMT"/>
@@ -8784,7 +8002,6 @@
               <w:t>M.releaseDate</w:t>
             </w:r>
             <w:proofErr w:type="spellEnd"/>
-            <w:proofErr w:type="gramEnd"/>
             <w:r>
               <w:rPr>
                 <w:rFonts w:ascii="ArialMT" w:hAnsi="ArialMT"/>
@@ -8834,7 +8051,6 @@
               <w:t>GROUP BY YEAR(</w:t>
             </w:r>
             <w:proofErr w:type="spellStart"/>
-            <w:proofErr w:type="gramStart"/>
             <w:r>
               <w:rPr>
                 <w:rFonts w:ascii="ArialMT" w:hAnsi="ArialMT"/>
@@ -8844,7 +8060,6 @@
               <w:t>M.releaseDate</w:t>
             </w:r>
             <w:proofErr w:type="spellEnd"/>
-            <w:proofErr w:type="gramEnd"/>
             <w:r>
               <w:rPr>
                 <w:rFonts w:ascii="ArialMT" w:hAnsi="ArialMT"/>
@@ -8975,19 +8190,11 @@
               </w:rPr>
               <w:t xml:space="preserve">, </w:t>
             </w:r>
-            <w:proofErr w:type="gramStart"/>
-            <w:r>
-              <w:rPr>
-                <w:sz w:val="22"/>
-              </w:rPr>
-              <w:t>name</w:t>
-            </w:r>
-            <w:proofErr w:type="gramEnd"/>
-            <w:r>
-              <w:rPr>
-                <w:sz w:val="22"/>
-              </w:rPr>
-              <w:t xml:space="preserve"> and age difference </w:t>
+            <w:r>
+              <w:rPr>
+                <w:sz w:val="22"/>
+              </w:rPr>
+              <w:t xml:space="preserve">name and age difference </w:t>
             </w:r>
             <w:r>
               <w:rPr>
@@ -9291,7 +8498,6 @@
               <w:t>SELECT C.id, C.name, F.name, DATEDIFF(</w:t>
             </w:r>
             <w:proofErr w:type="spellStart"/>
-            <w:proofErr w:type="gramStart"/>
             <w:r>
               <w:rPr>
                 <w:rFonts w:ascii="ArialMT" w:hAnsi="ArialMT"/>
@@ -9301,7 +8507,6 @@
               <w:t>C.dob,F.dob</w:t>
             </w:r>
             <w:proofErr w:type="spellEnd"/>
-            <w:proofErr w:type="gramEnd"/>
             <w:r>
               <w:rPr>
                 <w:rFonts w:ascii="ArialMT" w:hAnsi="ArialMT"/>
@@ -9351,7 +8556,6 @@
               <w:t>JOIN Customer F ON (</w:t>
             </w:r>
             <w:proofErr w:type="spellStart"/>
-            <w:proofErr w:type="gramStart"/>
             <w:r>
               <w:rPr>
                 <w:rFonts w:ascii="ArialMT" w:hAnsi="ArialMT"/>
@@ -9361,7 +8565,6 @@
               <w:t>C.bestFriend</w:t>
             </w:r>
             <w:proofErr w:type="spellEnd"/>
-            <w:proofErr w:type="gramEnd"/>
             <w:r>
               <w:rPr>
                 <w:rFonts w:ascii="ArialMT" w:hAnsi="ArialMT"/>
@@ -9733,7 +8936,6 @@
               <w:t xml:space="preserve">SELECT C.id, </w:t>
             </w:r>
             <w:proofErr w:type="spellStart"/>
-            <w:proofErr w:type="gramStart"/>
             <w:r>
               <w:rPr>
                 <w:sz w:val="22"/>
@@ -9741,7 +8943,6 @@
               <w:t>C.bestFriend</w:t>
             </w:r>
             <w:proofErr w:type="spellEnd"/>
-            <w:proofErr w:type="gramEnd"/>
             <w:r>
               <w:rPr>
                 <w:sz w:val="22"/>
@@ -9793,7 +8994,6 @@
               <w:t xml:space="preserve">JOIN Previews P ON (C.id = </w:t>
             </w:r>
             <w:proofErr w:type="spellStart"/>
-            <w:proofErr w:type="gramStart"/>
             <w:r>
               <w:rPr>
                 <w:sz w:val="22"/>
@@ -9801,7 +9001,6 @@
               <w:t>P.customer</w:t>
             </w:r>
             <w:proofErr w:type="spellEnd"/>
-            <w:proofErr w:type="gramEnd"/>
             <w:r>
               <w:rPr>
                 <w:sz w:val="22"/>
@@ -9839,7 +9038,6 @@
               <w:t>HAVING COUNT(</w:t>
             </w:r>
             <w:proofErr w:type="spellStart"/>
-            <w:proofErr w:type="gramStart"/>
             <w:r>
               <w:rPr>
                 <w:sz w:val="22"/>
@@ -9847,7 +9045,6 @@
               <w:t>P.customer</w:t>
             </w:r>
             <w:proofErr w:type="spellEnd"/>
-            <w:proofErr w:type="gramEnd"/>
             <w:r>
               <w:rPr>
                 <w:sz w:val="22"/>
@@ -9867,21 +9064,7 @@
               <w:rPr>
                 <w:sz w:val="22"/>
               </w:rPr>
-              <w:t xml:space="preserve">    SELECT COUNT(P</w:t>
-            </w:r>
-            <w:proofErr w:type="gramStart"/>
-            <w:r>
-              <w:rPr>
-                <w:sz w:val="22"/>
-              </w:rPr>
-              <w:t>2.customer</w:t>
-            </w:r>
-            <w:proofErr w:type="gramEnd"/>
-            <w:r>
-              <w:rPr>
-                <w:sz w:val="22"/>
-              </w:rPr>
-              <w:t>)</w:t>
+              <w:t xml:space="preserve">    SELECT COUNT(P2.customer)</w:t>
             </w:r>
           </w:p>
           <w:p>
@@ -9911,21 +9094,7 @@
               <w:rPr>
                 <w:sz w:val="22"/>
               </w:rPr>
-              <w:t xml:space="preserve">    </w:t>
-            </w:r>
-            <w:proofErr w:type="gramStart"/>
-            <w:r>
-              <w:rPr>
-                <w:sz w:val="22"/>
-              </w:rPr>
-              <w:t>WHERE(</w:t>
-            </w:r>
-            <w:proofErr w:type="gramEnd"/>
-            <w:r>
-              <w:rPr>
-                <w:sz w:val="22"/>
-              </w:rPr>
-              <w:t xml:space="preserve">P2.customer = </w:t>
+              <w:t xml:space="preserve">    WHERE(P2.customer = </w:t>
             </w:r>
             <w:proofErr w:type="spellStart"/>
             <w:r>
@@ -10383,7 +9552,6 @@
               <w:t>JOIN Streams S ON (</w:t>
             </w:r>
             <w:proofErr w:type="spellStart"/>
-            <w:proofErr w:type="gramStart"/>
             <w:r>
               <w:rPr>
                 <w:rFonts w:ascii="Arial" w:hAnsi="Arial" w:cs="Arial"/>
@@ -10392,7 +9560,6 @@
               <w:t>S.customer</w:t>
             </w:r>
             <w:proofErr w:type="spellEnd"/>
-            <w:proofErr w:type="gramEnd"/>
             <w:r>
               <w:rPr>
                 <w:rFonts w:ascii="Arial" w:hAnsi="Arial" w:cs="Arial"/>
@@ -10418,7 +9585,6 @@
               <w:t xml:space="preserve">WHERE </w:t>
             </w:r>
             <w:proofErr w:type="spellStart"/>
-            <w:proofErr w:type="gramStart"/>
             <w:r>
               <w:rPr>
                 <w:rFonts w:ascii="Arial" w:hAnsi="Arial" w:cs="Arial"/>
@@ -10427,7 +9593,6 @@
               <w:t>S.duration</w:t>
             </w:r>
             <w:proofErr w:type="spellEnd"/>
-            <w:proofErr w:type="gramEnd"/>
             <w:r>
               <w:rPr>
                 <w:rFonts w:ascii="Arial" w:hAnsi="Arial" w:cs="Arial"/>
@@ -10450,23 +9615,24 @@
                 <w:rFonts w:ascii="Arial" w:hAnsi="Arial" w:cs="Arial"/>
                 <w:sz w:val="22"/>
               </w:rPr>
-              <w:t xml:space="preserve">    SELECT S</w:t>
-            </w:r>
-            <w:proofErr w:type="gramStart"/>
-            <w:r>
+              <w:t xml:space="preserve">    SELECT S2.customer </w:t>
+            </w:r>
+          </w:p>
+          <w:p>
+            <w:pPr>
+              <w:spacing w:line="276" w:lineRule="auto"/>
+              <w:cnfStyle w:val="000000000000" w:firstRow="0" w:lastRow="0" w:firstColumn="0" w:lastColumn="0" w:oddVBand="0" w:evenVBand="0" w:oddHBand="0" w:evenHBand="0" w:firstRowFirstColumn="0" w:firstRowLastColumn="0" w:lastRowFirstColumn="0" w:lastRowLastColumn="0"/>
               <w:rPr>
                 <w:rFonts w:ascii="Arial" w:hAnsi="Arial" w:cs="Arial"/>
                 <w:sz w:val="22"/>
               </w:rPr>
-              <w:t>2.customer</w:t>
-            </w:r>
-            <w:proofErr w:type="gramEnd"/>
+            </w:pPr>
             <w:r>
               <w:rPr>
                 <w:rFonts w:ascii="Arial" w:hAnsi="Arial" w:cs="Arial"/>
                 <w:sz w:val="22"/>
               </w:rPr>
-              <w:t xml:space="preserve"> </w:t>
+              <w:t xml:space="preserve">    FROM Streams S2</w:t>
             </w:r>
           </w:p>
           <w:p>
@@ -10483,7 +9649,7 @@
                 <w:rFonts w:ascii="Arial" w:hAnsi="Arial" w:cs="Arial"/>
                 <w:sz w:val="22"/>
               </w:rPr>
-              <w:t xml:space="preserve">    FROM Streams S2</w:t>
+              <w:t xml:space="preserve">    GROUP BY S2.customer</w:t>
             </w:r>
           </w:p>
           <w:p>
@@ -10500,17 +9666,25 @@
                 <w:rFonts w:ascii="Arial" w:hAnsi="Arial" w:cs="Arial"/>
                 <w:sz w:val="22"/>
               </w:rPr>
-              <w:t xml:space="preserve">    GROUP BY S</w:t>
-            </w:r>
-            <w:proofErr w:type="gramStart"/>
-            <w:r>
+              <w:t xml:space="preserve">    HAVING COUNT(S2.customer) = 5</w:t>
+            </w:r>
+          </w:p>
+          <w:p>
+            <w:pPr>
+              <w:spacing w:line="276" w:lineRule="auto"/>
+              <w:cnfStyle w:val="000000000000" w:firstRow="0" w:lastRow="0" w:firstColumn="0" w:lastColumn="0" w:oddVBand="0" w:evenVBand="0" w:oddHBand="0" w:evenHBand="0" w:firstRowFirstColumn="0" w:firstRowLastColumn="0" w:lastRowFirstColumn="0" w:lastRowLastColumn="0"/>
               <w:rPr>
                 <w:rFonts w:ascii="Arial" w:hAnsi="Arial" w:cs="Arial"/>
                 <w:sz w:val="22"/>
               </w:rPr>
-              <w:t>2.customer</w:t>
-            </w:r>
-            <w:proofErr w:type="gramEnd"/>
+            </w:pPr>
+            <w:r>
+              <w:rPr>
+                <w:rFonts w:ascii="Arial" w:hAnsi="Arial" w:cs="Arial"/>
+                <w:sz w:val="22"/>
+              </w:rPr>
+              <w:t xml:space="preserve">    )</w:t>
+            </w:r>
           </w:p>
           <w:p>
             <w:pPr>
@@ -10526,69 +9700,17 @@
                 <w:rFonts w:ascii="Arial" w:hAnsi="Arial" w:cs="Arial"/>
                 <w:sz w:val="22"/>
               </w:rPr>
-              <w:t xml:space="preserve">    HAVING COUNT(S</w:t>
-            </w:r>
-            <w:proofErr w:type="gramStart"/>
+              <w:t xml:space="preserve">GROUP BY </w:t>
+            </w:r>
+            <w:proofErr w:type="spellStart"/>
             <w:r>
               <w:rPr>
                 <w:rFonts w:ascii="Arial" w:hAnsi="Arial" w:cs="Arial"/>
                 <w:sz w:val="22"/>
               </w:rPr>
-              <w:t>2.customer</w:t>
-            </w:r>
-            <w:proofErr w:type="gramEnd"/>
-            <w:r>
-              <w:rPr>
-                <w:rFonts w:ascii="Arial" w:hAnsi="Arial" w:cs="Arial"/>
-                <w:sz w:val="22"/>
-              </w:rPr>
-              <w:t>) = 5</w:t>
-            </w:r>
-          </w:p>
-          <w:p>
-            <w:pPr>
-              <w:spacing w:line="276" w:lineRule="auto"/>
-              <w:cnfStyle w:val="000000000000" w:firstRow="0" w:lastRow="0" w:firstColumn="0" w:lastColumn="0" w:oddVBand="0" w:evenVBand="0" w:oddHBand="0" w:evenHBand="0" w:firstRowFirstColumn="0" w:firstRowLastColumn="0" w:lastRowFirstColumn="0" w:lastRowLastColumn="0"/>
-              <w:rPr>
-                <w:rFonts w:ascii="Arial" w:hAnsi="Arial" w:cs="Arial"/>
-                <w:sz w:val="22"/>
-              </w:rPr>
-            </w:pPr>
-            <w:r>
-              <w:rPr>
-                <w:rFonts w:ascii="Arial" w:hAnsi="Arial" w:cs="Arial"/>
-                <w:sz w:val="22"/>
-              </w:rPr>
-              <w:t xml:space="preserve">    )</w:t>
-            </w:r>
-          </w:p>
-          <w:p>
-            <w:pPr>
-              <w:spacing w:line="276" w:lineRule="auto"/>
-              <w:cnfStyle w:val="000000000000" w:firstRow="0" w:lastRow="0" w:firstColumn="0" w:lastColumn="0" w:oddVBand="0" w:evenVBand="0" w:oddHBand="0" w:evenHBand="0" w:firstRowFirstColumn="0" w:firstRowLastColumn="0" w:lastRowFirstColumn="0" w:lastRowLastColumn="0"/>
-              <w:rPr>
-                <w:rFonts w:ascii="Arial" w:hAnsi="Arial" w:cs="Arial"/>
-                <w:sz w:val="22"/>
-              </w:rPr>
-            </w:pPr>
-            <w:r>
-              <w:rPr>
-                <w:rFonts w:ascii="Arial" w:hAnsi="Arial" w:cs="Arial"/>
-                <w:sz w:val="22"/>
-              </w:rPr>
-              <w:t xml:space="preserve">GROUP BY </w:t>
-            </w:r>
-            <w:proofErr w:type="spellStart"/>
-            <w:proofErr w:type="gramStart"/>
-            <w:r>
-              <w:rPr>
-                <w:rFonts w:ascii="Arial" w:hAnsi="Arial" w:cs="Arial"/>
-                <w:sz w:val="22"/>
-              </w:rPr>
               <w:t>S.customer</w:t>
             </w:r>
             <w:proofErr w:type="spellEnd"/>
-            <w:proofErr w:type="gramEnd"/>
           </w:p>
         </w:tc>
       </w:tr>
@@ -10976,7 +10098,6 @@
               <w:t xml:space="preserve">JOIN Previews P ON </w:t>
             </w:r>
             <w:proofErr w:type="spellStart"/>
-            <w:proofErr w:type="gramStart"/>
             <w:r>
               <w:rPr>
                 <w:sz w:val="22"/>
@@ -10984,7 +10105,6 @@
               <w:t>P.customer</w:t>
             </w:r>
             <w:proofErr w:type="spellEnd"/>
-            <w:proofErr w:type="gramEnd"/>
             <w:r>
               <w:rPr>
                 <w:sz w:val="22"/>
@@ -11007,7 +10127,6 @@
               <w:t xml:space="preserve">JOIN Movie M ON </w:t>
             </w:r>
             <w:proofErr w:type="spellStart"/>
-            <w:proofErr w:type="gramStart"/>
             <w:r>
               <w:rPr>
                 <w:sz w:val="22"/>
@@ -11015,7 +10134,6 @@
               <w:t>M.prefix</w:t>
             </w:r>
             <w:proofErr w:type="spellEnd"/>
-            <w:proofErr w:type="gramEnd"/>
             <w:r>
               <w:rPr>
                 <w:sz w:val="22"/>
@@ -11089,7 +10207,6 @@
               <w:t xml:space="preserve">GROUP BY </w:t>
             </w:r>
             <w:proofErr w:type="spellStart"/>
-            <w:proofErr w:type="gramStart"/>
             <w:r>
               <w:rPr>
                 <w:sz w:val="22"/>
@@ -11097,7 +10214,6 @@
               <w:t>P.customer</w:t>
             </w:r>
             <w:proofErr w:type="spellEnd"/>
-            <w:proofErr w:type="gramEnd"/>
           </w:p>
           <w:p>
             <w:pPr>
@@ -11111,21 +10227,7 @@
               <w:rPr>
                 <w:sz w:val="22"/>
               </w:rPr>
-              <w:t xml:space="preserve">HAVING </w:t>
-            </w:r>
-            <w:proofErr w:type="gramStart"/>
-            <w:r>
-              <w:rPr>
-                <w:sz w:val="22"/>
-              </w:rPr>
-              <w:t>COUNT(</w:t>
-            </w:r>
-            <w:proofErr w:type="gramEnd"/>
-            <w:r>
-              <w:rPr>
-                <w:sz w:val="22"/>
-              </w:rPr>
-              <w:t>*) = (SELECT COUNT(*)</w:t>
+              <w:t>HAVING COUNT(*) = (SELECT COUNT(*)</w:t>
             </w:r>
           </w:p>
           <w:p>
@@ -11650,7 +10752,6 @@
               <w:t xml:space="preserve">SELECT </w:t>
             </w:r>
             <w:proofErr w:type="spellStart"/>
-            <w:proofErr w:type="gramStart"/>
             <w:r>
               <w:rPr>
                 <w:sz w:val="22"/>
@@ -11658,7 +10759,6 @@
               <w:t>S.customer</w:t>
             </w:r>
             <w:proofErr w:type="spellEnd"/>
-            <w:proofErr w:type="gramEnd"/>
             <w:r>
               <w:rPr>
                 <w:sz w:val="22"/>
@@ -11724,7 +10824,6 @@
               <w:t>JOIN Movie M ON (</w:t>
             </w:r>
             <w:proofErr w:type="spellStart"/>
-            <w:proofErr w:type="gramStart"/>
             <w:r>
               <w:rPr>
                 <w:sz w:val="22"/>
@@ -11732,7 +10831,6 @@
               <w:t>M.prefix</w:t>
             </w:r>
             <w:proofErr w:type="spellEnd"/>
-            <w:proofErr w:type="gramEnd"/>
             <w:r>
               <w:rPr>
                 <w:sz w:val="22"/>
@@ -11797,19 +10895,11 @@
               <w:t xml:space="preserve">GROUP BY </w:t>
             </w:r>
             <w:proofErr w:type="spellStart"/>
-            <w:proofErr w:type="gramStart"/>
-            <w:r>
-              <w:rPr>
-                <w:sz w:val="22"/>
-              </w:rPr>
-              <w:t>M.rating</w:t>
-            </w:r>
-            <w:proofErr w:type="gramEnd"/>
-            <w:r>
-              <w:rPr>
-                <w:sz w:val="22"/>
-              </w:rPr>
-              <w:t>,S.customer</w:t>
+            <w:r>
+              <w:rPr>
+                <w:sz w:val="22"/>
+              </w:rPr>
+              <w:t>M.rating,S.customer</w:t>
             </w:r>
             <w:proofErr w:type="spellEnd"/>
           </w:p>
@@ -11828,7 +10918,6 @@
               <w:t xml:space="preserve">ORDER BY </w:t>
             </w:r>
             <w:proofErr w:type="spellStart"/>
-            <w:proofErr w:type="gramStart"/>
             <w:r>
               <w:rPr>
                 <w:sz w:val="22"/>
@@ -11836,7 +10925,6 @@
               <w:t>S.customer</w:t>
             </w:r>
             <w:proofErr w:type="spellEnd"/>
-            <w:proofErr w:type="gramEnd"/>
             <w:r>
               <w:rPr>
                 <w:sz w:val="22"/>
@@ -11897,7 +10985,6 @@
               <w:t xml:space="preserve">SELECT </w:t>
             </w:r>
             <w:proofErr w:type="spellStart"/>
-            <w:proofErr w:type="gramStart"/>
             <w:r>
               <w:rPr>
                 <w:sz w:val="22"/>
@@ -11905,7 +10992,6 @@
               <w:t>CR.customer</w:t>
             </w:r>
             <w:proofErr w:type="spellEnd"/>
-            <w:proofErr w:type="gramEnd"/>
             <w:r>
               <w:rPr>
                 <w:sz w:val="22"/>
@@ -11971,7 +11057,6 @@
               <w:t xml:space="preserve">GROUP BY </w:t>
             </w:r>
             <w:proofErr w:type="spellStart"/>
-            <w:proofErr w:type="gramStart"/>
             <w:r>
               <w:rPr>
                 <w:sz w:val="22"/>
@@ -11979,7 +11064,6 @@
               <w:t>CR.customer</w:t>
             </w:r>
             <w:proofErr w:type="spellEnd"/>
-            <w:proofErr w:type="gramEnd"/>
           </w:p>
           <w:p>
             <w:pPr>
@@ -11996,7 +11080,6 @@
               <w:t>HAVING MAX(</w:t>
             </w:r>
             <w:proofErr w:type="spellStart"/>
-            <w:proofErr w:type="gramStart"/>
             <w:r>
               <w:rPr>
                 <w:sz w:val="22"/>
@@ -12004,7 +11087,6 @@
               <w:t>CR.content</w:t>
             </w:r>
             <w:proofErr w:type="spellEnd"/>
-            <w:proofErr w:type="gramEnd"/>
             <w:r>
               <w:rPr>
                 <w:sz w:val="22"/>
@@ -12033,10 +11115,24 @@
               <w:rPr>
                 <w:sz w:val="22"/>
               </w:rPr>
+              <w:t>CREATE VIEW `result` AS</w:t>
+            </w:r>
+          </w:p>
+          <w:p>
+            <w:pPr>
+              <w:spacing w:line="276" w:lineRule="auto"/>
+              <w:cnfStyle w:val="000000000000" w:firstRow="0" w:lastRow="0" w:firstColumn="0" w:lastColumn="0" w:oddVBand="0" w:evenVBand="0" w:oddHBand="0" w:evenHBand="0" w:firstRowFirstColumn="0" w:firstRowLastColumn="0" w:lastRowFirstColumn="0" w:lastRowLastColumn="0"/>
+              <w:rPr>
+                <w:sz w:val="22"/>
+              </w:rPr>
+            </w:pPr>
+            <w:r>
+              <w:rPr>
+                <w:sz w:val="22"/>
+              </w:rPr>
               <w:t xml:space="preserve">SELECT </w:t>
             </w:r>
             <w:proofErr w:type="spellStart"/>
-            <w:proofErr w:type="gramStart"/>
             <w:r>
               <w:rPr>
                 <w:sz w:val="22"/>
@@ -12044,7 +11140,6 @@
               <w:t>CR.customer</w:t>
             </w:r>
             <w:proofErr w:type="spellEnd"/>
-            <w:proofErr w:type="gramEnd"/>
             <w:r>
               <w:rPr>
                 <w:sz w:val="22"/>
@@ -12118,7 +11213,6 @@
               <w:t xml:space="preserve"> MR ON (</w:t>
             </w:r>
             <w:proofErr w:type="spellStart"/>
-            <w:proofErr w:type="gramStart"/>
             <w:r>
               <w:rPr>
                 <w:sz w:val="22"/>
@@ -12126,7 +11220,6 @@
               <w:t>CR.customer</w:t>
             </w:r>
             <w:proofErr w:type="spellEnd"/>
-            <w:proofErr w:type="gramEnd"/>
             <w:r>
               <w:rPr>
                 <w:sz w:val="22"/>
@@ -12163,7 +11256,6 @@
               <w:t xml:space="preserve">WHERE </w:t>
             </w:r>
             <w:proofErr w:type="spellStart"/>
-            <w:proofErr w:type="gramStart"/>
             <w:r>
               <w:rPr>
                 <w:sz w:val="22"/>
@@ -12171,12 +11263,80 @@
               <w:t>CR.content</w:t>
             </w:r>
             <w:proofErr w:type="spellEnd"/>
-            <w:proofErr w:type="gramEnd"/>
             <w:r>
               <w:rPr>
                 <w:sz w:val="22"/>
               </w:rPr>
               <w:t xml:space="preserve"> = MR.RR;</w:t>
+            </w:r>
+          </w:p>
+          <w:p>
+            <w:pPr>
+              <w:spacing w:line="276" w:lineRule="auto"/>
+              <w:cnfStyle w:val="000000000000" w:firstRow="0" w:lastRow="0" w:firstColumn="0" w:lastColumn="0" w:oddVBand="0" w:evenVBand="0" w:oddHBand="0" w:evenHBand="0" w:firstRowFirstColumn="0" w:firstRowLastColumn="0" w:lastRowFirstColumn="0" w:lastRowLastColumn="0"/>
+              <w:rPr>
+                <w:sz w:val="22"/>
+              </w:rPr>
+            </w:pPr>
+          </w:p>
+          <w:p>
+            <w:pPr>
+              <w:spacing w:line="276" w:lineRule="auto"/>
+              <w:cnfStyle w:val="000000000000" w:firstRow="0" w:lastRow="0" w:firstColumn="0" w:lastColumn="0" w:oddVBand="0" w:evenVBand="0" w:oddHBand="0" w:evenHBand="0" w:firstRowFirstColumn="0" w:firstRowLastColumn="0" w:lastRowFirstColumn="0" w:lastRowLastColumn="0"/>
+              <w:rPr>
+                <w:sz w:val="22"/>
+              </w:rPr>
+            </w:pPr>
+            <w:r>
+              <w:rPr>
+                <w:sz w:val="22"/>
+              </w:rPr>
+              <w:t>SELECT R1.customer, R1.rating</w:t>
+            </w:r>
+          </w:p>
+          <w:p>
+            <w:pPr>
+              <w:spacing w:line="276" w:lineRule="auto"/>
+              <w:cnfStyle w:val="000000000000" w:firstRow="0" w:lastRow="0" w:firstColumn="0" w:lastColumn="0" w:oddVBand="0" w:evenVBand="0" w:oddHBand="0" w:evenHBand="0" w:firstRowFirstColumn="0" w:firstRowLastColumn="0" w:lastRowFirstColumn="0" w:lastRowLastColumn="0"/>
+              <w:rPr>
+                <w:sz w:val="22"/>
+              </w:rPr>
+            </w:pPr>
+            <w:r>
+              <w:rPr>
+                <w:sz w:val="22"/>
+              </w:rPr>
+              <w:t>FROM result R1</w:t>
+            </w:r>
+          </w:p>
+          <w:p>
+            <w:pPr>
+              <w:spacing w:line="276" w:lineRule="auto"/>
+              <w:cnfStyle w:val="000000000000" w:firstRow="0" w:lastRow="0" w:firstColumn="0" w:lastColumn="0" w:oddVBand="0" w:evenVBand="0" w:oddHBand="0" w:evenHBand="0" w:firstRowFirstColumn="0" w:firstRowLastColumn="0" w:lastRowFirstColumn="0" w:lastRowLastColumn="0"/>
+              <w:rPr>
+                <w:sz w:val="22"/>
+              </w:rPr>
+            </w:pPr>
+            <w:r>
+              <w:rPr>
+                <w:sz w:val="22"/>
+              </w:rPr>
+              <w:t>LEFT JOIN result R2 ON (R1.customer = R2.customer AND R1.rating &lt; R2.rating)</w:t>
+            </w:r>
+          </w:p>
+          <w:p>
+            <w:pPr>
+              <w:spacing w:line="276" w:lineRule="auto"/>
+              <w:cnfStyle w:val="000000000000" w:firstRow="0" w:lastRow="0" w:firstColumn="0" w:lastColumn="0" w:oddVBand="0" w:evenVBand="0" w:oddHBand="0" w:evenHBand="0" w:firstRowFirstColumn="0" w:firstRowLastColumn="0" w:lastRowFirstColumn="0" w:lastRowLastColumn="0"/>
+              <w:rPr>
+                <w:sz w:val="22"/>
+              </w:rPr>
+            </w:pPr>
+            <w:r>
+              <w:rPr>
+                <w:sz w:val="22"/>
+              </w:rPr>
+              <w:t>WHERE R2.customer IS NULL;</w:t>
             </w:r>
           </w:p>
         </w:tc>
@@ -12656,7 +11816,6 @@
               <w:t xml:space="preserve">ON </w:t>
             </w:r>
             <w:proofErr w:type="spellStart"/>
-            <w:proofErr w:type="gramStart"/>
             <w:r>
               <w:rPr>
                 <w:rFonts w:ascii="ArialMT" w:hAnsi="ArialMT"/>
@@ -12666,7 +11825,6 @@
               <w:t>P.customer</w:t>
             </w:r>
             <w:proofErr w:type="spellEnd"/>
-            <w:proofErr w:type="gramEnd"/>
             <w:r>
               <w:rPr>
                 <w:rFonts w:ascii="ArialMT" w:hAnsi="ArialMT"/>
@@ -13095,19 +12253,11 @@
             <w:r>
               <w:t xml:space="preserve"> </w:t>
             </w:r>
-            <w:proofErr w:type="gramStart"/>
-            <w:r>
-              <w:rPr>
-                <w:sz w:val="22"/>
-              </w:rPr>
-              <w:t>In order to</w:t>
-            </w:r>
-            <w:proofErr w:type="gramEnd"/>
-            <w:r>
-              <w:rPr>
-                <w:sz w:val="22"/>
-              </w:rPr>
-              <w:t xml:space="preserve"> be a loyal customer, a customer who watch a lot of movies in a fix</w:t>
+            <w:r>
+              <w:rPr>
+                <w:sz w:val="22"/>
+              </w:rPr>
+              <w:t>In order to be a loyal customer, a customer who watch a lot of movies in a fix</w:t>
             </w:r>
             <w:r>
               <w:rPr>
@@ -13304,7 +12454,6 @@
               <w:t xml:space="preserve">JOIN Streams S ON (C.id = </w:t>
             </w:r>
             <w:proofErr w:type="spellStart"/>
-            <w:proofErr w:type="gramStart"/>
             <w:r>
               <w:rPr>
                 <w:sz w:val="22"/>
@@ -13312,7 +12461,6 @@
               <w:t>S.customer</w:t>
             </w:r>
             <w:proofErr w:type="spellEnd"/>
-            <w:proofErr w:type="gramEnd"/>
             <w:r>
               <w:rPr>
                 <w:sz w:val="22"/>
@@ -13350,7 +12498,6 @@
               <w:t>HAVING SUM(</w:t>
             </w:r>
             <w:proofErr w:type="spellStart"/>
-            <w:proofErr w:type="gramStart"/>
             <w:r>
               <w:rPr>
                 <w:sz w:val="22"/>
@@ -13358,7 +12505,6 @@
               <w:t>S.duration</w:t>
             </w:r>
             <w:proofErr w:type="spellEnd"/>
-            <w:proofErr w:type="gramEnd"/>
             <w:r>
               <w:rPr>
                 <w:sz w:val="22"/>
@@ -13729,7 +12875,6 @@
           <w:lang w:eastAsia="zh-CN"/>
         </w:rPr>
       </w:pPr>
-      <w:proofErr w:type="gramStart"/>
       <w:r>
         <w:rPr>
           <w:rFonts w:ascii="ArialMT" w:eastAsia="Times New Roman" w:hAnsi="ArialMT" w:cs="Times New Roman"/>
@@ -13738,7 +12883,6 @@
         </w:rPr>
         <w:t>Functional-dependency</w:t>
       </w:r>
-      <w:proofErr w:type="gramEnd"/>
       <w:r>
         <w:rPr>
           <w:rFonts w:ascii="ArialMT" w:eastAsia="Times New Roman" w:hAnsi="ArialMT" w:cs="Times New Roman"/>
@@ -13786,25 +12930,7 @@
           <w:szCs w:val="20"/>
           <w:lang w:eastAsia="zh-CN"/>
         </w:rPr>
-        <w:t xml:space="preserve">Creating, </w:t>
-      </w:r>
-      <w:proofErr w:type="gramStart"/>
-      <w:r>
-        <w:rPr>
-          <w:rFonts w:ascii="ArialMT" w:eastAsia="Times New Roman" w:hAnsi="ArialMT" w:cs="Times New Roman"/>
-          <w:szCs w:val="20"/>
-          <w:lang w:eastAsia="zh-CN"/>
-        </w:rPr>
-        <w:t>moderating</w:t>
-      </w:r>
-      <w:proofErr w:type="gramEnd"/>
-      <w:r>
-        <w:rPr>
-          <w:rFonts w:ascii="ArialMT" w:eastAsia="Times New Roman" w:hAnsi="ArialMT" w:cs="Times New Roman"/>
-          <w:szCs w:val="20"/>
-          <w:lang w:eastAsia="zh-CN"/>
-        </w:rPr>
-        <w:t xml:space="preserve"> or answering questions from other categories will not be counted towards your mark for the </w:t>
+        <w:t xml:space="preserve">Creating, moderating or answering questions from other categories will not be counted towards your mark for the </w:t>
       </w:r>
       <w:proofErr w:type="spellStart"/>
       <w:r>
@@ -19697,6 +18823,10 @@
 </file>
 
 <file path=customXml/item1.xml><?xml version="1.0" encoding="utf-8"?>
+<b:Sources xmlns:b="http://schemas.openxmlformats.org/officeDocument/2006/bibliography" xmlns="http://schemas.openxmlformats.org/officeDocument/2006/bibliography" SelectedStyle="\APASixthEditionOfficeOnline.xsl" StyleName="APA" Version="6"/>
+</file>
+
+<file path=customXml/item2.xml><?xml version="1.0" encoding="utf-8"?>
 <?mso-contentType ?>
 <FormTemplates xmlns="http://schemas.microsoft.com/sharepoint/v3/contenttype/forms">
   <Display>DocumentLibraryForm</Display>
@@ -19705,17 +18835,7 @@
 </FormTemplates>
 </file>
 
-<file path=customXml/item2.xml><?xml version="1.0" encoding="utf-8"?>
-<b:Sources xmlns:b="http://schemas.openxmlformats.org/officeDocument/2006/bibliography" xmlns="http://schemas.openxmlformats.org/officeDocument/2006/bibliography" SelectedStyle="\APASixthEditionOfficeOnline.xsl" StyleName="APA" Version="6"/>
-</file>
-
 <file path=customXml/item3.xml><?xml version="1.0" encoding="utf-8"?>
-<p:properties xmlns:p="http://schemas.microsoft.com/office/2006/metadata/properties" xmlns:xsi="http://www.w3.org/2001/XMLSchema-instance" xmlns:pc="http://schemas.microsoft.com/office/infopath/2007/PartnerControls">
-  <documentManagement/>
-</p:properties>
-</file>
-
-<file path=customXml/item4.xml><?xml version="1.0" encoding="utf-8"?>
 <ct:contentTypeSchema xmlns:ct="http://schemas.microsoft.com/office/2006/metadata/contentType" xmlns:ma="http://schemas.microsoft.com/office/2006/metadata/properties/metaAttributes" ct:_="" ma:_="" ma:contentTypeName="Document" ma:contentTypeID="0x010100A374E0231FBF6A48B335AFBD793A2FF0" ma:contentTypeVersion="12" ma:contentTypeDescription="Create a new document." ma:contentTypeScope="" ma:versionID="a2cfa07c0ee4ef4aeb3777c43aacd0a0">
   <xsd:schema xmlns:xsd="http://www.w3.org/2001/XMLSchema" xmlns:xs="http://www.w3.org/2001/XMLSchema" xmlns:p="http://schemas.microsoft.com/office/2006/metadata/properties" xmlns:ns3="7ddda028-3e03-444d-ae13-e4e3262b53a9" xmlns:ns4="63726ea3-69f9-40b8-9cf3-ac720b11c0c3" targetNamespace="http://schemas.microsoft.com/office/2006/metadata/properties" ma:root="true" ma:fieldsID="6848e3634e8ab11e132a40f557c034bb" ns3:_="" ns4:_="">
     <xsd:import namespace="7ddda028-3e03-444d-ae13-e4e3262b53a9"/>
@@ -19932,7 +19052,21 @@
 </ct:contentTypeSchema>
 </file>
 
+<file path=customXml/item4.xml><?xml version="1.0" encoding="utf-8"?>
+<p:properties xmlns:p="http://schemas.microsoft.com/office/2006/metadata/properties" xmlns:xsi="http://www.w3.org/2001/XMLSchema-instance" xmlns:pc="http://schemas.microsoft.com/office/infopath/2007/PartnerControls">
+  <documentManagement/>
+</p:properties>
+</file>
+
 <file path=customXml/itemProps1.xml><?xml version="1.0" encoding="utf-8"?>
+<ds:datastoreItem xmlns:ds="http://schemas.openxmlformats.org/officeDocument/2006/customXml" ds:itemID="{497B22E4-228B-694F-9B4B-65AD3603805E}">
+  <ds:schemaRefs>
+    <ds:schemaRef ds:uri="http://schemas.openxmlformats.org/officeDocument/2006/bibliography"/>
+  </ds:schemaRefs>
+</ds:datastoreItem>
+</file>
+
+<file path=customXml/itemProps2.xml><?xml version="1.0" encoding="utf-8"?>
 <ds:datastoreItem xmlns:ds="http://schemas.openxmlformats.org/officeDocument/2006/customXml" ds:itemID="{B3ABF371-B2D2-493F-B3DA-A08D63D6AED5}">
   <ds:schemaRefs>
     <ds:schemaRef ds:uri="http://schemas.microsoft.com/sharepoint/v3/contenttype/forms"/>
@@ -19940,24 +19074,7 @@
 </ds:datastoreItem>
 </file>
 
-<file path=customXml/itemProps2.xml><?xml version="1.0" encoding="utf-8"?>
-<ds:datastoreItem xmlns:ds="http://schemas.openxmlformats.org/officeDocument/2006/customXml" ds:itemID="{497B22E4-228B-694F-9B4B-65AD3603805E}">
-  <ds:schemaRefs>
-    <ds:schemaRef ds:uri="http://schemas.openxmlformats.org/officeDocument/2006/bibliography"/>
-  </ds:schemaRefs>
-</ds:datastoreItem>
-</file>
-
 <file path=customXml/itemProps3.xml><?xml version="1.0" encoding="utf-8"?>
-<ds:datastoreItem xmlns:ds="http://schemas.openxmlformats.org/officeDocument/2006/customXml" ds:itemID="{BA14E1E8-12A9-446E-A1FC-5BBDB7CCFAC1}">
-  <ds:schemaRefs>
-    <ds:schemaRef ds:uri="http://schemas.microsoft.com/office/2006/metadata/properties"/>
-    <ds:schemaRef ds:uri="http://schemas.microsoft.com/office/infopath/2007/PartnerControls"/>
-  </ds:schemaRefs>
-</ds:datastoreItem>
-</file>
-
-<file path=customXml/itemProps4.xml><?xml version="1.0" encoding="utf-8"?>
 <ds:datastoreItem xmlns:ds="http://schemas.openxmlformats.org/officeDocument/2006/customXml" ds:itemID="{C072A5FC-221E-4158-B274-D409E6DCAE44}">
   <ds:schemaRefs>
     <ds:schemaRef ds:uri="http://schemas.microsoft.com/office/2006/metadata/contentType"/>
@@ -19974,4 +19091,13 @@
     <ds:schemaRef ds:uri="http://schemas.microsoft.com/internal/obd"/>
   </ds:schemaRefs>
 </ds:datastoreItem>
+</file>
+
+<file path=customXml/itemProps4.xml><?xml version="1.0" encoding="utf-8"?>
+<ds:datastoreItem xmlns:ds="http://schemas.openxmlformats.org/officeDocument/2006/customXml" ds:itemID="{BA14E1E8-12A9-446E-A1FC-5BBDB7CCFAC1}">
+  <ds:schemaRefs>
+    <ds:schemaRef ds:uri="http://schemas.microsoft.com/office/2006/metadata/properties"/>
+    <ds:schemaRef ds:uri="http://schemas.microsoft.com/office/infopath/2007/PartnerControls"/>
+  </ds:schemaRefs>
+</ds:datastoreItem>
 </file>
</xml_diff>

<commit_message>
change b1 from mathematic cal to YEAR func in Word file
</commit_message>
<xml_diff>
--- a/INFS1200_Module 3 Assignment_V1.docx
+++ b/INFS1200_Module 3 Assignment_V1.docx
@@ -6013,26 +6013,12 @@
               <w:spacing w:line="276" w:lineRule="auto"/>
               <w:cnfStyle w:val="000000000000" w:firstRow="0" w:lastRow="0" w:firstColumn="0" w:lastColumn="0" w:oddVBand="0" w:evenVBand="0" w:oddHBand="0" w:evenHBand="0" w:firstRowFirstColumn="0" w:firstRowLastColumn="0" w:lastRowFirstColumn="0" w:lastRowLastColumn="0"/>
               <w:rPr>
-                <w:sz w:val="22"/>
-                <w:lang w:val="en-US"/>
-              </w:rPr>
-            </w:pPr>
-            <w:r>
-              <w:rPr>
                 <w:b/>
                 <w:bCs/>
                 <w:sz w:val="22"/>
                 <w:lang w:val="en-US"/>
               </w:rPr>
-              <w:t>DELETE</w:t>
-            </w:r>
-            <w:r>
-              <w:rPr>
-                <w:sz w:val="22"/>
-                <w:lang w:val="en-US"/>
-              </w:rPr>
-              <w:t xml:space="preserve"> </w:t>
-            </w:r>
+            </w:pPr>
             <w:r>
               <w:rPr>
                 <w:b/>
@@ -6040,14 +6026,23 @@
                 <w:sz w:val="22"/>
                 <w:lang w:val="en-US"/>
               </w:rPr>
-              <w:t>FROM</w:t>
+              <w:t xml:space="preserve">DELETE FROM </w:t>
             </w:r>
             <w:r>
               <w:rPr>
                 <w:sz w:val="22"/>
                 <w:lang w:val="en-US"/>
               </w:rPr>
-              <w:t xml:space="preserve"> Customer C</w:t>
+              <w:t>Customer C</w:t>
+            </w:r>
+            <w:r>
+              <w:rPr>
+                <w:b/>
+                <w:bCs/>
+                <w:sz w:val="22"/>
+                <w:lang w:val="en-US"/>
+              </w:rPr>
+              <w:t xml:space="preserve"> </w:t>
             </w:r>
           </w:p>
           <w:p>
@@ -6069,14 +6064,14 @@
                 <w:sz w:val="22"/>
                 <w:lang w:val="en-US"/>
               </w:rPr>
-              <w:t>WHERE</w:t>
+              <w:t xml:space="preserve">WHERE </w:t>
             </w:r>
             <w:r>
               <w:rPr>
                 <w:sz w:val="22"/>
                 <w:lang w:val="en-US"/>
               </w:rPr>
-              <w:t xml:space="preserve"> CHAR_LENGTH(C.id) &lt; 3 </w:t>
+              <w:t xml:space="preserve">CHAR_LENGTH(C.id) &lt; 3 </w:t>
             </w:r>
           </w:p>
           <w:p>
@@ -6093,58 +6088,36 @@
             </w:pPr>
             <w:r>
               <w:rPr>
-                <w:sz w:val="22"/>
-                <w:lang w:val="en-US"/>
-              </w:rPr>
-              <w:t xml:space="preserve">    </w:t>
-            </w:r>
-            <w:r>
-              <w:rPr>
                 <w:b/>
                 <w:bCs/>
                 <w:sz w:val="22"/>
                 <w:lang w:val="en-US"/>
               </w:rPr>
-              <w:t>OR</w:t>
+              <w:tab/>
+              <w:t xml:space="preserve">OR </w:t>
             </w:r>
             <w:r>
               <w:rPr>
                 <w:sz w:val="22"/>
                 <w:lang w:val="en-US"/>
               </w:rPr>
-              <w:t xml:space="preserve"> </w:t>
-            </w:r>
-            <w:proofErr w:type="gramStart"/>
+              <w:t>YEAR(CURRENT_DATE) - YEAR(</w:t>
+            </w:r>
+            <w:proofErr w:type="spellStart"/>
             <w:r>
               <w:rPr>
                 <w:sz w:val="22"/>
                 <w:lang w:val="en-US"/>
               </w:rPr>
-              <w:t>FLOOR(</w:t>
-            </w:r>
-            <w:proofErr w:type="gramEnd"/>
+              <w:t>C.dob</w:t>
+            </w:r>
+            <w:proofErr w:type="spellEnd"/>
             <w:r>
               <w:rPr>
                 <w:sz w:val="22"/>
                 <w:lang w:val="en-US"/>
               </w:rPr>
-              <w:t xml:space="preserve">DATEDIFF(CURRENT_DATE, </w:t>
-            </w:r>
-            <w:proofErr w:type="spellStart"/>
-            <w:r>
-              <w:rPr>
-                <w:sz w:val="22"/>
-                <w:lang w:val="en-US"/>
-              </w:rPr>
-              <w:t>C.dob</w:t>
-            </w:r>
-            <w:proofErr w:type="spellEnd"/>
-            <w:r>
-              <w:rPr>
-                <w:sz w:val="22"/>
-                <w:lang w:val="en-US"/>
-              </w:rPr>
-              <w:t xml:space="preserve">)/365) &gt; 110 </w:t>
+              <w:t xml:space="preserve">) &gt; 110 </w:t>
             </w:r>
           </w:p>
           <w:p>
@@ -6161,58 +6134,36 @@
             </w:pPr>
             <w:r>
               <w:rPr>
-                <w:sz w:val="22"/>
-                <w:lang w:val="en-US"/>
-              </w:rPr>
-              <w:t xml:space="preserve">    </w:t>
-            </w:r>
-            <w:r>
-              <w:rPr>
                 <w:b/>
                 <w:bCs/>
                 <w:sz w:val="22"/>
                 <w:lang w:val="en-US"/>
               </w:rPr>
-              <w:t>OR</w:t>
+              <w:tab/>
+              <w:t xml:space="preserve">OR </w:t>
             </w:r>
             <w:r>
               <w:rPr>
                 <w:sz w:val="22"/>
                 <w:lang w:val="en-US"/>
               </w:rPr>
-              <w:t xml:space="preserve"> </w:t>
-            </w:r>
-            <w:proofErr w:type="gramStart"/>
+              <w:t>YEAR(CURRENT_DATE) - YEAR(</w:t>
+            </w:r>
+            <w:proofErr w:type="spellStart"/>
             <w:r>
               <w:rPr>
                 <w:sz w:val="22"/>
                 <w:lang w:val="en-US"/>
               </w:rPr>
-              <w:t>FLOOR(</w:t>
-            </w:r>
-            <w:proofErr w:type="gramEnd"/>
+              <w:t>C.dob</w:t>
+            </w:r>
+            <w:proofErr w:type="spellEnd"/>
             <w:r>
               <w:rPr>
                 <w:sz w:val="22"/>
                 <w:lang w:val="en-US"/>
               </w:rPr>
-              <w:t xml:space="preserve">DATEDIFF(CURRENT_DATE, </w:t>
-            </w:r>
-            <w:proofErr w:type="spellStart"/>
-            <w:r>
-              <w:rPr>
-                <w:sz w:val="22"/>
-                <w:lang w:val="en-US"/>
-              </w:rPr>
-              <w:t>C.dob</w:t>
-            </w:r>
-            <w:proofErr w:type="spellEnd"/>
-            <w:r>
-              <w:rPr>
-                <w:sz w:val="22"/>
-                <w:lang w:val="en-US"/>
-              </w:rPr>
-              <w:t>)/365) &lt; 10;</w:t>
+              <w:t>) &lt; 10;</w:t>
             </w:r>
           </w:p>
         </w:tc>
@@ -22221,10 +22172,6 @@
 </file>
 
 <file path=customXml/item1.xml><?xml version="1.0" encoding="utf-8"?>
-<b:Sources xmlns:b="http://schemas.openxmlformats.org/officeDocument/2006/bibliography" xmlns="http://schemas.openxmlformats.org/officeDocument/2006/bibliography" SelectedStyle="\APASixthEditionOfficeOnline.xsl" StyleName="APA" Version="6"/>
-</file>
-
-<file path=customXml/item2.xml><?xml version="1.0" encoding="utf-8"?>
 <?mso-contentType ?>
 <FormTemplates xmlns="http://schemas.microsoft.com/sharepoint/v3/contenttype/forms">
   <Display>DocumentLibraryForm</Display>
@@ -22233,7 +22180,17 @@
 </FormTemplates>
 </file>
 
+<file path=customXml/item2.xml><?xml version="1.0" encoding="utf-8"?>
+<b:Sources xmlns:b="http://schemas.openxmlformats.org/officeDocument/2006/bibliography" xmlns="http://schemas.openxmlformats.org/officeDocument/2006/bibliography" SelectedStyle="\APASixthEditionOfficeOnline.xsl" StyleName="APA" Version="6"/>
+</file>
+
 <file path=customXml/item3.xml><?xml version="1.0" encoding="utf-8"?>
+<p:properties xmlns:p="http://schemas.microsoft.com/office/2006/metadata/properties" xmlns:xsi="http://www.w3.org/2001/XMLSchema-instance" xmlns:pc="http://schemas.microsoft.com/office/infopath/2007/PartnerControls">
+  <documentManagement/>
+</p:properties>
+</file>
+
+<file path=customXml/item4.xml><?xml version="1.0" encoding="utf-8"?>
 <ct:contentTypeSchema xmlns:ct="http://schemas.microsoft.com/office/2006/metadata/contentType" xmlns:ma="http://schemas.microsoft.com/office/2006/metadata/properties/metaAttributes" ct:_="" ma:_="" ma:contentTypeName="Document" ma:contentTypeID="0x010100A374E0231FBF6A48B335AFBD793A2FF0" ma:contentTypeVersion="12" ma:contentTypeDescription="Create a new document." ma:contentTypeScope="" ma:versionID="a2cfa07c0ee4ef4aeb3777c43aacd0a0">
   <xsd:schema xmlns:xsd="http://www.w3.org/2001/XMLSchema" xmlns:xs="http://www.w3.org/2001/XMLSchema" xmlns:p="http://schemas.microsoft.com/office/2006/metadata/properties" xmlns:ns3="7ddda028-3e03-444d-ae13-e4e3262b53a9" xmlns:ns4="63726ea3-69f9-40b8-9cf3-ac720b11c0c3" targetNamespace="http://schemas.microsoft.com/office/2006/metadata/properties" ma:root="true" ma:fieldsID="6848e3634e8ab11e132a40f557c034bb" ns3:_="" ns4:_="">
     <xsd:import namespace="7ddda028-3e03-444d-ae13-e4e3262b53a9"/>
@@ -22450,13 +22407,15 @@
 </ct:contentTypeSchema>
 </file>
 
-<file path=customXml/item4.xml><?xml version="1.0" encoding="utf-8"?>
-<p:properties xmlns:p="http://schemas.microsoft.com/office/2006/metadata/properties" xmlns:xsi="http://www.w3.org/2001/XMLSchema-instance" xmlns:pc="http://schemas.microsoft.com/office/infopath/2007/PartnerControls">
-  <documentManagement/>
-</p:properties>
+<file path=customXml/itemProps1.xml><?xml version="1.0" encoding="utf-8"?>
+<ds:datastoreItem xmlns:ds="http://schemas.openxmlformats.org/officeDocument/2006/customXml" ds:itemID="{B3ABF371-B2D2-493F-B3DA-A08D63D6AED5}">
+  <ds:schemaRefs>
+    <ds:schemaRef ds:uri="http://schemas.microsoft.com/sharepoint/v3/contenttype/forms"/>
+  </ds:schemaRefs>
+</ds:datastoreItem>
 </file>
 
-<file path=customXml/itemProps1.xml><?xml version="1.0" encoding="utf-8"?>
+<file path=customXml/itemProps2.xml><?xml version="1.0" encoding="utf-8"?>
 <ds:datastoreItem xmlns:ds="http://schemas.openxmlformats.org/officeDocument/2006/customXml" ds:itemID="{497B22E4-228B-694F-9B4B-65AD3603805E}">
   <ds:schemaRefs>
     <ds:schemaRef ds:uri="http://schemas.openxmlformats.org/officeDocument/2006/bibliography"/>
@@ -22464,15 +22423,16 @@
 </ds:datastoreItem>
 </file>
 
-<file path=customXml/itemProps2.xml><?xml version="1.0" encoding="utf-8"?>
-<ds:datastoreItem xmlns:ds="http://schemas.openxmlformats.org/officeDocument/2006/customXml" ds:itemID="{B3ABF371-B2D2-493F-B3DA-A08D63D6AED5}">
+<file path=customXml/itemProps3.xml><?xml version="1.0" encoding="utf-8"?>
+<ds:datastoreItem xmlns:ds="http://schemas.openxmlformats.org/officeDocument/2006/customXml" ds:itemID="{BA14E1E8-12A9-446E-A1FC-5BBDB7CCFAC1}">
   <ds:schemaRefs>
-    <ds:schemaRef ds:uri="http://schemas.microsoft.com/sharepoint/v3/contenttype/forms"/>
+    <ds:schemaRef ds:uri="http://schemas.microsoft.com/office/2006/metadata/properties"/>
+    <ds:schemaRef ds:uri="http://schemas.microsoft.com/office/infopath/2007/PartnerControls"/>
   </ds:schemaRefs>
 </ds:datastoreItem>
 </file>
 
-<file path=customXml/itemProps3.xml><?xml version="1.0" encoding="utf-8"?>
+<file path=customXml/itemProps4.xml><?xml version="1.0" encoding="utf-8"?>
 <ds:datastoreItem xmlns:ds="http://schemas.openxmlformats.org/officeDocument/2006/customXml" ds:itemID="{C072A5FC-221E-4158-B274-D409E6DCAE44}">
   <ds:schemaRefs>
     <ds:schemaRef ds:uri="http://schemas.microsoft.com/office/2006/metadata/contentType"/>
@@ -22489,13 +22449,4 @@
     <ds:schemaRef ds:uri="http://schemas.microsoft.com/internal/obd"/>
   </ds:schemaRefs>
 </ds:datastoreItem>
-</file>
-
-<file path=customXml/itemProps4.xml><?xml version="1.0" encoding="utf-8"?>
-<ds:datastoreItem xmlns:ds="http://schemas.openxmlformats.org/officeDocument/2006/customXml" ds:itemID="{BA14E1E8-12A9-446E-A1FC-5BBDB7CCFAC1}">
-  <ds:schemaRefs>
-    <ds:schemaRef ds:uri="http://schemas.microsoft.com/office/2006/metadata/properties"/>
-    <ds:schemaRef ds:uri="http://schemas.microsoft.com/office/infopath/2007/PartnerControls"/>
-  </ds:schemaRefs>
-</ds:datastoreItem>
 </file>
</xml_diff>